<commit_message>
Cập nhật cuốn báo cáo Doc1.docx
</commit_message>
<xml_diff>
--- a/Doc1.docx
+++ b/Doc1.docx
@@ -4,12 +4,2189 @@
   <w:body>
     <w:p>
       <w:pPr>
+        <w:spacing w:before="65"/>
+        <w:ind w:hanging="284"/>
+        <w:jc w:val="center"/>
+        <w:rPr>
+          <w:rFonts w:ascii="Times New Roman" w:hAnsi="Times New Roman" w:cs="Times New Roman"/>
+          <w:sz w:val="28"/>
+        </w:rPr>
+      </w:pPr>
+      <w:r>
+        <w:rPr>
+          <w:rFonts w:ascii="Times New Roman" w:hAnsi="Times New Roman" w:cs="Times New Roman"/>
+          <w:sz w:val="28"/>
+        </w:rPr>
+        <w:t>TRƯỜNG ĐẠI HỌC SƯ PHẠM KỸ THUẬT VĨNH LONG</w:t>
+      </w:r>
+    </w:p>
+    <w:p>
+      <w:pPr>
+        <w:spacing w:before="168"/>
+        <w:ind w:left="284"/>
+        <w:jc w:val="center"/>
+        <w:rPr>
+          <w:rFonts w:ascii="Times New Roman" w:hAnsi="Times New Roman" w:cs="Times New Roman"/>
+          <w:b/>
+          <w:sz w:val="28"/>
+        </w:rPr>
+      </w:pPr>
+      <w:r>
+        <w:rPr>
+          <w:rFonts w:ascii="Times New Roman" w:hAnsi="Times New Roman" w:cs="Times New Roman"/>
+          <w:b/>
+          <w:sz w:val="28"/>
+        </w:rPr>
+        <w:t>KHOA CÔNG NGHỆ THÔNG TIN</w:t>
+      </w:r>
+    </w:p>
+    <w:p>
+      <w:pPr>
+        <w:jc w:val="center"/>
+        <w:rPr>
+          <w:rFonts w:ascii="Times New Roman" w:hAnsi="Times New Roman" w:cs="Times New Roman"/>
+          <w:sz w:val="40"/>
+          <w:szCs w:val="40"/>
+        </w:rPr>
+      </w:pPr>
+      <w:r>
+        <w:rPr>
+          <w:rFonts w:ascii="Times New Roman" w:hAnsi="Times New Roman" w:cs="Times New Roman"/>
+          <w:sz w:val="40"/>
+          <w:szCs w:val="40"/>
+        </w:rPr>
+        <w:sym w:font="Wingdings" w:char="F09A"/>
+      </w:r>
+      <w:r>
+        <w:rPr>
+          <w:rFonts w:ascii="Times New Roman" w:hAnsi="Times New Roman" w:cs="Times New Roman"/>
+          <w:sz w:val="40"/>
+          <w:szCs w:val="40"/>
+        </w:rPr>
+        <w:sym w:font="Wingdings" w:char="F026"/>
+      </w:r>
+      <w:r>
+        <w:rPr>
+          <w:rFonts w:ascii="Times New Roman" w:hAnsi="Times New Roman" w:cs="Times New Roman"/>
+          <w:sz w:val="40"/>
+          <w:szCs w:val="40"/>
+        </w:rPr>
+        <w:sym w:font="Wingdings" w:char="F09B"/>
+      </w:r>
+    </w:p>
+    <w:p>
+      <w:pPr>
+        <w:spacing w:before="168"/>
+        <w:ind w:left="1335"/>
+        <w:jc w:val="center"/>
+        <w:rPr>
+          <w:rFonts w:ascii="Times New Roman" w:hAnsi="Times New Roman" w:cs="Times New Roman"/>
+          <w:b/>
+          <w:sz w:val="28"/>
+        </w:rPr>
+      </w:pPr>
+      <w:r>
+        <w:rPr>
+          <w:rFonts w:ascii="Times New Roman" w:hAnsi="Times New Roman" w:cs="Times New Roman"/>
+        </w:rPr>
+        <w:drawing>
+          <wp:anchor distT="0" distB="0" distL="0" distR="0" simplePos="0" relativeHeight="251695104" behindDoc="1" locked="0" layoutInCell="1" allowOverlap="1" wp14:anchorId="00C65D29" wp14:editId="54F0AD22">
+            <wp:simplePos x="0" y="0"/>
+            <wp:positionH relativeFrom="margin">
+              <wp:align>center</wp:align>
+            </wp:positionH>
+            <wp:positionV relativeFrom="paragraph">
+              <wp:posOffset>46990</wp:posOffset>
+            </wp:positionV>
+            <wp:extent cx="985520" cy="985520"/>
+            <wp:effectExtent l="0" t="0" r="5080" b="5080"/>
+            <wp:wrapNone/>
+            <wp:docPr id="39" name="image1.png" descr="Kết quả hình ảnh cho logo vlute"/>
+            <wp:cNvGraphicFramePr>
+              <a:graphicFrameLocks xmlns:a="http://schemas.openxmlformats.org/drawingml/2006/main" noChangeAspect="1"/>
+            </wp:cNvGraphicFramePr>
+            <a:graphic xmlns:a="http://schemas.openxmlformats.org/drawingml/2006/main">
+              <a:graphicData uri="http://schemas.openxmlformats.org/drawingml/2006/picture">
+                <pic:pic xmlns:pic="http://schemas.openxmlformats.org/drawingml/2006/picture">
+                  <pic:nvPicPr>
+                    <pic:cNvPr id="2" name="image1.png"/>
+                    <pic:cNvPicPr/>
+                  </pic:nvPicPr>
+                  <pic:blipFill>
+                    <a:blip r:embed="rId8" cstate="print"/>
+                    <a:stretch>
+                      <a:fillRect/>
+                    </a:stretch>
+                  </pic:blipFill>
+                  <pic:spPr>
+                    <a:xfrm>
+                      <a:off x="0" y="0"/>
+                      <a:ext cx="985520" cy="985520"/>
+                    </a:xfrm>
+                    <a:prstGeom prst="rect">
+                      <a:avLst/>
+                    </a:prstGeom>
+                  </pic:spPr>
+                </pic:pic>
+              </a:graphicData>
+            </a:graphic>
+          </wp:anchor>
+        </w:drawing>
+      </w:r>
+    </w:p>
+    <w:p>
+      <w:pPr>
+        <w:pStyle w:val="BodyText"/>
+        <w:rPr>
+          <w:b/>
+          <w:sz w:val="30"/>
+        </w:rPr>
+      </w:pPr>
+    </w:p>
+    <w:p>
+      <w:pPr>
+        <w:pStyle w:val="BodyText"/>
+        <w:rPr>
+          <w:b/>
+          <w:sz w:val="30"/>
+        </w:rPr>
+      </w:pPr>
+    </w:p>
+    <w:p>
+      <w:pPr>
+        <w:pStyle w:val="BodyText"/>
+        <w:spacing w:before="3"/>
+        <w:rPr>
+          <w:b/>
+          <w:sz w:val="37"/>
+        </w:rPr>
+      </w:pPr>
+    </w:p>
+    <w:p>
+      <w:pPr>
+        <w:spacing w:before="1"/>
+        <w:ind w:left="187"/>
+        <w:jc w:val="center"/>
+        <w:rPr>
+          <w:rFonts w:ascii="Times New Roman" w:hAnsi="Times New Roman" w:cs="Times New Roman"/>
+          <w:b/>
+          <w:sz w:val="40"/>
+        </w:rPr>
+      </w:pPr>
+      <w:r>
+        <w:rPr>
+          <w:rFonts w:ascii="Times New Roman" w:hAnsi="Times New Roman" w:cs="Times New Roman"/>
+          <w:b/>
+          <w:sz w:val="40"/>
+        </w:rPr>
+        <w:t>BÁO CÁO TIỂU LUẬN</w:t>
+      </w:r>
+    </w:p>
+    <w:p>
+      <w:pPr>
+        <w:spacing w:before="1"/>
+        <w:ind w:left="187"/>
+        <w:jc w:val="center"/>
+        <w:rPr>
+          <w:rFonts w:ascii="Times New Roman" w:hAnsi="Times New Roman" w:cs="Times New Roman"/>
+          <w:b/>
+          <w:sz w:val="32"/>
+        </w:rPr>
+      </w:pPr>
+    </w:p>
+    <w:p>
+      <w:pPr>
+        <w:spacing w:before="1"/>
+        <w:ind w:left="187"/>
+        <w:jc w:val="center"/>
+        <w:rPr>
+          <w:rFonts w:ascii="Times New Roman" w:hAnsi="Times New Roman" w:cs="Times New Roman"/>
+          <w:b/>
+          <w:sz w:val="32"/>
+        </w:rPr>
+      </w:pPr>
+      <w:r>
+        <w:rPr>
+          <w:rFonts w:ascii="Times New Roman" w:hAnsi="Times New Roman" w:cs="Times New Roman"/>
+          <w:b/>
+          <w:sz w:val="32"/>
+        </w:rPr>
+        <w:t>Môn: Lý Thuyết Ngôn Ngữ Hình Thức Và Tính Toán</w:t>
+      </w:r>
+    </w:p>
+    <w:p>
+      <w:pPr>
+        <w:spacing w:before="201"/>
+        <w:ind w:left="1701" w:firstLine="142"/>
+        <w:jc w:val="both"/>
+        <w:rPr>
+          <w:rFonts w:ascii="Times New Roman" w:hAnsi="Times New Roman" w:cs="Times New Roman"/>
+          <w:color w:val="000000"/>
+          <w:sz w:val="32"/>
+          <w:szCs w:val="32"/>
+        </w:rPr>
+      </w:pPr>
+      <w:r>
+        <w:rPr>
+          <w:rFonts w:ascii="Times New Roman" w:hAnsi="Times New Roman" w:cs="Times New Roman"/>
+          <w:b/>
+          <w:sz w:val="36"/>
+        </w:rPr>
+        <w:t>Đề Tài:</w:t>
+      </w:r>
+      <w:r>
+        <w:rPr>
+          <w:rFonts w:ascii="Times New Roman" w:hAnsi="Times New Roman" w:cs="Times New Roman"/>
+          <w:b/>
+          <w:sz w:val="36"/>
+        </w:rPr>
+        <w:t xml:space="preserve"> </w:t>
+      </w:r>
+      <w:r>
+        <w:rPr>
+          <w:rFonts w:ascii="Times New Roman" w:hAnsi="Times New Roman" w:cs="Times New Roman"/>
+          <w:color w:val="000000"/>
+          <w:sz w:val="32"/>
+          <w:szCs w:val="32"/>
+        </w:rPr>
+        <w:t>Tìm hiểu về Automata hữu hạn</w:t>
+      </w:r>
+    </w:p>
+    <w:p>
+      <w:pPr>
+        <w:spacing w:before="201"/>
+        <w:ind w:left="1701" w:firstLine="142"/>
+        <w:jc w:val="both"/>
+        <w:rPr>
+          <w:rFonts w:ascii="Times New Roman" w:hAnsi="Times New Roman" w:cs="Times New Roman"/>
+          <w:color w:val="000000"/>
+          <w:sz w:val="32"/>
+          <w:szCs w:val="32"/>
+        </w:rPr>
+      </w:pPr>
+      <w:r>
+        <w:rPr>
+          <w:rFonts w:ascii="Times New Roman" w:hAnsi="Times New Roman" w:cs="Times New Roman"/>
+          <w:color w:val="000000"/>
+          <w:sz w:val="32"/>
+          <w:szCs w:val="32"/>
+        </w:rPr>
+        <w:t>a. Tìm ngôn ngữ được biểu diễn bởi FA</w:t>
+      </w:r>
+    </w:p>
+    <w:p>
+      <w:pPr>
+        <w:spacing w:before="201"/>
+        <w:ind w:left="1701" w:firstLine="142"/>
+        <w:jc w:val="both"/>
+        <w:rPr>
+          <w:rFonts w:ascii="Times New Roman" w:hAnsi="Times New Roman" w:cs="Times New Roman"/>
+          <w:sz w:val="32"/>
+          <w:szCs w:val="32"/>
+        </w:rPr>
+      </w:pPr>
+      <w:r>
+        <w:rPr>
+          <w:rFonts w:ascii="Times New Roman" w:hAnsi="Times New Roman" w:cs="Times New Roman"/>
+          <w:color w:val="000000"/>
+          <w:sz w:val="32"/>
+          <w:szCs w:val="32"/>
+        </w:rPr>
+        <w:t>b. Tìm NFA từ NFA-e. Xây dựng hệ thống</w:t>
+      </w:r>
+    </w:p>
+    <w:p>
+      <w:pPr>
+        <w:pStyle w:val="BodyText"/>
+        <w:jc w:val="center"/>
+        <w:rPr>
+          <w:sz w:val="30"/>
+        </w:rPr>
+      </w:pPr>
+    </w:p>
+    <w:p>
+      <w:pPr>
+        <w:pStyle w:val="BodyText"/>
+        <w:rPr>
+          <w:sz w:val="30"/>
+        </w:rPr>
+      </w:pPr>
+      <w:r>
+        <w:rPr>
+          <w:sz w:val="30"/>
+        </w:rPr>
+        <w:br/>
+      </w:r>
+    </w:p>
+    <w:p>
+      <w:pPr>
+        <w:ind w:left="2160" w:firstLine="959"/>
+        <w:jc w:val="both"/>
+        <w:rPr>
+          <w:rFonts w:ascii="Times New Roman" w:hAnsi="Times New Roman" w:cs="Times New Roman"/>
+          <w:b/>
+          <w:bCs/>
+          <w:color w:val="000000" w:themeColor="text1"/>
+          <w:sz w:val="26"/>
+          <w:szCs w:val="26"/>
+        </w:rPr>
+      </w:pPr>
+      <w:r>
+        <w:rPr>
+          <w:rFonts w:ascii="Times New Roman" w:hAnsi="Times New Roman" w:cs="Times New Roman"/>
+          <w:b/>
+          <w:bCs/>
+          <w:color w:val="000000" w:themeColor="text1"/>
+          <w:sz w:val="26"/>
+          <w:szCs w:val="26"/>
+        </w:rPr>
+        <w:t>Sinh viên thực hiện:</w:t>
+      </w:r>
+    </w:p>
+    <w:p>
+      <w:pPr>
+        <w:ind w:left="2160" w:firstLine="959"/>
+        <w:jc w:val="both"/>
+        <w:rPr>
+          <w:rFonts w:ascii="Times New Roman" w:hAnsi="Times New Roman" w:cs="Times New Roman"/>
+          <w:bCs/>
+          <w:color w:val="000000" w:themeColor="text1"/>
+          <w:sz w:val="26"/>
+          <w:szCs w:val="26"/>
+        </w:rPr>
+      </w:pPr>
+      <w:r>
+        <w:rPr>
+          <w:rFonts w:ascii="Times New Roman" w:hAnsi="Times New Roman" w:cs="Times New Roman"/>
+          <w:bCs/>
+          <w:color w:val="000000" w:themeColor="text1"/>
+          <w:sz w:val="26"/>
+          <w:szCs w:val="26"/>
+        </w:rPr>
+        <w:t xml:space="preserve">1. Nguyễn Bá Anh Hào </w:t>
+      </w:r>
+      <w:r>
+        <w:rPr>
+          <w:rFonts w:ascii="Times New Roman" w:hAnsi="Times New Roman" w:cs="Times New Roman"/>
+          <w:b/>
+          <w:bCs/>
+          <w:color w:val="000000" w:themeColor="text1"/>
+          <w:sz w:val="26"/>
+          <w:szCs w:val="26"/>
+        </w:rPr>
+        <w:t xml:space="preserve">MSSV: </w:t>
+      </w:r>
+      <w:r>
+        <w:rPr>
+          <w:rFonts w:ascii="Times New Roman" w:hAnsi="Times New Roman" w:cs="Times New Roman"/>
+          <w:bCs/>
+          <w:color w:val="000000" w:themeColor="text1"/>
+          <w:sz w:val="26"/>
+          <w:szCs w:val="26"/>
+        </w:rPr>
+        <w:t>18004038</w:t>
+      </w:r>
+    </w:p>
+    <w:p>
+      <w:pPr>
+        <w:ind w:left="2160" w:firstLine="959"/>
+        <w:jc w:val="both"/>
+        <w:rPr>
+          <w:rFonts w:ascii="Times New Roman" w:hAnsi="Times New Roman" w:cs="Times New Roman"/>
+          <w:bCs/>
+          <w:color w:val="000000" w:themeColor="text1"/>
+          <w:sz w:val="26"/>
+          <w:szCs w:val="26"/>
+        </w:rPr>
+      </w:pPr>
+      <w:r>
+        <w:rPr>
+          <w:rFonts w:ascii="Times New Roman" w:hAnsi="Times New Roman" w:cs="Times New Roman"/>
+          <w:bCs/>
+          <w:color w:val="000000" w:themeColor="text1"/>
+          <w:sz w:val="26"/>
+          <w:szCs w:val="26"/>
+        </w:rPr>
+        <w:t>2. Nguyễn Phạm Anh Thư</w:t>
+      </w:r>
+      <w:r>
+        <w:rPr>
+          <w:rFonts w:ascii="Times New Roman" w:hAnsi="Times New Roman" w:cs="Times New Roman"/>
+          <w:b/>
+          <w:bCs/>
+          <w:color w:val="000000" w:themeColor="text1"/>
+          <w:sz w:val="26"/>
+          <w:szCs w:val="26"/>
+        </w:rPr>
+        <w:t xml:space="preserve"> MSSV</w:t>
+      </w:r>
+      <w:r>
+        <w:rPr>
+          <w:rFonts w:ascii="Times New Roman" w:hAnsi="Times New Roman" w:cs="Times New Roman"/>
+          <w:bCs/>
+          <w:color w:val="000000" w:themeColor="text1"/>
+          <w:sz w:val="26"/>
+          <w:szCs w:val="26"/>
+        </w:rPr>
+        <w:t>: 18004131</w:t>
+      </w:r>
+    </w:p>
+    <w:p>
+      <w:pPr>
+        <w:ind w:left="2160" w:firstLine="959"/>
+        <w:jc w:val="both"/>
+        <w:rPr>
+          <w:rFonts w:ascii="Times New Roman" w:hAnsi="Times New Roman" w:cs="Times New Roman"/>
+          <w:bCs/>
+          <w:color w:val="000000" w:themeColor="text1"/>
+          <w:sz w:val="26"/>
+          <w:szCs w:val="26"/>
+        </w:rPr>
+      </w:pPr>
+      <w:r>
+        <w:rPr>
+          <w:rFonts w:ascii="Times New Roman" w:hAnsi="Times New Roman" w:cs="Times New Roman"/>
+          <w:bCs/>
+          <w:color w:val="000000" w:themeColor="text1"/>
+          <w:sz w:val="26"/>
+          <w:szCs w:val="26"/>
+        </w:rPr>
+        <w:t>3.Trương Thành Khang</w:t>
+      </w:r>
+      <w:r>
+        <w:rPr>
+          <w:rFonts w:ascii="Times New Roman" w:hAnsi="Times New Roman" w:cs="Times New Roman"/>
+          <w:b/>
+          <w:bCs/>
+          <w:color w:val="000000" w:themeColor="text1"/>
+          <w:sz w:val="26"/>
+          <w:szCs w:val="26"/>
+        </w:rPr>
+        <w:t xml:space="preserve"> MSSV</w:t>
+      </w:r>
+      <w:r>
+        <w:rPr>
+          <w:rFonts w:ascii="Times New Roman" w:hAnsi="Times New Roman" w:cs="Times New Roman"/>
+          <w:bCs/>
+          <w:color w:val="000000" w:themeColor="text1"/>
+          <w:sz w:val="26"/>
+          <w:szCs w:val="26"/>
+        </w:rPr>
+        <w:t>: 18004054</w:t>
+      </w:r>
+    </w:p>
+    <w:p>
+      <w:pPr>
+        <w:ind w:left="2160" w:firstLine="959"/>
+        <w:jc w:val="both"/>
+        <w:rPr>
+          <w:rFonts w:ascii="Times New Roman" w:hAnsi="Times New Roman" w:cs="Times New Roman"/>
+          <w:b/>
+          <w:bCs/>
+          <w:color w:val="000000" w:themeColor="text1"/>
+          <w:sz w:val="26"/>
+          <w:szCs w:val="26"/>
+        </w:rPr>
+      </w:pPr>
+      <w:r>
+        <w:rPr>
+          <w:rFonts w:ascii="Times New Roman" w:hAnsi="Times New Roman" w:cs="Times New Roman"/>
+          <w:b/>
+          <w:bCs/>
+          <w:color w:val="000000" w:themeColor="text1"/>
+          <w:sz w:val="26"/>
+          <w:szCs w:val="26"/>
+        </w:rPr>
+        <w:t xml:space="preserve">Lớp </w:t>
+      </w:r>
+      <w:r>
+        <w:rPr>
+          <w:rFonts w:ascii="Times New Roman" w:hAnsi="Times New Roman" w:cs="Times New Roman"/>
+          <w:bCs/>
+          <w:color w:val="000000" w:themeColor="text1"/>
+          <w:sz w:val="26"/>
+          <w:szCs w:val="26"/>
+        </w:rPr>
+        <w:t>ĐH CNTT 2018 Khóa : 43</w:t>
+      </w:r>
+    </w:p>
+    <w:p>
+      <w:pPr>
+        <w:ind w:left="2160" w:firstLine="959"/>
+        <w:jc w:val="both"/>
+        <w:rPr>
+          <w:rFonts w:ascii="Times New Roman" w:hAnsi="Times New Roman" w:cs="Times New Roman"/>
+          <w:bCs/>
+          <w:color w:val="000000" w:themeColor="text1"/>
+          <w:sz w:val="26"/>
+          <w:szCs w:val="26"/>
+        </w:rPr>
+      </w:pPr>
+      <w:r>
+        <w:rPr>
+          <w:rFonts w:ascii="Times New Roman" w:hAnsi="Times New Roman" w:cs="Times New Roman"/>
+          <w:b/>
+          <w:bCs/>
+          <w:color w:val="000000" w:themeColor="text1"/>
+          <w:sz w:val="26"/>
+          <w:szCs w:val="26"/>
+        </w:rPr>
+        <w:t xml:space="preserve">Giảng viên hướng dẫn : </w:t>
+      </w:r>
+      <w:r>
+        <w:rPr>
+          <w:rFonts w:ascii="Times New Roman" w:hAnsi="Times New Roman" w:cs="Times New Roman"/>
+          <w:bCs/>
+          <w:color w:val="000000" w:themeColor="text1"/>
+          <w:sz w:val="26"/>
+          <w:szCs w:val="26"/>
+        </w:rPr>
+        <w:t>Ths.Nguyễn Thị Hồng Yến</w:t>
+      </w:r>
+    </w:p>
+    <w:p>
+      <w:pPr>
+        <w:pStyle w:val="BodyText"/>
+        <w:rPr>
+          <w:sz w:val="30"/>
+        </w:rPr>
+      </w:pPr>
+    </w:p>
+    <w:p>
+      <w:pPr>
+        <w:pStyle w:val="BodyText"/>
+        <w:rPr>
+          <w:sz w:val="30"/>
+        </w:rPr>
+      </w:pPr>
+    </w:p>
+    <w:p>
+      <w:pPr>
+        <w:pStyle w:val="BodyText"/>
+        <w:rPr>
+          <w:sz w:val="30"/>
+        </w:rPr>
+      </w:pPr>
+    </w:p>
+    <w:p>
+      <w:pPr>
+        <w:pStyle w:val="BodyText"/>
+        <w:rPr>
+          <w:sz w:val="30"/>
+        </w:rPr>
+      </w:pPr>
+    </w:p>
+    <w:p>
+      <w:pPr>
+        <w:rPr>
+          <w:rFonts w:asciiTheme="majorHAnsi" w:eastAsiaTheme="majorEastAsia" w:hAnsiTheme="majorHAnsi" w:cstheme="majorBidi"/>
+          <w:caps/>
+          <w:color w:val="2E74B5" w:themeColor="accent1" w:themeShade="BF"/>
+          <w:sz w:val="32"/>
+          <w:szCs w:val="32"/>
+          <w:highlight w:val="lightGray"/>
+        </w:rPr>
+      </w:pPr>
+      <w:r>
+        <w:rPr>
+          <w:rFonts w:ascii="Times New Roman" w:hAnsi="Times New Roman" w:cs="Times New Roman"/>
+          <w:b/>
+          <w:bCs/>
+          <w:color w:val="FF0000"/>
+          <w:sz w:val="40"/>
+          <w:szCs w:val="40"/>
+        </w:rPr>
+        <mc:AlternateContent>
+          <mc:Choice Requires="wps">
+            <w:drawing>
+              <wp:anchor distT="0" distB="0" distL="114300" distR="114300" simplePos="0" relativeHeight="251696128" behindDoc="0" locked="0" layoutInCell="1" allowOverlap="1" wp14:anchorId="302ED6E2" wp14:editId="0FF65FC4">
+                <wp:simplePos x="0" y="0"/>
+                <wp:positionH relativeFrom="margin">
+                  <wp:align>center</wp:align>
+                </wp:positionH>
+                <wp:positionV relativeFrom="paragraph">
+                  <wp:posOffset>4445</wp:posOffset>
+                </wp:positionV>
+                <wp:extent cx="3943985" cy="586740"/>
+                <wp:effectExtent l="38100" t="0" r="56515" b="22860"/>
+                <wp:wrapNone/>
+                <wp:docPr id="2" name="Ribbon: Tilted Up 4"/>
+                <wp:cNvGraphicFramePr/>
+                <a:graphic xmlns:a="http://schemas.openxmlformats.org/drawingml/2006/main">
+                  <a:graphicData uri="http://schemas.microsoft.com/office/word/2010/wordprocessingShape">
+                    <wps:wsp>
+                      <wps:cNvSpPr/>
+                      <wps:spPr>
+                        <a:xfrm>
+                          <a:off x="0" y="0"/>
+                          <a:ext cx="3943985" cy="586740"/>
+                        </a:xfrm>
+                        <a:prstGeom prst="ribbon2">
+                          <a:avLst/>
+                        </a:prstGeom>
+                        <a:ln/>
+                      </wps:spPr>
+                      <wps:style>
+                        <a:lnRef idx="2">
+                          <a:schemeClr val="dk1"/>
+                        </a:lnRef>
+                        <a:fillRef idx="1">
+                          <a:schemeClr val="lt1"/>
+                        </a:fillRef>
+                        <a:effectRef idx="0">
+                          <a:schemeClr val="dk1"/>
+                        </a:effectRef>
+                        <a:fontRef idx="minor">
+                          <a:schemeClr val="dk1"/>
+                        </a:fontRef>
+                      </wps:style>
+                      <wps:txbx>
+                        <w:txbxContent>
+                          <w:p>
+                            <w:pPr>
+                              <w:jc w:val="center"/>
+                              <w:rPr>
+                                <w:b/>
+                                <w:bCs/>
+                              </w:rPr>
+                            </w:pPr>
+                            <w:r>
+                              <w:rPr>
+                                <w:b/>
+                                <w:bCs/>
+                              </w:rPr>
+                              <w:t>VĨNH LONG 2020</w:t>
+                            </w:r>
+                          </w:p>
+                        </w:txbxContent>
+                      </wps:txbx>
+                      <wps:bodyPr rot="0" spcFirstLastPara="0" vertOverflow="overflow" horzOverflow="overflow" vert="horz" wrap="square" lIns="91440" tIns="45720" rIns="91440" bIns="45720" numCol="1" spcCol="0" rtlCol="0" fromWordArt="0" anchor="ctr" anchorCtr="0" forceAA="0" compatLnSpc="1">
+                        <a:prstTxWarp prst="textNoShape">
+                          <a:avLst/>
+                        </a:prstTxWarp>
+                        <a:noAutofit/>
+                      </wps:bodyPr>
+                    </wps:wsp>
+                  </a:graphicData>
+                </a:graphic>
+              </wp:anchor>
+            </w:drawing>
+          </mc:Choice>
+          <mc:Fallback>
+            <w:pict>
+              <v:shapetype w14:anchorId="302ED6E2" id="_x0000_t54" coordsize="21600,21600" o:spt="54" adj="5400,18900" path="m0@29l@3@29qx@4@19l@4@10@5@10@5@19qy@6@29l@28@29@26@22@28@23@9@23@9@24qy@8,l@1,qx@0@24l@0@23,0@23,2700@22xem@4@19nfqy@3@20l@1@20qx@0@21@1@10l@4@10em@5@19nfqy@6@20l@8@20qx@9@21@8@10l@5@10em@0@21nfl@0@23em@9@21nfl@9@23e">
+                <v:formulas>
+                  <v:f eqn="val #0"/>
+                  <v:f eqn="sum @0 675 0"/>
+                  <v:f eqn="sum @1 675 0"/>
+                  <v:f eqn="sum @2 675 0"/>
+                  <v:f eqn="sum @3 675 0"/>
+                  <v:f eqn="sum width 0 @4"/>
+                  <v:f eqn="sum width 0 @3"/>
+                  <v:f eqn="sum width 0 @2"/>
+                  <v:f eqn="sum width 0 @1"/>
+                  <v:f eqn="sum width 0 @0"/>
+                  <v:f eqn="val #1"/>
+                  <v:f eqn="prod @10 1 4"/>
+                  <v:f eqn="prod @10 1 2"/>
+                  <v:f eqn="prod @10 3 4"/>
+                  <v:f eqn="prod height 3 4"/>
+                  <v:f eqn="prod height 1 2"/>
+                  <v:f eqn="prod height 1 4"/>
+                  <v:f eqn="prod height 3 2"/>
+                  <v:f eqn="prod height 2 3"/>
+                  <v:f eqn="sum @11 @14 0"/>
+                  <v:f eqn="sum @12 @15 0"/>
+                  <v:f eqn="sum @13 @16 0"/>
+                  <v:f eqn="sum @17 0 @20"/>
+                  <v:f eqn="sum height 0 @10"/>
+                  <v:f eqn="sum height 0 @19"/>
+                  <v:f eqn="prod width 1 2"/>
+                  <v:f eqn="sum width 0 2700"/>
+                  <v:f eqn="sum @25 0 2700"/>
+                  <v:f eqn="val width"/>
+                  <v:f eqn="val height"/>
+                </v:formulas>
+                <v:path o:extrusionok="f" o:connecttype="custom" o:connectlocs="@25,0;2700,@22;@25,@10;@26,@22" o:connectangles="270,180,90,0" textboxrect="@0,0,@9,@10"/>
+                <v:handles>
+                  <v:h position="#0,topLeft" xrange="2700,8100"/>
+                  <v:h position="center,#1" yrange="14400,21600"/>
+                </v:handles>
+                <o:complex v:ext="view"/>
+              </v:shapetype>
+              <v:shape id="Ribbon: Tilted Up 4" o:spid="_x0000_s1026" type="#_x0000_t54" style="position:absolute;margin-left:0;margin-top:.35pt;width:310.55pt;height:46.2pt;z-index:251696128;visibility:visible;mso-wrap-style:square;mso-wrap-distance-left:9pt;mso-wrap-distance-top:0;mso-wrap-distance-right:9pt;mso-wrap-distance-bottom:0;mso-position-horizontal:center;mso-position-horizontal-relative:margin;mso-position-vertical:absolute;mso-position-vertical-relative:text;v-text-anchor:middle" o:gfxdata="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" adj=",18000" fillcolor="white [3201]" strokecolor="black [3200]" strokeweight="1pt">
+                <v:stroke joinstyle="miter"/>
+                <v:textbox>
+                  <w:txbxContent>
+                    <w:p>
+                      <w:pPr>
+                        <w:jc w:val="center"/>
+                        <w:rPr>
+                          <w:b/>
+                          <w:bCs/>
+                        </w:rPr>
+                      </w:pPr>
+                      <w:r>
+                        <w:rPr>
+                          <w:b/>
+                          <w:bCs/>
+                        </w:rPr>
+                        <w:t>VĨNH LONG 2020</w:t>
+                      </w:r>
+                    </w:p>
+                  </w:txbxContent>
+                </v:textbox>
+                <w10:wrap anchorx="margin"/>
+              </v:shape>
+            </w:pict>
+          </mc:Fallback>
+        </mc:AlternateContent>
+      </w:r>
+      <w:r>
+        <w:rPr>
+          <w:highlight w:val="lightGray"/>
+        </w:rPr>
+        <w:br w:type="page"/>
+      </w:r>
+    </w:p>
+    <w:p>
+      <w:pPr>
+        <w:pStyle w:val="BodyText"/>
+        <w:jc w:val="center"/>
+        <w:rPr>
+          <w:b/>
+        </w:rPr>
+      </w:pPr>
+      <w:r>
+        <w:rPr>
+          <w:b/>
+          <w:sz w:val="32"/>
+        </w:rPr>
+        <w:lastRenderedPageBreak/>
+        <w:t>LỜI CẢM ƠN</w:t>
+      </w:r>
+    </w:p>
+    <w:p>
+      <w:pPr>
+        <w:pStyle w:val="BodyText"/>
+      </w:pPr>
+      <w:r>
+        <w:rPr>
+          <w:bdr w:val="none" w:sz="0" w:space="0" w:color="auto" w:frame="1"/>
+          <w:lang w:val="en-US"/>
+        </w:rPr>
+        <w:t>Chúng e</w:t>
+      </w:r>
+      <w:r>
+        <w:rPr>
+          <w:bdr w:val="none" w:sz="0" w:space="0" w:color="auto" w:frame="1"/>
+        </w:rPr>
+        <w:t xml:space="preserve">m xin chân thành cảm ơn cô </w:t>
+      </w:r>
+      <w:r>
+        <w:rPr>
+          <w:bdr w:val="none" w:sz="0" w:space="0" w:color="auto" w:frame="1"/>
+          <w:lang w:val="en-US"/>
+        </w:rPr>
+        <w:t>Nguyễn Thị Hồng Yến</w:t>
+      </w:r>
+      <w:r>
+        <w:rPr>
+          <w:bdr w:val="none" w:sz="0" w:space="0" w:color="auto" w:frame="1"/>
+        </w:rPr>
+        <w:t xml:space="preserve"> đã giúp đỡ và hướng dẫn </w:t>
+      </w:r>
+      <w:r>
+        <w:rPr>
+          <w:bdr w:val="none" w:sz="0" w:space="0" w:color="auto" w:frame="1"/>
+          <w:lang w:val="en-US"/>
+        </w:rPr>
+        <w:t xml:space="preserve">chúng </w:t>
+      </w:r>
+      <w:r>
+        <w:rPr>
+          <w:bdr w:val="none" w:sz="0" w:space="0" w:color="auto" w:frame="1"/>
+        </w:rPr>
+        <w:t xml:space="preserve">em tận tình trong suốt thời gian viết bài tiểu luận, tạo cho </w:t>
+      </w:r>
+      <w:r>
+        <w:rPr>
+          <w:bdr w:val="none" w:sz="0" w:space="0" w:color="auto" w:frame="1"/>
+          <w:lang w:val="en-US"/>
+        </w:rPr>
+        <w:t xml:space="preserve">chúng </w:t>
+      </w:r>
+      <w:r>
+        <w:rPr>
+          <w:bdr w:val="none" w:sz="0" w:space="0" w:color="auto" w:frame="1"/>
+        </w:rPr>
+        <w:t xml:space="preserve">em những tiền đề, những kiến thức để tiếp cận vấn đề, phân tích giải quyết vấn đề. Nhờ đó mà </w:t>
+      </w:r>
+      <w:r>
+        <w:rPr>
+          <w:bdr w:val="none" w:sz="0" w:space="0" w:color="auto" w:frame="1"/>
+          <w:lang w:val="en-US"/>
+        </w:rPr>
+        <w:t xml:space="preserve">chúng </w:t>
+      </w:r>
+      <w:r>
+        <w:rPr>
+          <w:bdr w:val="none" w:sz="0" w:space="0" w:color="auto" w:frame="1"/>
+        </w:rPr>
+        <w:t xml:space="preserve">em hoàn thành bài luận của mình được tốt hơn. </w:t>
+      </w:r>
+      <w:r>
+        <w:rPr>
+          <w:bdr w:val="none" w:sz="0" w:space="0" w:color="auto" w:frame="1"/>
+          <w:lang w:val="en-US"/>
+        </w:rPr>
+        <w:t>Chúng e</w:t>
+      </w:r>
+      <w:r>
+        <w:rPr>
+          <w:bdr w:val="none" w:sz="0" w:space="0" w:color="auto" w:frame="1"/>
+        </w:rPr>
+        <w:t xml:space="preserve">m cũng xin cảm ơn bạn bè, anh chị đã tận tình chỉ bảo, giúp đỡ </w:t>
+      </w:r>
+      <w:r>
+        <w:rPr>
+          <w:bdr w:val="none" w:sz="0" w:space="0" w:color="auto" w:frame="1"/>
+          <w:lang w:val="en-US"/>
+        </w:rPr>
+        <w:t xml:space="preserve">chúng </w:t>
+      </w:r>
+      <w:r>
+        <w:rPr>
+          <w:bdr w:val="none" w:sz="0" w:space="0" w:color="auto" w:frame="1"/>
+        </w:rPr>
+        <w:t>em trong quá trình hoàn thành bài tiểu luận, tạo cho</w:t>
+      </w:r>
+      <w:r>
+        <w:rPr>
+          <w:bdr w:val="none" w:sz="0" w:space="0" w:color="auto" w:frame="1"/>
+          <w:lang w:val="en-US"/>
+        </w:rPr>
+        <w:t xml:space="preserve"> chúng</w:t>
+      </w:r>
+      <w:r>
+        <w:rPr>
+          <w:bdr w:val="none" w:sz="0" w:space="0" w:color="auto" w:frame="1"/>
+        </w:rPr>
+        <w:t xml:space="preserve"> em hiểu thêm về những kiến thưc thực tế.</w:t>
+      </w:r>
+    </w:p>
+    <w:p>
+      <w:pPr>
+        <w:pStyle w:val="BodyText"/>
+        <w:rPr>
+          <w:bdr w:val="none" w:sz="0" w:space="0" w:color="auto" w:frame="1"/>
+        </w:rPr>
+      </w:pPr>
+      <w:r>
+        <w:rPr>
+          <w:bdr w:val="none" w:sz="0" w:space="0" w:color="auto" w:frame="1"/>
+        </w:rPr>
+        <w:t>Những kiến thức mà</w:t>
+      </w:r>
+      <w:r>
+        <w:rPr>
+          <w:bdr w:val="none" w:sz="0" w:space="0" w:color="auto" w:frame="1"/>
+          <w:lang w:val="en-US"/>
+        </w:rPr>
+        <w:t xml:space="preserve"> chúng</w:t>
+      </w:r>
+      <w:r>
+        <w:rPr>
+          <w:bdr w:val="none" w:sz="0" w:space="0" w:color="auto" w:frame="1"/>
+        </w:rPr>
+        <w:t xml:space="preserve"> em được học hỏi là hành trang ban đầu cho quá trình làm việc của </w:t>
+      </w:r>
+      <w:r>
+        <w:rPr>
+          <w:bdr w:val="none" w:sz="0" w:space="0" w:color="auto" w:frame="1"/>
+          <w:lang w:val="en-US"/>
+        </w:rPr>
+        <w:t xml:space="preserve">chúng </w:t>
+      </w:r>
+      <w:r>
+        <w:rPr>
+          <w:bdr w:val="none" w:sz="0" w:space="0" w:color="auto" w:frame="1"/>
+        </w:rPr>
+        <w:t xml:space="preserve">em sau này. </w:t>
+      </w:r>
+      <w:r>
+        <w:rPr>
+          <w:bdr w:val="none" w:sz="0" w:space="0" w:color="auto" w:frame="1"/>
+          <w:lang w:val="en-US"/>
+        </w:rPr>
+        <w:t>Chúng e</w:t>
+      </w:r>
+      <w:r>
+        <w:rPr>
+          <w:bdr w:val="none" w:sz="0" w:space="0" w:color="auto" w:frame="1"/>
+        </w:rPr>
+        <w:t>m xin gửi tới mọi người lời chúc thành công trên con đường sự nghiệp của mình.</w:t>
+      </w:r>
+    </w:p>
+    <w:p>
+      <w:pPr>
+        <w:pStyle w:val="BodyText"/>
+        <w:rPr>
+          <w:bdr w:val="none" w:sz="0" w:space="0" w:color="auto" w:frame="1"/>
+        </w:rPr>
+      </w:pPr>
+    </w:p>
+    <w:p>
+      <w:pPr>
+        <w:pStyle w:val="BodyText"/>
+        <w:rPr>
+          <w:bdr w:val="none" w:sz="0" w:space="0" w:color="auto" w:frame="1"/>
+        </w:rPr>
+      </w:pPr>
+    </w:p>
+    <w:p>
+      <w:pPr>
+        <w:pStyle w:val="BodyText"/>
+        <w:rPr>
+          <w:bdr w:val="none" w:sz="0" w:space="0" w:color="auto" w:frame="1"/>
+        </w:rPr>
+      </w:pPr>
+    </w:p>
+    <w:p>
+      <w:pPr>
+        <w:pStyle w:val="BodyText"/>
+        <w:rPr>
+          <w:bdr w:val="none" w:sz="0" w:space="0" w:color="auto" w:frame="1"/>
+        </w:rPr>
+      </w:pPr>
+    </w:p>
+    <w:p>
+      <w:pPr>
+        <w:pStyle w:val="BodyText"/>
+        <w:rPr>
+          <w:bdr w:val="none" w:sz="0" w:space="0" w:color="auto" w:frame="1"/>
+        </w:rPr>
+      </w:pPr>
+    </w:p>
+    <w:p>
+      <w:pPr>
+        <w:pStyle w:val="BodyText"/>
+        <w:rPr>
+          <w:bdr w:val="none" w:sz="0" w:space="0" w:color="auto" w:frame="1"/>
+        </w:rPr>
+      </w:pPr>
+    </w:p>
+    <w:p>
+      <w:pPr>
+        <w:pStyle w:val="BodyText"/>
+        <w:rPr>
+          <w:bdr w:val="none" w:sz="0" w:space="0" w:color="auto" w:frame="1"/>
+        </w:rPr>
+      </w:pPr>
+    </w:p>
+    <w:p>
+      <w:pPr>
+        <w:pStyle w:val="BodyText"/>
+        <w:rPr>
+          <w:bdr w:val="none" w:sz="0" w:space="0" w:color="auto" w:frame="1"/>
+        </w:rPr>
+      </w:pPr>
+    </w:p>
+    <w:p>
+      <w:pPr>
+        <w:pStyle w:val="BodyText"/>
+        <w:rPr>
+          <w:bdr w:val="none" w:sz="0" w:space="0" w:color="auto" w:frame="1"/>
+        </w:rPr>
+      </w:pPr>
+    </w:p>
+    <w:p>
+      <w:pPr>
+        <w:pStyle w:val="BodyText"/>
+        <w:rPr>
+          <w:bdr w:val="none" w:sz="0" w:space="0" w:color="auto" w:frame="1"/>
+        </w:rPr>
+      </w:pPr>
+    </w:p>
+    <w:p>
+      <w:pPr>
+        <w:pStyle w:val="BodyText"/>
+        <w:rPr>
+          <w:bdr w:val="none" w:sz="0" w:space="0" w:color="auto" w:frame="1"/>
+        </w:rPr>
+      </w:pPr>
+    </w:p>
+    <w:p>
+      <w:pPr>
+        <w:pStyle w:val="BodyText"/>
+        <w:rPr>
+          <w:bdr w:val="none" w:sz="0" w:space="0" w:color="auto" w:frame="1"/>
+        </w:rPr>
+      </w:pPr>
+    </w:p>
+    <w:p>
+      <w:pPr>
+        <w:pStyle w:val="BodyText"/>
+        <w:rPr>
+          <w:bdr w:val="none" w:sz="0" w:space="0" w:color="auto" w:frame="1"/>
+        </w:rPr>
+      </w:pPr>
+    </w:p>
+    <w:p>
+      <w:pPr>
+        <w:pStyle w:val="BodyText"/>
+        <w:rPr>
+          <w:bdr w:val="none" w:sz="0" w:space="0" w:color="auto" w:frame="1"/>
+        </w:rPr>
+      </w:pPr>
+    </w:p>
+    <w:p>
+      <w:pPr>
+        <w:pStyle w:val="BodyText"/>
+        <w:rPr>
+          <w:bdr w:val="none" w:sz="0" w:space="0" w:color="auto" w:frame="1"/>
+        </w:rPr>
+      </w:pPr>
+    </w:p>
+    <w:p>
+      <w:pPr>
+        <w:pStyle w:val="BodyText"/>
+        <w:ind w:firstLine="5387"/>
+        <w:rPr>
+          <w:szCs w:val="26"/>
+        </w:rPr>
+      </w:pPr>
+      <w:r>
+        <w:rPr>
+          <w:szCs w:val="26"/>
+        </w:rPr>
+        <w:t xml:space="preserve">Vĩnh </w:t>
+      </w:r>
+      <w:r>
+        <w:rPr>
+          <w:spacing w:val="5"/>
+          <w:szCs w:val="26"/>
+        </w:rPr>
+        <w:t xml:space="preserve">Long </w:t>
+      </w:r>
+      <w:r>
+        <w:rPr>
+          <w:spacing w:val="3"/>
+          <w:szCs w:val="26"/>
+        </w:rPr>
+        <w:t xml:space="preserve">3 </w:t>
+      </w:r>
+      <w:r>
+        <w:rPr>
+          <w:szCs w:val="26"/>
+        </w:rPr>
+        <w:t xml:space="preserve">tháng 7 </w:t>
+      </w:r>
+      <w:r>
+        <w:rPr>
+          <w:spacing w:val="5"/>
+          <w:szCs w:val="26"/>
+        </w:rPr>
+        <w:t>năm</w:t>
+      </w:r>
+      <w:r>
+        <w:rPr>
+          <w:spacing w:val="74"/>
+          <w:szCs w:val="26"/>
+        </w:rPr>
+        <w:t xml:space="preserve"> </w:t>
+      </w:r>
+      <w:r>
+        <w:rPr>
+          <w:spacing w:val="7"/>
+          <w:szCs w:val="26"/>
+        </w:rPr>
+        <w:t>2020</w:t>
+      </w:r>
+    </w:p>
+    <w:p>
+      <w:pPr>
+        <w:pStyle w:val="BodyText"/>
+        <w:ind w:firstLine="5670"/>
+        <w:rPr>
+          <w:szCs w:val="26"/>
+        </w:rPr>
+      </w:pPr>
+      <w:r>
+        <w:rPr>
+          <w:szCs w:val="26"/>
+        </w:rPr>
+        <w:t>SINH VIÊN THỰC HIỆN :</w:t>
+      </w:r>
+    </w:p>
+    <w:p>
+      <w:pPr>
+        <w:pStyle w:val="BodyText"/>
+        <w:ind w:firstLine="5670"/>
+        <w:rPr>
+          <w:szCs w:val="26"/>
+          <w:lang w:val="en-US"/>
+        </w:rPr>
+      </w:pPr>
+      <w:r>
+        <w:rPr>
+          <w:szCs w:val="26"/>
+        </w:rPr>
+        <w:t xml:space="preserve">- </w:t>
+      </w:r>
+      <w:r>
+        <w:rPr>
+          <w:szCs w:val="26"/>
+          <w:lang w:val="en-US"/>
+        </w:rPr>
+        <w:t>Nguyễn Bá Anh Hào</w:t>
+      </w:r>
+    </w:p>
+    <w:p>
+      <w:pPr>
+        <w:pStyle w:val="BodyText"/>
+        <w:ind w:firstLine="5670"/>
+        <w:rPr>
+          <w:szCs w:val="26"/>
+          <w:lang w:val="en-US"/>
+        </w:rPr>
+      </w:pPr>
+      <w:r>
+        <w:rPr>
+          <w:szCs w:val="26"/>
+        </w:rPr>
+        <w:t xml:space="preserve">- </w:t>
+      </w:r>
+      <w:r>
+        <w:rPr>
+          <w:szCs w:val="26"/>
+          <w:lang w:val="en-US"/>
+        </w:rPr>
+        <w:t>Nguyễn Phạm Anh Thư</w:t>
+      </w:r>
+    </w:p>
+    <w:p>
+      <w:pPr>
+        <w:pStyle w:val="BodyText"/>
+        <w:ind w:firstLine="5670"/>
+        <w:rPr>
+          <w:szCs w:val="26"/>
+          <w:lang w:val="en-US"/>
+        </w:rPr>
+      </w:pPr>
+      <w:r>
+        <w:rPr>
+          <w:szCs w:val="26"/>
+        </w:rPr>
+        <w:t xml:space="preserve">- </w:t>
+      </w:r>
+      <w:r>
+        <w:rPr>
+          <w:szCs w:val="26"/>
+          <w:lang w:val="en-US"/>
+        </w:rPr>
+        <w:t>Trương Thành Khang</w:t>
+      </w:r>
+    </w:p>
+    <w:p/>
+    <w:p/>
+    <w:sdt>
+      <w:sdtPr>
+        <w:id w:val="1457914804"/>
+        <w:docPartObj>
+          <w:docPartGallery w:val="Table of Contents"/>
+          <w:docPartUnique/>
+        </w:docPartObj>
+      </w:sdtPr>
+      <w:sdtEndPr>
+        <w:rPr>
+          <w:rFonts w:asciiTheme="minorHAnsi" w:eastAsiaTheme="minorHAnsi" w:hAnsiTheme="minorHAnsi" w:cstheme="minorBidi"/>
+          <w:bCs/>
+          <w:noProof/>
+          <w:sz w:val="22"/>
+          <w:szCs w:val="22"/>
+        </w:rPr>
+      </w:sdtEndPr>
+      <w:sdtContent>
+        <w:p>
+          <w:pPr>
+            <w:pStyle w:val="TOCHeading"/>
+          </w:pPr>
+          <w:r>
+            <w:t>MỤC LỤC</w:t>
+          </w:r>
+        </w:p>
+        <w:p>
+          <w:pPr>
+            <w:pStyle w:val="TOC1"/>
+            <w:tabs>
+              <w:tab w:val="right" w:leader="dot" w:pos="9062"/>
+            </w:tabs>
+            <w:rPr>
+              <w:rFonts w:eastAsiaTheme="minorEastAsia"/>
+            </w:rPr>
+          </w:pPr>
+          <w:r>
+            <w:fldChar w:fldCharType="begin"/>
+          </w:r>
+          <w:r>
+            <w:instrText xml:space="preserve"> TOC \o "1-3" \h \z \u </w:instrText>
+          </w:r>
+          <w:r>
+            <w:fldChar w:fldCharType="separate"/>
+          </w:r>
+          <w:hyperlink w:anchor="_Toc44882748" w:history="1">
+            <w:r>
+              <w:rPr>
+                <w:rStyle w:val="Hyperlink"/>
+              </w:rPr>
+              <w:t>Tìm hiểu về Ôtômat hữu hạn (Finite</w:t>
+            </w:r>
+            <w:r>
+              <w:rPr>
+                <w:rStyle w:val="Hyperlink"/>
+                <w:spacing w:val="12"/>
+              </w:rPr>
+              <w:t xml:space="preserve"> </w:t>
+            </w:r>
+            <w:r>
+              <w:rPr>
+                <w:rStyle w:val="Hyperlink"/>
+              </w:rPr>
+              <w:t>Automata)</w:t>
+            </w:r>
+            <w:r>
+              <w:rPr>
+                <w:webHidden/>
+              </w:rPr>
+              <w:tab/>
+            </w:r>
+            <w:r>
+              <w:rPr>
+                <w:webHidden/>
+              </w:rPr>
+              <w:fldChar w:fldCharType="begin"/>
+            </w:r>
+            <w:r>
+              <w:rPr>
+                <w:webHidden/>
+              </w:rPr>
+              <w:instrText xml:space="preserve"> PAGEREF _Toc44882748 \h </w:instrText>
+            </w:r>
+            <w:r>
+              <w:rPr>
+                <w:webHidden/>
+              </w:rPr>
+            </w:r>
+            <w:r>
+              <w:rPr>
+                <w:webHidden/>
+              </w:rPr>
+              <w:fldChar w:fldCharType="separate"/>
+            </w:r>
+            <w:r>
+              <w:rPr>
+                <w:webHidden/>
+              </w:rPr>
+              <w:t>1</w:t>
+            </w:r>
+            <w:r>
+              <w:rPr>
+                <w:webHidden/>
+              </w:rPr>
+              <w:fldChar w:fldCharType="end"/>
+            </w:r>
+          </w:hyperlink>
+        </w:p>
+        <w:p>
+          <w:pPr>
+            <w:pStyle w:val="TOC2"/>
+            <w:tabs>
+              <w:tab w:val="right" w:leader="dot" w:pos="9062"/>
+            </w:tabs>
+            <w:rPr>
+              <w:rFonts w:eastAsiaTheme="minorEastAsia"/>
+            </w:rPr>
+          </w:pPr>
+          <w:hyperlink w:anchor="_Toc44882749" w:history="1">
+            <w:r>
+              <w:rPr>
+                <w:rStyle w:val="Hyperlink"/>
+              </w:rPr>
+              <w:t>1. Automata hữu hạn đơn định</w:t>
+            </w:r>
+            <w:r>
+              <w:rPr>
+                <w:webHidden/>
+              </w:rPr>
+              <w:tab/>
+            </w:r>
+            <w:r>
+              <w:rPr>
+                <w:webHidden/>
+              </w:rPr>
+              <w:fldChar w:fldCharType="begin"/>
+            </w:r>
+            <w:r>
+              <w:rPr>
+                <w:webHidden/>
+              </w:rPr>
+              <w:instrText xml:space="preserve"> PAGEREF _Toc44882749 \h </w:instrText>
+            </w:r>
+            <w:r>
+              <w:rPr>
+                <w:webHidden/>
+              </w:rPr>
+            </w:r>
+            <w:r>
+              <w:rPr>
+                <w:webHidden/>
+              </w:rPr>
+              <w:fldChar w:fldCharType="separate"/>
+            </w:r>
+            <w:r>
+              <w:rPr>
+                <w:webHidden/>
+              </w:rPr>
+              <w:t>2</w:t>
+            </w:r>
+            <w:r>
+              <w:rPr>
+                <w:webHidden/>
+              </w:rPr>
+              <w:fldChar w:fldCharType="end"/>
+            </w:r>
+          </w:hyperlink>
+        </w:p>
+        <w:p>
+          <w:pPr>
+            <w:pStyle w:val="TOC3"/>
+            <w:tabs>
+              <w:tab w:val="right" w:leader="dot" w:pos="9062"/>
+            </w:tabs>
+            <w:rPr>
+              <w:rFonts w:eastAsiaTheme="minorEastAsia"/>
+            </w:rPr>
+          </w:pPr>
+          <w:hyperlink w:anchor="_Toc44882750" w:history="1">
+            <w:r>
+              <w:rPr>
+                <w:rStyle w:val="Hyperlink"/>
+              </w:rPr>
+              <w:t>1.1 Giới thiệu</w:t>
+            </w:r>
+            <w:r>
+              <w:rPr>
+                <w:webHidden/>
+              </w:rPr>
+              <w:tab/>
+            </w:r>
+            <w:r>
+              <w:rPr>
+                <w:webHidden/>
+              </w:rPr>
+              <w:fldChar w:fldCharType="begin"/>
+            </w:r>
+            <w:r>
+              <w:rPr>
+                <w:webHidden/>
+              </w:rPr>
+              <w:instrText xml:space="preserve"> PAGEREF _Toc44882750 \h </w:instrText>
+            </w:r>
+            <w:r>
+              <w:rPr>
+                <w:webHidden/>
+              </w:rPr>
+            </w:r>
+            <w:r>
+              <w:rPr>
+                <w:webHidden/>
+              </w:rPr>
+              <w:fldChar w:fldCharType="separate"/>
+            </w:r>
+            <w:r>
+              <w:rPr>
+                <w:webHidden/>
+              </w:rPr>
+              <w:t>2</w:t>
+            </w:r>
+            <w:r>
+              <w:rPr>
+                <w:webHidden/>
+              </w:rPr>
+              <w:fldChar w:fldCharType="end"/>
+            </w:r>
+          </w:hyperlink>
+        </w:p>
+        <w:p>
+          <w:pPr>
+            <w:pStyle w:val="TOC3"/>
+            <w:tabs>
+              <w:tab w:val="right" w:leader="dot" w:pos="9062"/>
+            </w:tabs>
+            <w:rPr>
+              <w:rFonts w:eastAsiaTheme="minorEastAsia"/>
+            </w:rPr>
+          </w:pPr>
+          <w:hyperlink w:anchor="_Toc44882751" w:history="1">
+            <w:r>
+              <w:rPr>
+                <w:rStyle w:val="Hyperlink"/>
+              </w:rPr>
+              <w:t>1.2 Hàm chuyển trạng thái mở rộng</w:t>
+            </w:r>
+            <w:r>
+              <w:rPr>
+                <w:webHidden/>
+              </w:rPr>
+              <w:tab/>
+            </w:r>
+            <w:r>
+              <w:rPr>
+                <w:webHidden/>
+              </w:rPr>
+              <w:fldChar w:fldCharType="begin"/>
+            </w:r>
+            <w:r>
+              <w:rPr>
+                <w:webHidden/>
+              </w:rPr>
+              <w:instrText xml:space="preserve"> PAGEREF _Toc44882751 \h </w:instrText>
+            </w:r>
+            <w:r>
+              <w:rPr>
+                <w:webHidden/>
+              </w:rPr>
+            </w:r>
+            <w:r>
+              <w:rPr>
+                <w:webHidden/>
+              </w:rPr>
+              <w:fldChar w:fldCharType="separate"/>
+            </w:r>
+            <w:r>
+              <w:rPr>
+                <w:webHidden/>
+              </w:rPr>
+              <w:t>3</w:t>
+            </w:r>
+            <w:r>
+              <w:rPr>
+                <w:webHidden/>
+              </w:rPr>
+              <w:fldChar w:fldCharType="end"/>
+            </w:r>
+          </w:hyperlink>
+        </w:p>
+        <w:p>
+          <w:pPr>
+            <w:pStyle w:val="TOC3"/>
+            <w:tabs>
+              <w:tab w:val="right" w:leader="dot" w:pos="9062"/>
+            </w:tabs>
+            <w:rPr>
+              <w:rFonts w:eastAsiaTheme="minorEastAsia"/>
+            </w:rPr>
+          </w:pPr>
+          <w:hyperlink w:anchor="_Toc44882752" w:history="1">
+            <w:r>
+              <w:rPr>
+                <w:rStyle w:val="Hyperlink"/>
+              </w:rPr>
+              <w:t>1.3 Ngôn ngữ được chấp nhận bởi DFA</w:t>
+            </w:r>
+            <w:r>
+              <w:rPr>
+                <w:webHidden/>
+              </w:rPr>
+              <w:tab/>
+            </w:r>
+            <w:r>
+              <w:rPr>
+                <w:webHidden/>
+              </w:rPr>
+              <w:fldChar w:fldCharType="begin"/>
+            </w:r>
+            <w:r>
+              <w:rPr>
+                <w:webHidden/>
+              </w:rPr>
+              <w:instrText xml:space="preserve"> PAGEREF _Toc44882752 \h </w:instrText>
+            </w:r>
+            <w:r>
+              <w:rPr>
+                <w:webHidden/>
+              </w:rPr>
+            </w:r>
+            <w:r>
+              <w:rPr>
+                <w:webHidden/>
+              </w:rPr>
+              <w:fldChar w:fldCharType="separate"/>
+            </w:r>
+            <w:r>
+              <w:rPr>
+                <w:webHidden/>
+              </w:rPr>
+              <w:t>4</w:t>
+            </w:r>
+            <w:r>
+              <w:rPr>
+                <w:webHidden/>
+              </w:rPr>
+              <w:fldChar w:fldCharType="end"/>
+            </w:r>
+          </w:hyperlink>
+        </w:p>
+        <w:p>
+          <w:pPr>
+            <w:pStyle w:val="TOC2"/>
+            <w:tabs>
+              <w:tab w:val="right" w:leader="dot" w:pos="9062"/>
+            </w:tabs>
+            <w:rPr>
+              <w:rFonts w:eastAsiaTheme="minorEastAsia"/>
+            </w:rPr>
+          </w:pPr>
+          <w:hyperlink w:anchor="_Toc44882753" w:history="1">
+            <w:r>
+              <w:rPr>
+                <w:rStyle w:val="Hyperlink"/>
+              </w:rPr>
+              <w:t>2. Ôtômát hữu hạn không đơn định</w:t>
+            </w:r>
+            <w:r>
+              <w:rPr>
+                <w:webHidden/>
+              </w:rPr>
+              <w:tab/>
+            </w:r>
+            <w:r>
+              <w:rPr>
+                <w:webHidden/>
+              </w:rPr>
+              <w:fldChar w:fldCharType="begin"/>
+            </w:r>
+            <w:r>
+              <w:rPr>
+                <w:webHidden/>
+              </w:rPr>
+              <w:instrText xml:space="preserve"> PAGEREF _Toc44882753 \h </w:instrText>
+            </w:r>
+            <w:r>
+              <w:rPr>
+                <w:webHidden/>
+              </w:rPr>
+            </w:r>
+            <w:r>
+              <w:rPr>
+                <w:webHidden/>
+              </w:rPr>
+              <w:fldChar w:fldCharType="separate"/>
+            </w:r>
+            <w:r>
+              <w:rPr>
+                <w:webHidden/>
+              </w:rPr>
+              <w:t>5</w:t>
+            </w:r>
+            <w:r>
+              <w:rPr>
+                <w:webHidden/>
+              </w:rPr>
+              <w:fldChar w:fldCharType="end"/>
+            </w:r>
+          </w:hyperlink>
+        </w:p>
+        <w:p>
+          <w:pPr>
+            <w:pStyle w:val="TOC3"/>
+            <w:tabs>
+              <w:tab w:val="right" w:leader="dot" w:pos="9062"/>
+            </w:tabs>
+            <w:rPr>
+              <w:rFonts w:eastAsiaTheme="minorEastAsia"/>
+            </w:rPr>
+          </w:pPr>
+          <w:hyperlink w:anchor="_Toc44882754" w:history="1">
+            <w:r>
+              <w:rPr>
+                <w:rStyle w:val="Hyperlink"/>
+              </w:rPr>
+              <w:t>2.1 Giới thiệu</w:t>
+            </w:r>
+            <w:r>
+              <w:rPr>
+                <w:webHidden/>
+              </w:rPr>
+              <w:tab/>
+            </w:r>
+            <w:r>
+              <w:rPr>
+                <w:webHidden/>
+              </w:rPr>
+              <w:fldChar w:fldCharType="begin"/>
+            </w:r>
+            <w:r>
+              <w:rPr>
+                <w:webHidden/>
+              </w:rPr>
+              <w:instrText xml:space="preserve"> PAGEREF _Toc44882754 \h </w:instrText>
+            </w:r>
+            <w:r>
+              <w:rPr>
+                <w:webHidden/>
+              </w:rPr>
+            </w:r>
+            <w:r>
+              <w:rPr>
+                <w:webHidden/>
+              </w:rPr>
+              <w:fldChar w:fldCharType="separate"/>
+            </w:r>
+            <w:r>
+              <w:rPr>
+                <w:webHidden/>
+              </w:rPr>
+              <w:t>5</w:t>
+            </w:r>
+            <w:r>
+              <w:rPr>
+                <w:webHidden/>
+              </w:rPr>
+              <w:fldChar w:fldCharType="end"/>
+            </w:r>
+          </w:hyperlink>
+        </w:p>
+        <w:p>
+          <w:pPr>
+            <w:pStyle w:val="TOC3"/>
+            <w:tabs>
+              <w:tab w:val="right" w:leader="dot" w:pos="9062"/>
+            </w:tabs>
+            <w:rPr>
+              <w:rFonts w:eastAsiaTheme="minorEastAsia"/>
+            </w:rPr>
+          </w:pPr>
+          <w:hyperlink w:anchor="_Toc44882755" w:history="1">
+            <w:r>
+              <w:rPr>
+                <w:rStyle w:val="Hyperlink"/>
+              </w:rPr>
+              <w:t>2.2 Hàm chuyển trạng thái mở rộng</w:t>
+            </w:r>
+            <w:r>
+              <w:rPr>
+                <w:webHidden/>
+              </w:rPr>
+              <w:tab/>
+            </w:r>
+            <w:r>
+              <w:rPr>
+                <w:webHidden/>
+              </w:rPr>
+              <w:fldChar w:fldCharType="begin"/>
+            </w:r>
+            <w:r>
+              <w:rPr>
+                <w:webHidden/>
+              </w:rPr>
+              <w:instrText xml:space="preserve"> PAGEREF _Toc44882755 \h </w:instrText>
+            </w:r>
+            <w:r>
+              <w:rPr>
+                <w:webHidden/>
+              </w:rPr>
+            </w:r>
+            <w:r>
+              <w:rPr>
+                <w:webHidden/>
+              </w:rPr>
+              <w:fldChar w:fldCharType="separate"/>
+            </w:r>
+            <w:r>
+              <w:rPr>
+                <w:webHidden/>
+              </w:rPr>
+              <w:t>6</w:t>
+            </w:r>
+            <w:r>
+              <w:rPr>
+                <w:webHidden/>
+              </w:rPr>
+              <w:fldChar w:fldCharType="end"/>
+            </w:r>
+          </w:hyperlink>
+        </w:p>
+        <w:p>
+          <w:pPr>
+            <w:pStyle w:val="TOC2"/>
+            <w:tabs>
+              <w:tab w:val="right" w:leader="dot" w:pos="9062"/>
+            </w:tabs>
+            <w:rPr>
+              <w:rFonts w:eastAsiaTheme="minorEastAsia"/>
+            </w:rPr>
+          </w:pPr>
+          <w:hyperlink w:anchor="_Toc44882756" w:history="1">
+            <w:r>
+              <w:rPr>
+                <w:rStyle w:val="Hyperlink"/>
+              </w:rPr>
+              <w:t>3. Sự tương đương giữa DFA và NFA</w:t>
+            </w:r>
+            <w:r>
+              <w:rPr>
+                <w:webHidden/>
+              </w:rPr>
+              <w:tab/>
+            </w:r>
+            <w:r>
+              <w:rPr>
+                <w:webHidden/>
+              </w:rPr>
+              <w:fldChar w:fldCharType="begin"/>
+            </w:r>
+            <w:r>
+              <w:rPr>
+                <w:webHidden/>
+              </w:rPr>
+              <w:instrText xml:space="preserve"> PAGEREF _Toc44882756 \h </w:instrText>
+            </w:r>
+            <w:r>
+              <w:rPr>
+                <w:webHidden/>
+              </w:rPr>
+            </w:r>
+            <w:r>
+              <w:rPr>
+                <w:webHidden/>
+              </w:rPr>
+              <w:fldChar w:fldCharType="separate"/>
+            </w:r>
+            <w:r>
+              <w:rPr>
+                <w:webHidden/>
+              </w:rPr>
+              <w:t>6</w:t>
+            </w:r>
+            <w:r>
+              <w:rPr>
+                <w:webHidden/>
+              </w:rPr>
+              <w:fldChar w:fldCharType="end"/>
+            </w:r>
+          </w:hyperlink>
+        </w:p>
+        <w:p>
+          <w:pPr>
+            <w:pStyle w:val="TOC2"/>
+            <w:tabs>
+              <w:tab w:val="right" w:leader="dot" w:pos="9062"/>
+            </w:tabs>
+            <w:rPr>
+              <w:rFonts w:eastAsiaTheme="minorEastAsia"/>
+            </w:rPr>
+          </w:pPr>
+          <w:hyperlink w:anchor="_Toc44882757" w:history="1">
+            <w:r>
+              <w:rPr>
+                <w:rStyle w:val="Hyperlink"/>
+              </w:rPr>
+              <w:t>4. NFA với ε-dịch chuyển (NFAε)</w:t>
+            </w:r>
+            <w:r>
+              <w:rPr>
+                <w:webHidden/>
+              </w:rPr>
+              <w:tab/>
+            </w:r>
+            <w:r>
+              <w:rPr>
+                <w:webHidden/>
+              </w:rPr>
+              <w:fldChar w:fldCharType="begin"/>
+            </w:r>
+            <w:r>
+              <w:rPr>
+                <w:webHidden/>
+              </w:rPr>
+              <w:instrText xml:space="preserve"> PAGEREF _Toc44882757 \h </w:instrText>
+            </w:r>
+            <w:r>
+              <w:rPr>
+                <w:webHidden/>
+              </w:rPr>
+            </w:r>
+            <w:r>
+              <w:rPr>
+                <w:webHidden/>
+              </w:rPr>
+              <w:fldChar w:fldCharType="separate"/>
+            </w:r>
+            <w:r>
+              <w:rPr>
+                <w:webHidden/>
+              </w:rPr>
+              <w:t>7</w:t>
+            </w:r>
+            <w:r>
+              <w:rPr>
+                <w:webHidden/>
+              </w:rPr>
+              <w:fldChar w:fldCharType="end"/>
+            </w:r>
+          </w:hyperlink>
+        </w:p>
+        <w:p>
+          <w:pPr>
+            <w:pStyle w:val="TOC2"/>
+            <w:tabs>
+              <w:tab w:val="right" w:leader="dot" w:pos="9062"/>
+            </w:tabs>
+            <w:rPr>
+              <w:rFonts w:eastAsiaTheme="minorEastAsia"/>
+            </w:rPr>
+          </w:pPr>
+          <w:hyperlink w:anchor="_Toc44882758" w:history="1">
+            <w:r>
+              <w:rPr>
+                <w:rStyle w:val="Hyperlink"/>
+              </w:rPr>
+              <w:t>5. Sự tương đương giữa NFA có và không có ε-dịch chuyển</w:t>
+            </w:r>
+            <w:r>
+              <w:rPr>
+                <w:webHidden/>
+              </w:rPr>
+              <w:tab/>
+            </w:r>
+            <w:r>
+              <w:rPr>
+                <w:webHidden/>
+              </w:rPr>
+              <w:fldChar w:fldCharType="begin"/>
+            </w:r>
+            <w:r>
+              <w:rPr>
+                <w:webHidden/>
+              </w:rPr>
+              <w:instrText xml:space="preserve"> PAGEREF _Toc44882758 \h </w:instrText>
+            </w:r>
+            <w:r>
+              <w:rPr>
+                <w:webHidden/>
+              </w:rPr>
+            </w:r>
+            <w:r>
+              <w:rPr>
+                <w:webHidden/>
+              </w:rPr>
+              <w:fldChar w:fldCharType="separate"/>
+            </w:r>
+            <w:r>
+              <w:rPr>
+                <w:webHidden/>
+              </w:rPr>
+              <w:t>10</w:t>
+            </w:r>
+            <w:r>
+              <w:rPr>
+                <w:webHidden/>
+              </w:rPr>
+              <w:fldChar w:fldCharType="end"/>
+            </w:r>
+          </w:hyperlink>
+        </w:p>
+        <w:p>
+          <w:pPr>
+            <w:pStyle w:val="TOC2"/>
+            <w:tabs>
+              <w:tab w:val="right" w:leader="dot" w:pos="9062"/>
+            </w:tabs>
+            <w:rPr>
+              <w:rFonts w:eastAsiaTheme="minorEastAsia"/>
+            </w:rPr>
+          </w:pPr>
+          <w:hyperlink w:anchor="_Toc44882759" w:history="1">
+            <w:r>
+              <w:rPr>
+                <w:rStyle w:val="Hyperlink"/>
+              </w:rPr>
+              <w:t>6. Giải thuật xây dựng DFA từ NFA</w:t>
+            </w:r>
+            <w:r>
+              <w:rPr>
+                <w:webHidden/>
+              </w:rPr>
+              <w:tab/>
+            </w:r>
+            <w:r>
+              <w:rPr>
+                <w:webHidden/>
+              </w:rPr>
+              <w:fldChar w:fldCharType="begin"/>
+            </w:r>
+            <w:r>
+              <w:rPr>
+                <w:webHidden/>
+              </w:rPr>
+              <w:instrText xml:space="preserve"> PAGEREF _Toc44882759 \h </w:instrText>
+            </w:r>
+            <w:r>
+              <w:rPr>
+                <w:webHidden/>
+              </w:rPr>
+            </w:r>
+            <w:r>
+              <w:rPr>
+                <w:webHidden/>
+              </w:rPr>
+              <w:fldChar w:fldCharType="separate"/>
+            </w:r>
+            <w:r>
+              <w:rPr>
+                <w:webHidden/>
+              </w:rPr>
+              <w:t>12</w:t>
+            </w:r>
+            <w:r>
+              <w:rPr>
+                <w:webHidden/>
+              </w:rPr>
+              <w:fldChar w:fldCharType="end"/>
+            </w:r>
+          </w:hyperlink>
+        </w:p>
+        <w:p>
+          <w:pPr>
+            <w:pStyle w:val="TOC1"/>
+            <w:tabs>
+              <w:tab w:val="right" w:leader="dot" w:pos="9062"/>
+            </w:tabs>
+            <w:rPr>
+              <w:rFonts w:eastAsiaTheme="minorEastAsia"/>
+            </w:rPr>
+          </w:pPr>
+          <w:hyperlink w:anchor="_Toc44882760" w:history="1">
+            <w:r>
+              <w:rPr>
+                <w:rStyle w:val="Hyperlink"/>
+              </w:rPr>
+              <w:t>A. XÂY DỰNG DFA ĐOÁN NHẬN NGÔN NGỮ</w:t>
+            </w:r>
+            <w:r>
+              <w:rPr>
+                <w:webHidden/>
+              </w:rPr>
+              <w:tab/>
+            </w:r>
+            <w:r>
+              <w:rPr>
+                <w:webHidden/>
+              </w:rPr>
+              <w:fldChar w:fldCharType="begin"/>
+            </w:r>
+            <w:r>
+              <w:rPr>
+                <w:webHidden/>
+              </w:rPr>
+              <w:instrText xml:space="preserve"> PAGEREF _Toc44882760 \h </w:instrText>
+            </w:r>
+            <w:r>
+              <w:rPr>
+                <w:webHidden/>
+              </w:rPr>
+            </w:r>
+            <w:r>
+              <w:rPr>
+                <w:webHidden/>
+              </w:rPr>
+              <w:fldChar w:fldCharType="separate"/>
+            </w:r>
+            <w:r>
+              <w:rPr>
+                <w:webHidden/>
+              </w:rPr>
+              <w:t>16</w:t>
+            </w:r>
+            <w:r>
+              <w:rPr>
+                <w:webHidden/>
+              </w:rPr>
+              <w:fldChar w:fldCharType="end"/>
+            </w:r>
+          </w:hyperlink>
+        </w:p>
+        <w:p>
+          <w:pPr>
+            <w:pStyle w:val="TOC2"/>
+            <w:tabs>
+              <w:tab w:val="right" w:leader="dot" w:pos="9062"/>
+            </w:tabs>
+            <w:rPr>
+              <w:rFonts w:eastAsiaTheme="minorEastAsia"/>
+            </w:rPr>
+          </w:pPr>
+          <w:hyperlink w:anchor="_Toc44882761" w:history="1">
+            <w:r>
+              <w:rPr>
+                <w:rStyle w:val="Hyperlink"/>
+              </w:rPr>
+              <w:t>1. Xét chuỗi x = abaabbb</w:t>
+            </w:r>
+            <w:r>
+              <w:rPr>
+                <w:webHidden/>
+              </w:rPr>
+              <w:tab/>
+            </w:r>
+            <w:r>
+              <w:rPr>
+                <w:webHidden/>
+              </w:rPr>
+              <w:fldChar w:fldCharType="begin"/>
+            </w:r>
+            <w:r>
+              <w:rPr>
+                <w:webHidden/>
+              </w:rPr>
+              <w:instrText xml:space="preserve"> PAGEREF _Toc44882761 \h </w:instrText>
+            </w:r>
+            <w:r>
+              <w:rPr>
+                <w:webHidden/>
+              </w:rPr>
+            </w:r>
+            <w:r>
+              <w:rPr>
+                <w:webHidden/>
+              </w:rPr>
+              <w:fldChar w:fldCharType="separate"/>
+            </w:r>
+            <w:r>
+              <w:rPr>
+                <w:webHidden/>
+              </w:rPr>
+              <w:t>16</w:t>
+            </w:r>
+            <w:r>
+              <w:rPr>
+                <w:webHidden/>
+              </w:rPr>
+              <w:fldChar w:fldCharType="end"/>
+            </w:r>
+          </w:hyperlink>
+        </w:p>
+        <w:p>
+          <w:pPr>
+            <w:pStyle w:val="TOC2"/>
+            <w:tabs>
+              <w:tab w:val="right" w:leader="dot" w:pos="9062"/>
+            </w:tabs>
+            <w:rPr>
+              <w:rFonts w:eastAsiaTheme="minorEastAsia"/>
+            </w:rPr>
+          </w:pPr>
+          <w:hyperlink w:anchor="_Toc44882762" w:history="1">
+            <w:r>
+              <w:rPr>
+                <w:rStyle w:val="Hyperlink"/>
+              </w:rPr>
+              <w:t>2. Xét chuỗi y = aababbabab</w:t>
+            </w:r>
+            <w:r>
+              <w:rPr>
+                <w:webHidden/>
+              </w:rPr>
+              <w:tab/>
+            </w:r>
+            <w:r>
+              <w:rPr>
+                <w:webHidden/>
+              </w:rPr>
+              <w:fldChar w:fldCharType="begin"/>
+            </w:r>
+            <w:r>
+              <w:rPr>
+                <w:webHidden/>
+              </w:rPr>
+              <w:instrText xml:space="preserve"> PAGEREF _Toc44882762 \h </w:instrText>
+            </w:r>
+            <w:r>
+              <w:rPr>
+                <w:webHidden/>
+              </w:rPr>
+            </w:r>
+            <w:r>
+              <w:rPr>
+                <w:webHidden/>
+              </w:rPr>
+              <w:fldChar w:fldCharType="separate"/>
+            </w:r>
+            <w:r>
+              <w:rPr>
+                <w:webHidden/>
+              </w:rPr>
+              <w:t>17</w:t>
+            </w:r>
+            <w:r>
+              <w:rPr>
+                <w:webHidden/>
+              </w:rPr>
+              <w:fldChar w:fldCharType="end"/>
+            </w:r>
+          </w:hyperlink>
+        </w:p>
+        <w:p>
+          <w:r>
+            <w:rPr>
+              <w:b/>
+              <w:bCs/>
+            </w:rPr>
+            <w:fldChar w:fldCharType="end"/>
+          </w:r>
+        </w:p>
+      </w:sdtContent>
+    </w:sdt>
+    <w:p/>
+    <w:p>
+      <w:pPr>
         <w:pStyle w:val="Heading1"/>
         <w:tabs>
           <w:tab w:val="left" w:pos="9072"/>
         </w:tabs>
-      </w:pPr>
-      <w:r>
+        <w:sectPr>
+          <w:footerReference w:type="default" r:id="rId9"/>
+          <w:pgSz w:w="11907" w:h="16840" w:code="9"/>
+          <w:pgMar w:top="1134" w:right="1134" w:bottom="1134" w:left="1701" w:header="720" w:footer="720" w:gutter="0"/>
+          <w:pgBorders w:display="firstPage" w:offsetFrom="page">
+            <w:top w:val="thinThickSmallGap" w:sz="24" w:space="24" w:color="00B050"/>
+            <w:left w:val="thinThickSmallGap" w:sz="24" w:space="24" w:color="00B050"/>
+            <w:bottom w:val="thickThinSmallGap" w:sz="24" w:space="24" w:color="00B050"/>
+            <w:right w:val="thickThinSmallGap" w:sz="24" w:space="24" w:color="00B050"/>
+          </w:pgBorders>
+          <w:cols w:space="720"/>
+          <w:docGrid w:linePitch="360"/>
+        </w:sectPr>
+      </w:pPr>
+      <w:bookmarkStart w:id="0" w:name="_GoBack"/>
+      <w:bookmarkEnd w:id="0"/>
+    </w:p>
+    <w:p>
+      <w:pPr>
+        <w:pStyle w:val="Heading1"/>
+        <w:numPr>
+          <w:ilvl w:val="0"/>
+          <w:numId w:val="0"/>
+        </w:numPr>
+        <w:tabs>
+          <w:tab w:val="left" w:pos="9072"/>
+        </w:tabs>
+      </w:pPr>
+      <w:bookmarkStart w:id="1" w:name="_Toc44882748"/>
+      <w:r>
+        <w:lastRenderedPageBreak/>
         <w:t xml:space="preserve">Tìm hiểu về </w:t>
       </w:r>
       <w:r>
@@ -24,6 +2201,7 @@
       <w:r>
         <w:t>Automata)</w:t>
       </w:r>
+      <w:bookmarkEnd w:id="1"/>
     </w:p>
     <w:p>
       <w:pPr>
@@ -352,7 +2530,7 @@
         <mc:AlternateContent>
           <mc:Choice Requires="wps">
             <w:drawing>
-              <wp:anchor distT="0" distB="0" distL="114300" distR="114300" simplePos="0" relativeHeight="251682816" behindDoc="0" locked="0" layoutInCell="1" allowOverlap="1" wp14:anchorId="37159AB5" wp14:editId="52DCEB38">
+              <wp:anchor distT="0" distB="0" distL="114300" distR="114300" simplePos="0" relativeHeight="251682816" behindDoc="0" locked="0" layoutInCell="1" allowOverlap="1" wp14:anchorId="2FFAAE99" wp14:editId="3F08FB2C">
                 <wp:simplePos x="0" y="0"/>
                 <wp:positionH relativeFrom="margin">
                   <wp:posOffset>1421130</wp:posOffset>
@@ -440,11 +2618,11 @@
           </mc:Choice>
           <mc:Fallback>
             <w:pict>
-              <v:shapetype w14:anchorId="37159AB5" id="_x0000_t202" coordsize="21600,21600" o:spt="202" path="m,l,21600r21600,l21600,xe">
+              <v:shapetype w14:anchorId="2FFAAE99" id="_x0000_t202" coordsize="21600,21600" o:spt="202" path="m,l,21600r21600,l21600,xe">
                 <v:stroke joinstyle="miter"/>
                 <v:path gradientshapeok="t" o:connecttype="rect"/>
               </v:shapetype>
-              <v:shape id="Text Box 22" o:spid="_x0000_s1026" type="#_x0000_t202" style="position:absolute;left:0;text-align:left;margin-left:111.9pt;margin-top:258.1pt;width:238.75pt;height:.05pt;z-index:251682816;visibility:visible;mso-wrap-style:square;mso-wrap-distance-left:9pt;mso-wrap-distance-top:0;mso-wrap-distance-right:9pt;mso-wrap-distance-bottom:0;mso-position-horizontal:absolute;mso-position-horizontal-relative:margin;mso-position-vertical:absolute;mso-position-vertical-relative:text;v-text-anchor:top" o:gfxdata="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" stroked="f">
+              <v:shape id="Text Box 22" o:spid="_x0000_s1027" type="#_x0000_t202" style="position:absolute;left:0;text-align:left;margin-left:111.9pt;margin-top:258.1pt;width:238.75pt;height:.05pt;z-index:251682816;visibility:visible;mso-wrap-style:square;mso-wrap-distance-left:9pt;mso-wrap-distance-top:0;mso-wrap-distance-right:9pt;mso-wrap-distance-bottom:0;mso-position-horizontal:absolute;mso-position-horizontal-relative:margin;mso-position-vertical:absolute;mso-position-vertical-relative:text;v-text-anchor:top" o:gfxdata="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" stroked="f">
                 <v:textbox style="mso-fit-shape-to-text:t" inset="0,0,0,0">
                   <w:txbxContent>
                     <w:p>
@@ -499,7 +2677,7 @@
           <w:lang w:val="en-US"/>
         </w:rPr>
         <w:drawing>
-          <wp:anchor distT="0" distB="0" distL="0" distR="0" simplePos="0" relativeHeight="251659264" behindDoc="0" locked="0" layoutInCell="1" allowOverlap="1" wp14:anchorId="17EEF604" wp14:editId="4560AC0E">
+          <wp:anchor distT="0" distB="0" distL="0" distR="0" simplePos="0" relativeHeight="251659264" behindDoc="0" locked="0" layoutInCell="1" allowOverlap="1" wp14:anchorId="5698ADC9" wp14:editId="3A4FD9F4">
             <wp:simplePos x="0" y="0"/>
             <wp:positionH relativeFrom="margin">
               <wp:align>center</wp:align>
@@ -522,7 +2700,7 @@
                     <pic:cNvPicPr/>
                   </pic:nvPicPr>
                   <pic:blipFill>
-                    <a:blip r:embed="rId8" cstate="print"/>
+                    <a:blip r:embed="rId10" cstate="print"/>
                     <a:stretch>
                       <a:fillRect/>
                     </a:stretch>
@@ -579,9 +2757,11 @@
           <w:tab w:val="left" w:pos="9072"/>
         </w:tabs>
       </w:pPr>
+      <w:bookmarkStart w:id="2" w:name="_Toc44882749"/>
       <w:r>
         <w:t>Automata hữu hạn đơn định</w:t>
       </w:r>
+      <w:bookmarkEnd w:id="2"/>
     </w:p>
     <w:p>
       <w:pPr>
@@ -590,9 +2770,11 @@
           <w:tab w:val="left" w:pos="9072"/>
         </w:tabs>
       </w:pPr>
+      <w:bookmarkStart w:id="3" w:name="_Toc44882750"/>
       <w:r>
         <w:t>Giới thiệu</w:t>
       </w:r>
+      <w:bookmarkEnd w:id="3"/>
     </w:p>
     <w:p>
       <w:pPr>
@@ -825,7 +3007,7 @@
           <w:lang w:val="en-US"/>
         </w:rPr>
         <w:drawing>
-          <wp:inline distT="0" distB="0" distL="0" distR="0" wp14:anchorId="693A8902" wp14:editId="05A6F7DC">
+          <wp:inline distT="0" distB="0" distL="0" distR="0" wp14:anchorId="246928A1" wp14:editId="71486ACC">
             <wp:extent cx="2486349" cy="806196"/>
             <wp:effectExtent l="0" t="0" r="0" b="0"/>
             <wp:docPr id="3" name="image2.jpeg"/>
@@ -840,7 +3022,7 @@
                     <pic:cNvPicPr/>
                   </pic:nvPicPr>
                   <pic:blipFill>
-                    <a:blip r:embed="rId9" cstate="print"/>
+                    <a:blip r:embed="rId11" cstate="print"/>
                     <a:stretch>
                       <a:fillRect/>
                     </a:stretch>
@@ -872,7 +3054,7 @@
           <w:sz w:val="20"/>
         </w:rPr>
       </w:pPr>
-      <w:bookmarkStart w:id="0" w:name="_Ref44536891"/>
+      <w:bookmarkStart w:id="4" w:name="_Ref44536891"/>
       <w:r>
         <w:t xml:space="preserve">Hình </w:t>
       </w:r>
@@ -891,7 +3073,7 @@
       <w:r>
         <w:fldChar w:fldCharType="end"/>
       </w:r>
-      <w:bookmarkEnd w:id="0"/>
+      <w:bookmarkEnd w:id="4"/>
       <w:r>
         <w:t>:</w:t>
       </w:r>
@@ -926,9 +3108,11 @@
           <w:tab w:val="left" w:pos="9072"/>
         </w:tabs>
       </w:pPr>
+      <w:bookmarkStart w:id="5" w:name="_Toc44882751"/>
       <w:r>
         <w:t>Hàm chuyển trạng thái mở rộng</w:t>
       </w:r>
+      <w:bookmarkEnd w:id="5"/>
     </w:p>
     <w:p>
       <w:pPr>
@@ -1142,9 +3326,11 @@
           <w:tab w:val="left" w:pos="9072"/>
         </w:tabs>
       </w:pPr>
+      <w:bookmarkStart w:id="6" w:name="_Toc44882752"/>
       <w:r>
         <w:t>Ngôn ngữ được chấp nhận bởi DFA</w:t>
       </w:r>
+      <w:bookmarkEnd w:id="6"/>
     </w:p>
     <w:p>
       <w:pPr>
@@ -1353,7 +3539,7 @@
         <mc:AlternateContent>
           <mc:Choice Requires="wps">
             <w:drawing>
-              <wp:anchor distT="0" distB="0" distL="114300" distR="114300" simplePos="0" relativeHeight="251684864" behindDoc="0" locked="0" layoutInCell="1" allowOverlap="1" wp14:anchorId="717F5623" wp14:editId="3D1864CA">
+              <wp:anchor distT="0" distB="0" distL="114300" distR="114300" simplePos="0" relativeHeight="251684864" behindDoc="0" locked="0" layoutInCell="1" allowOverlap="1" wp14:anchorId="02360ACD" wp14:editId="6E490328">
                 <wp:simplePos x="0" y="0"/>
                 <wp:positionH relativeFrom="margin">
                   <wp:align>center</wp:align>
@@ -1450,7 +3636,7 @@
           </mc:Choice>
           <mc:Fallback>
             <w:pict>
-              <v:shape w14:anchorId="717F5623" id="Text Box 24" o:spid="_x0000_s1027" type="#_x0000_t202" style="position:absolute;left:0;text-align:left;margin-left:0;margin-top:96.45pt;width:75.75pt;height:.05pt;z-index:251684864;visibility:visible;mso-wrap-style:square;mso-width-percent:0;mso-wrap-distance-left:9pt;mso-wrap-distance-top:0;mso-wrap-distance-right:9pt;mso-wrap-distance-bottom:0;mso-position-horizontal:center;mso-position-horizontal-relative:margin;mso-position-vertical:absolute;mso-position-vertical-relative:text;mso-width-percent:0;mso-width-relative:margin;v-text-anchor:top" o:gfxdata="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" stroked="f">
+              <v:shape w14:anchorId="02360ACD" id="Text Box 24" o:spid="_x0000_s1028" type="#_x0000_t202" style="position:absolute;left:0;text-align:left;margin-left:0;margin-top:96.45pt;width:75.75pt;height:.05pt;z-index:251684864;visibility:visible;mso-wrap-style:square;mso-width-percent:0;mso-wrap-distance-left:9pt;mso-wrap-distance-top:0;mso-wrap-distance-right:9pt;mso-wrap-distance-bottom:0;mso-position-horizontal:center;mso-position-horizontal-relative:margin;mso-position-vertical:absolute;mso-position-vertical-relative:text;mso-width-percent:0;mso-width-relative:margin;v-text-anchor:top" o:gfxdata="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" stroked="f">
                 <v:textbox style="mso-fit-shape-to-text:t" inset="0,0,0,0">
                   <w:txbxContent>
                     <w:p>
@@ -1511,7 +3697,7 @@
           <w:lang w:val="en-US"/>
         </w:rPr>
         <w:drawing>
-          <wp:anchor distT="0" distB="0" distL="0" distR="0" simplePos="0" relativeHeight="251661312" behindDoc="0" locked="0" layoutInCell="1" allowOverlap="1" wp14:anchorId="6BDF7EC2" wp14:editId="780ECF76">
+          <wp:anchor distT="0" distB="0" distL="0" distR="0" simplePos="0" relativeHeight="251661312" behindDoc="0" locked="0" layoutInCell="1" allowOverlap="1" wp14:anchorId="020B0794" wp14:editId="7C2E6E7C">
             <wp:simplePos x="0" y="0"/>
             <wp:positionH relativeFrom="margin">
               <wp:align>center</wp:align>
@@ -1534,7 +3720,7 @@
                     <pic:cNvPicPr/>
                   </pic:nvPicPr>
                   <pic:blipFill>
-                    <a:blip r:embed="rId10" cstate="print"/>
+                    <a:blip r:embed="rId12" cstate="print"/>
                     <a:stretch>
                       <a:fillRect/>
                     </a:stretch>
@@ -1645,7 +3831,7 @@
         </w:tabs>
         <w:jc w:val="center"/>
       </w:pPr>
-      <w:bookmarkStart w:id="1" w:name="_Ref44537076"/>
+      <w:bookmarkStart w:id="7" w:name="_Ref44537076"/>
       <w:r>
         <w:t xml:space="preserve">Bảng </w:t>
       </w:r>
@@ -1664,7 +3850,7 @@
       <w:r>
         <w:fldChar w:fldCharType="end"/>
       </w:r>
-      <w:bookmarkEnd w:id="1"/>
+      <w:bookmarkEnd w:id="7"/>
     </w:p>
     <w:tbl>
       <w:tblPr>
@@ -2444,7 +4630,7 @@
         <mc:AlternateContent>
           <mc:Choice Requires="wps">
             <w:drawing>
-              <wp:anchor distT="0" distB="0" distL="0" distR="0" simplePos="0" relativeHeight="251662336" behindDoc="1" locked="0" layoutInCell="1" allowOverlap="1" wp14:anchorId="6B39CCCA" wp14:editId="23724304">
+              <wp:anchor distT="0" distB="0" distL="0" distR="0" simplePos="0" relativeHeight="251662336" behindDoc="1" locked="0" layoutInCell="1" allowOverlap="1" wp14:anchorId="1C519452" wp14:editId="00B3CF5B">
                 <wp:simplePos x="0" y="0"/>
                 <wp:positionH relativeFrom="page">
                   <wp:posOffset>1752600</wp:posOffset>
@@ -2702,7 +4888,7 @@
           </mc:Choice>
           <mc:Fallback>
             <w:pict>
-              <v:shape w14:anchorId="6B39CCCA" id="Text Box 4" o:spid="_x0000_s1028" type="#_x0000_t202" style="position:absolute;left:0;text-align:left;margin-left:138pt;margin-top:10.9pt;width:392.2pt;height:176.25pt;z-index:-251654144;visibility:visible;mso-wrap-style:square;mso-width-percent:0;mso-height-percent:0;mso-wrap-distance-left:0;mso-wrap-distance-top:0;mso-wrap-distance-right:0;mso-wrap-distance-bottom:0;mso-position-horizontal:absolute;mso-position-horizontal-relative:page;mso-position-vertical:absolute;mso-position-vertical-relative:text;mso-width-percent:0;mso-height-percent:0;mso-width-relative:page;mso-height-relative:page;v-text-anchor:top" o:gfxdata="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" filled="f" strokeweight=".96pt">
+              <v:shape w14:anchorId="1C519452" id="Text Box 4" o:spid="_x0000_s1029" type="#_x0000_t202" style="position:absolute;left:0;text-align:left;margin-left:138pt;margin-top:10.9pt;width:392.2pt;height:176.25pt;z-index:-251654144;visibility:visible;mso-wrap-style:square;mso-width-percent:0;mso-height-percent:0;mso-wrap-distance-left:0;mso-wrap-distance-top:0;mso-wrap-distance-right:0;mso-wrap-distance-bottom:0;mso-position-horizontal:absolute;mso-position-horizontal-relative:page;mso-position-vertical:absolute;mso-position-vertical-relative:text;mso-width-percent:0;mso-height-percent:0;mso-width-relative:page;mso-height-relative:page;v-text-anchor:top" o:gfxdata="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" filled="f" strokeweight=".96pt">
                 <v:textbox inset="0,0,0,0">
                   <w:txbxContent>
                     <w:p>
@@ -2924,9 +5110,11 @@
           <w:tab w:val="left" w:pos="9072"/>
         </w:tabs>
       </w:pPr>
+      <w:bookmarkStart w:id="8" w:name="_Toc44882753"/>
       <w:r>
         <w:t>Ôtômát hữu hạn không đơn định</w:t>
       </w:r>
+      <w:bookmarkEnd w:id="8"/>
     </w:p>
     <w:p>
       <w:pPr>
@@ -3123,9 +5311,11 @@
           <w:tab w:val="left" w:pos="9072"/>
         </w:tabs>
       </w:pPr>
+      <w:bookmarkStart w:id="9" w:name="_Toc44882754"/>
       <w:r>
         <w:t>Giới thiệu</w:t>
       </w:r>
+      <w:bookmarkEnd w:id="9"/>
     </w:p>
     <w:p>
       <w:pPr>
@@ -3202,9 +5392,11 @@
       <w:pPr>
         <w:pStyle w:val="Heading3"/>
       </w:pPr>
+      <w:bookmarkStart w:id="10" w:name="_Toc44882755"/>
       <w:r>
         <w:t>Hàm chuyển trạng thái mở rộng</w:t>
       </w:r>
+      <w:bookmarkEnd w:id="10"/>
     </w:p>
     <w:p>
       <w:pPr>
@@ -3447,7 +5639,7 @@
           <w:lang w:val="en-US"/>
         </w:rPr>
         <w:drawing>
-          <wp:inline distT="0" distB="0" distL="0" distR="0" wp14:anchorId="7181BE00" wp14:editId="19630621">
+          <wp:inline distT="0" distB="0" distL="0" distR="0" wp14:anchorId="0D268711" wp14:editId="1A1842B7">
             <wp:extent cx="3217063" cy="704088"/>
             <wp:effectExtent l="0" t="0" r="0" b="0"/>
             <wp:docPr id="7" name="image4.jpeg"/>
@@ -3462,7 +5654,7 @@
                     <pic:cNvPicPr/>
                   </pic:nvPicPr>
                   <pic:blipFill>
-                    <a:blip r:embed="rId11" cstate="print"/>
+                    <a:blip r:embed="rId13" cstate="print"/>
                     <a:stretch>
                       <a:fillRect/>
                     </a:stretch>
@@ -3494,7 +5686,7 @@
           <w:sz w:val="20"/>
         </w:rPr>
       </w:pPr>
-      <w:bookmarkStart w:id="2" w:name="_Ref44537200"/>
+      <w:bookmarkStart w:id="11" w:name="_Ref44537200"/>
       <w:r>
         <w:t xml:space="preserve">Hình </w:t>
       </w:r>
@@ -3513,7 +5705,7 @@
       <w:r>
         <w:fldChar w:fldCharType="end"/>
       </w:r>
-      <w:bookmarkEnd w:id="2"/>
+      <w:bookmarkEnd w:id="11"/>
       <w:r>
         <w:t>:</w:t>
       </w:r>
@@ -3937,9 +6129,11 @@
           <w:tab w:val="left" w:pos="9072"/>
         </w:tabs>
       </w:pPr>
+      <w:bookmarkStart w:id="12" w:name="_Toc44882756"/>
       <w:r>
         <w:t>Sự tương đương giữa DFA và NFA</w:t>
       </w:r>
+      <w:bookmarkEnd w:id="12"/>
     </w:p>
     <w:p>
       <w:pPr>
@@ -4087,8 +6281,6 @@
       <w:r>
         <w:t>}</w:t>
       </w:r>
-      <w:bookmarkStart w:id="3" w:name="_GoBack"/>
-      <w:bookmarkEnd w:id="3"/>
       <w:r>
         <w:tab/>
         <w:t>δ(q</w:t>
@@ -4600,7 +6792,7 @@
       </w:pPr>
       <w:r>
         <w:drawing>
-          <wp:anchor distT="0" distB="0" distL="0" distR="0" simplePos="0" relativeHeight="251664384" behindDoc="1" locked="0" layoutInCell="1" allowOverlap="1" wp14:anchorId="06EEEAD8" wp14:editId="16B4258E">
+          <wp:anchor distT="0" distB="0" distL="0" distR="0" simplePos="0" relativeHeight="251664384" behindDoc="1" locked="0" layoutInCell="1" allowOverlap="1" wp14:anchorId="2FC4138D" wp14:editId="102ED8BD">
             <wp:simplePos x="0" y="0"/>
             <wp:positionH relativeFrom="page">
               <wp:posOffset>3525011</wp:posOffset>
@@ -4623,7 +6815,7 @@
                     <pic:cNvPicPr/>
                   </pic:nvPicPr>
                   <pic:blipFill>
-                    <a:blip r:embed="rId12" cstate="print"/>
+                    <a:blip r:embed="rId14" cstate="print"/>
                     <a:stretch>
                       <a:fillRect/>
                     </a:stretch>
@@ -4647,7 +6839,7 @@
         <mc:AlternateContent>
           <mc:Choice Requires="wpg">
             <w:drawing>
-              <wp:anchor distT="0" distB="0" distL="114300" distR="114300" simplePos="0" relativeHeight="251665408" behindDoc="1" locked="0" layoutInCell="1" allowOverlap="1" wp14:anchorId="18117E32" wp14:editId="7223142F">
+              <wp:anchor distT="0" distB="0" distL="114300" distR="114300" simplePos="0" relativeHeight="251665408" behindDoc="1" locked="0" layoutInCell="1" allowOverlap="1" wp14:anchorId="703D7195" wp14:editId="003B5C0E">
                 <wp:simplePos x="0" y="0"/>
                 <wp:positionH relativeFrom="page">
                   <wp:posOffset>4817110</wp:posOffset>
@@ -4684,7 +6876,7 @@
                           </pic:cNvPicPr>
                         </pic:nvPicPr>
                         <pic:blipFill>
-                          <a:blip r:embed="rId13">
+                          <a:blip r:embed="rId15">
                             <a:extLst>
                               <a:ext uri="{28A0092B-C50C-407E-A947-70E740481C1C}">
                                 <a14:useLocalDpi xmlns:a14="http://schemas.microsoft.com/office/drawing/2010/main" val="0"/>
@@ -4737,7 +6929,7 @@
                           </pic:cNvPicPr>
                         </pic:nvPicPr>
                         <pic:blipFill>
-                          <a:blip r:embed="rId14">
+                          <a:blip r:embed="rId16">
                             <a:extLst>
                               <a:ext uri="{28A0092B-C50C-407E-A947-70E740481C1C}">
                                 <a14:useLocalDpi xmlns:a14="http://schemas.microsoft.com/office/drawing/2010/main" val="0"/>
@@ -4817,10 +7009,10 @@
                   <o:lock v:ext="edit" aspectratio="t"/>
                 </v:shapetype>
                 <v:shape id="Picture 5" o:spid="_x0000_s1027" type="#_x0000_t75" style="position:absolute;left:7586;top:219;width:188;height:120;visibility:visible;mso-wrap-style:square" o:gfxdata="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">
-                  <v:imagedata r:id="rId15" o:title=""/>
+                  <v:imagedata r:id="rId17" o:title=""/>
                 </v:shape>
                 <v:shape id="Picture 6" o:spid="_x0000_s1028" type="#_x0000_t75" style="position:absolute;left:7812;top:167;width:233;height:180;visibility:visible;mso-wrap-style:square" o:gfxdata="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">
-                  <v:imagedata r:id="rId16" o:title=""/>
+                  <v:imagedata r:id="rId18" o:title=""/>
                 </v:shape>
                 <w10:wrap anchorx="page"/>
               </v:group>
@@ -5130,7 +7322,7 @@
       </w:pPr>
       <w:r>
         <w:drawing>
-          <wp:anchor distT="0" distB="0" distL="0" distR="0" simplePos="0" relativeHeight="251666432" behindDoc="1" locked="0" layoutInCell="1" allowOverlap="1" wp14:anchorId="46CA4EFA" wp14:editId="5A44A90E">
+          <wp:anchor distT="0" distB="0" distL="0" distR="0" simplePos="0" relativeHeight="251666432" behindDoc="1" locked="0" layoutInCell="1" allowOverlap="1" wp14:anchorId="004724C9" wp14:editId="445AE021">
             <wp:simplePos x="0" y="0"/>
             <wp:positionH relativeFrom="page">
               <wp:posOffset>3525011</wp:posOffset>
@@ -5153,7 +7345,7 @@
                     <pic:cNvPicPr/>
                   </pic:nvPicPr>
                   <pic:blipFill>
-                    <a:blip r:embed="rId17" cstate="print"/>
+                    <a:blip r:embed="rId19" cstate="print"/>
                     <a:stretch>
                       <a:fillRect/>
                     </a:stretch>
@@ -5175,7 +7367,7 @@
       </w:r>
       <w:r>
         <w:drawing>
-          <wp:anchor distT="0" distB="0" distL="0" distR="0" simplePos="0" relativeHeight="251667456" behindDoc="1" locked="0" layoutInCell="1" allowOverlap="1" wp14:anchorId="17166EEE" wp14:editId="52AA6911">
+          <wp:anchor distT="0" distB="0" distL="0" distR="0" simplePos="0" relativeHeight="251667456" behindDoc="1" locked="0" layoutInCell="1" allowOverlap="1" wp14:anchorId="6D55212C" wp14:editId="75E68F57">
             <wp:simplePos x="0" y="0"/>
             <wp:positionH relativeFrom="page">
               <wp:posOffset>4611623</wp:posOffset>
@@ -5198,7 +7390,7 @@
                     <pic:cNvPicPr/>
                   </pic:nvPicPr>
                   <pic:blipFill>
-                    <a:blip r:embed="rId18" cstate="print"/>
+                    <a:blip r:embed="rId20" cstate="print"/>
                     <a:stretch>
                       <a:fillRect/>
                     </a:stretch>
@@ -5571,9 +7763,11 @@
           <w:tab w:val="left" w:pos="9072"/>
         </w:tabs>
       </w:pPr>
+      <w:bookmarkStart w:id="13" w:name="_Toc44882757"/>
       <w:r>
         <w:t>NFA với ε-dịch chuyển (NFAε)</w:t>
       </w:r>
+      <w:bookmarkEnd w:id="13"/>
     </w:p>
     <w:p>
       <w:pPr>
@@ -5754,7 +7948,7 @@
         <mc:AlternateContent>
           <mc:Choice Requires="wps">
             <w:drawing>
-              <wp:anchor distT="0" distB="0" distL="114300" distR="114300" simplePos="0" relativeHeight="251686912" behindDoc="0" locked="0" layoutInCell="1" allowOverlap="1" wp14:anchorId="6E8D8B63" wp14:editId="4729497A">
+              <wp:anchor distT="0" distB="0" distL="114300" distR="114300" simplePos="0" relativeHeight="251686912" behindDoc="0" locked="0" layoutInCell="1" allowOverlap="1" wp14:anchorId="2915EE46" wp14:editId="4962BC09">
                 <wp:simplePos x="0" y="0"/>
                 <wp:positionH relativeFrom="column">
                   <wp:posOffset>1607820</wp:posOffset>
@@ -5798,7 +7992,7 @@
                                 <w:szCs w:val="24"/>
                               </w:rPr>
                             </w:pPr>
-                            <w:bookmarkStart w:id="4" w:name="_Ref44537301"/>
+                            <w:bookmarkStart w:id="14" w:name="_Ref44537301"/>
                             <w:r>
                               <w:t xml:space="preserve">Hình </w:t>
                             </w:r>
@@ -5817,7 +8011,7 @@
                             <w:r>
                               <w:fldChar w:fldCharType="end"/>
                             </w:r>
-                            <w:bookmarkEnd w:id="4"/>
+                            <w:bookmarkEnd w:id="14"/>
                             <w:r>
                               <w:t xml:space="preserve">: </w:t>
                             </w:r>
@@ -5841,7 +8035,7 @@
           </mc:Choice>
           <mc:Fallback>
             <w:pict>
-              <v:shape w14:anchorId="6E8D8B63" id="Text Box 26" o:spid="_x0000_s1029" type="#_x0000_t202" style="position:absolute;left:0;text-align:left;margin-left:126.6pt;margin-top:68.95pt;width:241.3pt;height:.05pt;z-index:251686912;visibility:visible;mso-wrap-style:square;mso-wrap-distance-left:9pt;mso-wrap-distance-top:0;mso-wrap-distance-right:9pt;mso-wrap-distance-bottom:0;mso-position-horizontal:absolute;mso-position-horizontal-relative:text;mso-position-vertical:absolute;mso-position-vertical-relative:text;v-text-anchor:top" o:gfxdata="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" stroked="f">
+              <v:shape w14:anchorId="2915EE46" id="Text Box 26" o:spid="_x0000_s1030" type="#_x0000_t202" style="position:absolute;left:0;text-align:left;margin-left:126.6pt;margin-top:68.95pt;width:241.3pt;height:.05pt;z-index:251686912;visibility:visible;mso-wrap-style:square;mso-wrap-distance-left:9pt;mso-wrap-distance-top:0;mso-wrap-distance-right:9pt;mso-wrap-distance-bottom:0;mso-position-horizontal:absolute;mso-position-horizontal-relative:text;mso-position-vertical:absolute;mso-position-vertical-relative:text;v-text-anchor:top" o:gfxdata="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" stroked="f">
                 <v:textbox style="mso-fit-shape-to-text:t" inset="0,0,0,0">
                   <w:txbxContent>
                     <w:p>
@@ -5854,7 +8048,7 @@
                           <w:szCs w:val="24"/>
                         </w:rPr>
                       </w:pPr>
-                      <w:bookmarkStart w:id="5" w:name="_Ref44537301"/>
+                      <w:bookmarkStart w:id="15" w:name="_Ref44537301"/>
                       <w:r>
                         <w:t xml:space="preserve">Hình </w:t>
                       </w:r>
@@ -5873,7 +8067,7 @@
                       <w:r>
                         <w:fldChar w:fldCharType="end"/>
                       </w:r>
-                      <w:bookmarkEnd w:id="5"/>
+                      <w:bookmarkEnd w:id="15"/>
                       <w:r>
                         <w:t xml:space="preserve">: </w:t>
                       </w:r>
@@ -5895,7 +8089,7 @@
           <w:lang w:val="en-US"/>
         </w:rPr>
         <w:drawing>
-          <wp:anchor distT="0" distB="0" distL="0" distR="0" simplePos="0" relativeHeight="251669504" behindDoc="0" locked="0" layoutInCell="1" allowOverlap="1" wp14:anchorId="15F4B88C" wp14:editId="68588390">
+          <wp:anchor distT="0" distB="0" distL="0" distR="0" simplePos="0" relativeHeight="251669504" behindDoc="0" locked="0" layoutInCell="1" allowOverlap="1" wp14:anchorId="6BD47F7B" wp14:editId="522B8632">
             <wp:simplePos x="0" y="0"/>
             <wp:positionH relativeFrom="page">
               <wp:posOffset>2560850</wp:posOffset>
@@ -5918,7 +8112,7 @@
                     <pic:cNvPicPr/>
                   </pic:nvPicPr>
                   <pic:blipFill>
-                    <a:blip r:embed="rId19" cstate="print"/>
+                    <a:blip r:embed="rId21" cstate="print"/>
                     <a:stretch>
                       <a:fillRect/>
                     </a:stretch>
@@ -8512,7 +10706,7 @@
         <mc:AlternateContent>
           <mc:Choice Requires="wps">
             <w:drawing>
-              <wp:anchor distT="0" distB="0" distL="0" distR="0" simplePos="0" relativeHeight="251672576" behindDoc="1" locked="0" layoutInCell="1" allowOverlap="1" wp14:anchorId="27A3CF16" wp14:editId="524C4101">
+              <wp:anchor distT="0" distB="0" distL="0" distR="0" simplePos="0" relativeHeight="251672576" behindDoc="1" locked="0" layoutInCell="1" allowOverlap="1" wp14:anchorId="6AC81762" wp14:editId="19360809">
                 <wp:simplePos x="0" y="0"/>
                 <wp:positionH relativeFrom="page">
                   <wp:posOffset>1661160</wp:posOffset>
@@ -8821,7 +11015,7 @@
           </mc:Choice>
           <mc:Fallback>
             <w:pict>
-              <v:shape w14:anchorId="27A3CF16" id="Text Box 12" o:spid="_x0000_s1030" type="#_x0000_t202" style="position:absolute;left:0;text-align:left;margin-left:130.8pt;margin-top:45.9pt;width:399.5pt;height:251.4pt;z-index:-251643904;visibility:visible;mso-wrap-style:square;mso-width-percent:0;mso-height-percent:0;mso-wrap-distance-left:0;mso-wrap-distance-top:0;mso-wrap-distance-right:0;mso-wrap-distance-bottom:0;mso-position-horizontal:absolute;mso-position-horizontal-relative:page;mso-position-vertical:absolute;mso-position-vertical-relative:text;mso-width-percent:0;mso-height-percent:0;mso-width-relative:page;mso-height-relative:page;v-text-anchor:top" o:gfxdata="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" filled="f" strokeweight=".96pt">
+              <v:shape w14:anchorId="6AC81762" id="Text Box 12" o:spid="_x0000_s1031" type="#_x0000_t202" style="position:absolute;left:0;text-align:left;margin-left:130.8pt;margin-top:45.9pt;width:399.5pt;height:251.4pt;z-index:-251643904;visibility:visible;mso-wrap-style:square;mso-width-percent:0;mso-height-percent:0;mso-wrap-distance-left:0;mso-wrap-distance-top:0;mso-wrap-distance-right:0;mso-wrap-distance-bottom:0;mso-position-horizontal:absolute;mso-position-horizontal-relative:page;mso-position-vertical:absolute;mso-position-vertical-relative:text;mso-width-percent:0;mso-height-percent:0;mso-width-relative:page;mso-height-relative:page;v-text-anchor:top" o:gfxdata="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" filled="f" strokeweight=".96pt">
                 <v:textbox inset="0,0,0,0">
                   <w:txbxContent>
                     <w:p>
@@ -9132,9 +11326,11 @@
           <w:tab w:val="left" w:pos="9072"/>
         </w:tabs>
       </w:pPr>
+      <w:bookmarkStart w:id="16" w:name="_Toc44882758"/>
       <w:r>
         <w:t>Sự tương đương giữa NFA có và không có ε-dịch chuyển</w:t>
       </w:r>
+      <w:bookmarkEnd w:id="16"/>
     </w:p>
     <w:p>
       <w:pPr>
@@ -9370,7 +11566,7 @@
           <w:lang w:val="en-US"/>
         </w:rPr>
         <w:drawing>
-          <wp:inline distT="0" distB="0" distL="0" distR="0" wp14:anchorId="683EB088">
+          <wp:inline distT="0" distB="0" distL="0" distR="0" wp14:anchorId="48DEF771" wp14:editId="2CC79068">
             <wp:extent cx="5357495" cy="1120140"/>
             <wp:effectExtent l="0" t="0" r="0" b="3810"/>
             <wp:docPr id="30" name="Picture 30"/>
@@ -9387,7 +11583,7 @@
                     </pic:cNvPicPr>
                   </pic:nvPicPr>
                   <pic:blipFill>
-                    <a:blip r:embed="rId20">
+                    <a:blip r:embed="rId22">
                       <a:extLst>
                         <a:ext uri="{28A0092B-C50C-407E-A947-70E740481C1C}">
                           <a14:useLocalDpi xmlns:a14="http://schemas.microsoft.com/office/drawing/2010/main" val="0"/>
@@ -10869,7 +13065,7 @@
         <mc:AlternateContent>
           <mc:Choice Requires="wps">
             <w:drawing>
-              <wp:anchor distT="0" distB="0" distL="114300" distR="114300" simplePos="0" relativeHeight="251688960" behindDoc="0" locked="0" layoutInCell="1" allowOverlap="1" wp14:anchorId="260581F3" wp14:editId="3C5713EE">
+              <wp:anchor distT="0" distB="0" distL="114300" distR="114300" simplePos="0" relativeHeight="251688960" behindDoc="0" locked="0" layoutInCell="1" allowOverlap="1" wp14:anchorId="7EFB9DE6" wp14:editId="15E582A2">
                 <wp:simplePos x="0" y="0"/>
                 <wp:positionH relativeFrom="column">
                   <wp:posOffset>1428115</wp:posOffset>
@@ -10954,7 +13150,7 @@
           </mc:Choice>
           <mc:Fallback>
             <w:pict>
-              <v:shape w14:anchorId="260581F3" id="Text Box 28" o:spid="_x0000_s1031" type="#_x0000_t202" style="position:absolute;left:0;text-align:left;margin-left:112.45pt;margin-top:110.9pt;width:292.1pt;height:.05pt;z-index:251688960;visibility:visible;mso-wrap-style:square;mso-wrap-distance-left:9pt;mso-wrap-distance-top:0;mso-wrap-distance-right:9pt;mso-wrap-distance-bottom:0;mso-position-horizontal:absolute;mso-position-horizontal-relative:text;mso-position-vertical:absolute;mso-position-vertical-relative:text;v-text-anchor:top" o:gfxdata="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" stroked="f">
+              <v:shape w14:anchorId="7EFB9DE6" id="Text Box 28" o:spid="_x0000_s1032" type="#_x0000_t202" style="position:absolute;left:0;text-align:left;margin-left:112.45pt;margin-top:110.9pt;width:292.1pt;height:.05pt;z-index:251688960;visibility:visible;mso-wrap-style:square;mso-wrap-distance-left:9pt;mso-wrap-distance-top:0;mso-wrap-distance-right:9pt;mso-wrap-distance-bottom:0;mso-position-horizontal:absolute;mso-position-horizontal-relative:text;mso-position-vertical:absolute;mso-position-vertical-relative:text;v-text-anchor:top" o:gfxdata="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" stroked="f">
                 <v:textbox style="mso-fit-shape-to-text:t" inset="0,0,0,0">
                   <w:txbxContent>
                     <w:p>
@@ -11006,7 +13202,7 @@
           <w:lang w:val="en-US"/>
         </w:rPr>
         <w:drawing>
-          <wp:anchor distT="0" distB="0" distL="0" distR="0" simplePos="0" relativeHeight="251674624" behindDoc="0" locked="0" layoutInCell="1" allowOverlap="1" wp14:anchorId="73A46454" wp14:editId="04A9E6AD">
+          <wp:anchor distT="0" distB="0" distL="0" distR="0" simplePos="0" relativeHeight="251674624" behindDoc="0" locked="0" layoutInCell="1" allowOverlap="1" wp14:anchorId="20D140EB" wp14:editId="16B43677">
             <wp:simplePos x="0" y="0"/>
             <wp:positionH relativeFrom="page">
               <wp:posOffset>1894990</wp:posOffset>
@@ -11029,7 +13225,7 @@
                     <pic:cNvPicPr/>
                   </pic:nvPicPr>
                   <pic:blipFill>
-                    <a:blip r:embed="rId21" cstate="print"/>
+                    <a:blip r:embed="rId23" cstate="print"/>
                     <a:stretch>
                       <a:fillRect/>
                     </a:stretch>
@@ -11057,9 +13253,11 @@
           <w:tab w:val="left" w:pos="9072"/>
         </w:tabs>
       </w:pPr>
+      <w:bookmarkStart w:id="17" w:name="_Toc44882759"/>
       <w:r>
         <w:t>Giải thuật xây dựng DFA từ NFA</w:t>
       </w:r>
+      <w:bookmarkEnd w:id="17"/>
     </w:p>
     <w:p>
       <w:pPr>
@@ -12108,7 +14306,7 @@
         <mc:AlternateContent>
           <mc:Choice Requires="wps">
             <w:drawing>
-              <wp:anchor distT="0" distB="0" distL="0" distR="0" simplePos="0" relativeHeight="251680768" behindDoc="1" locked="0" layoutInCell="1" allowOverlap="1" wp14:anchorId="05032D94" wp14:editId="65F8391E">
+              <wp:anchor distT="0" distB="0" distL="0" distR="0" simplePos="0" relativeHeight="251680768" behindDoc="1" locked="0" layoutInCell="1" allowOverlap="1" wp14:anchorId="1A9A2476" wp14:editId="2675834F">
                 <wp:simplePos x="0" y="0"/>
                 <wp:positionH relativeFrom="page">
                   <wp:posOffset>1418590</wp:posOffset>
@@ -12491,7 +14689,7 @@
           </mc:Choice>
           <mc:Fallback>
             <w:pict>
-              <v:shape w14:anchorId="05032D94" id="Text Box 20" o:spid="_x0000_s1032" type="#_x0000_t202" style="position:absolute;left:0;text-align:left;margin-left:111.7pt;margin-top:24.6pt;width:400.6pt;height:282.6pt;z-index:-251635712;visibility:visible;mso-wrap-style:square;mso-width-percent:0;mso-height-percent:0;mso-wrap-distance-left:0;mso-wrap-distance-top:0;mso-wrap-distance-right:0;mso-wrap-distance-bottom:0;mso-position-horizontal:absolute;mso-position-horizontal-relative:page;mso-position-vertical:absolute;mso-position-vertical-relative:text;mso-width-percent:0;mso-height-percent:0;mso-width-relative:page;mso-height-relative:page;v-text-anchor:top" o:gfxdata="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" filled="f" strokeweight=".96pt">
+              <v:shape w14:anchorId="1A9A2476" id="Text Box 20" o:spid="_x0000_s1033" type="#_x0000_t202" style="position:absolute;left:0;text-align:left;margin-left:111.7pt;margin-top:24.6pt;width:400.6pt;height:282.6pt;z-index:-251635712;visibility:visible;mso-wrap-style:square;mso-width-percent:0;mso-height-percent:0;mso-wrap-distance-left:0;mso-wrap-distance-top:0;mso-wrap-distance-right:0;mso-wrap-distance-bottom:0;mso-position-horizontal:absolute;mso-position-horizontal-relative:page;mso-position-vertical:absolute;mso-position-vertical-relative:text;mso-width-percent:0;mso-height-percent:0;mso-width-relative:page;mso-height-relative:page;v-text-anchor:top" o:gfxdata="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" filled="f" strokeweight=".96pt">
                 <v:textbox inset="0,0,0,0">
                   <w:txbxContent>
                     <w:p>
@@ -13397,7 +15595,7 @@
       </w:pPr>
       <w:r>
         <w:drawing>
-          <wp:anchor distT="0" distB="0" distL="0" distR="0" simplePos="0" relativeHeight="251678720" behindDoc="0" locked="0" layoutInCell="1" allowOverlap="1" wp14:anchorId="7EB41022" wp14:editId="5CDBD931">
+          <wp:anchor distT="0" distB="0" distL="0" distR="0" simplePos="0" relativeHeight="251678720" behindDoc="0" locked="0" layoutInCell="1" allowOverlap="1" wp14:anchorId="053B2945" wp14:editId="49AAFF0D">
             <wp:simplePos x="0" y="0"/>
             <wp:positionH relativeFrom="page">
               <wp:posOffset>1950085</wp:posOffset>
@@ -13420,7 +15618,7 @@
                     <pic:cNvPicPr/>
                   </pic:nvPicPr>
                   <pic:blipFill>
-                    <a:blip r:embed="rId22" cstate="print"/>
+                    <a:blip r:embed="rId24" cstate="print"/>
                     <a:stretch>
                       <a:fillRect/>
                     </a:stretch>
@@ -13444,7 +15642,7 @@
         <mc:AlternateContent>
           <mc:Choice Requires="wps">
             <w:drawing>
-              <wp:anchor distT="0" distB="0" distL="114300" distR="114300" simplePos="0" relativeHeight="251691008" behindDoc="0" locked="0" layoutInCell="1" allowOverlap="1" wp14:anchorId="79281BEB" wp14:editId="12C3EE86">
+              <wp:anchor distT="0" distB="0" distL="114300" distR="114300" simplePos="0" relativeHeight="251691008" behindDoc="0" locked="0" layoutInCell="1" allowOverlap="1" wp14:anchorId="40077E66" wp14:editId="7A88DF60">
                 <wp:simplePos x="0" y="0"/>
                 <wp:positionH relativeFrom="column">
                   <wp:posOffset>568960</wp:posOffset>
@@ -13524,7 +15722,7 @@
           </mc:Choice>
           <mc:Fallback>
             <w:pict>
-              <v:shape w14:anchorId="79281BEB" id="Text Box 29" o:spid="_x0000_s1033" type="#_x0000_t202" style="position:absolute;left:0;text-align:left;margin-left:44.8pt;margin-top:142.9pt;width:354.95pt;height:.05pt;z-index:251691008;visibility:visible;mso-wrap-style:square;mso-wrap-distance-left:9pt;mso-wrap-distance-top:0;mso-wrap-distance-right:9pt;mso-wrap-distance-bottom:0;mso-position-horizontal:absolute;mso-position-horizontal-relative:text;mso-position-vertical:absolute;mso-position-vertical-relative:text;v-text-anchor:top" o:gfxdata="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" stroked="f">
+              <v:shape w14:anchorId="40077E66" id="Text Box 29" o:spid="_x0000_s1034" type="#_x0000_t202" style="position:absolute;left:0;text-align:left;margin-left:44.8pt;margin-top:142.9pt;width:354.95pt;height:.05pt;z-index:251691008;visibility:visible;mso-wrap-style:square;mso-wrap-distance-left:9pt;mso-wrap-distance-top:0;mso-wrap-distance-right:9pt;mso-wrap-distance-bottom:0;mso-position-horizontal:absolute;mso-position-horizontal-relative:text;mso-position-vertical:absolute;mso-position-vertical-relative:text;v-text-anchor:top" o:gfxdata="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" stroked="f">
                 <v:textbox style="mso-fit-shape-to-text:t" inset="0,0,0,0">
                   <w:txbxContent>
                     <w:p>
@@ -14297,7 +16495,7 @@
         <mc:AlternateContent>
           <mc:Choice Requires="wps">
             <w:drawing>
-              <wp:anchor distT="0" distB="0" distL="114300" distR="114300" simplePos="0" relativeHeight="251693056" behindDoc="0" locked="0" layoutInCell="1" allowOverlap="1" wp14:anchorId="01A250BE" wp14:editId="4B003621">
+              <wp:anchor distT="0" distB="0" distL="114300" distR="114300" simplePos="0" relativeHeight="251693056" behindDoc="0" locked="0" layoutInCell="1" allowOverlap="1" wp14:anchorId="6FEE5B49" wp14:editId="2630F1A3">
                 <wp:simplePos x="0" y="0"/>
                 <wp:positionH relativeFrom="column">
                   <wp:posOffset>1555750</wp:posOffset>
@@ -14382,7 +16580,7 @@
           </mc:Choice>
           <mc:Fallback>
             <w:pict>
-              <v:shape w14:anchorId="01A250BE" id="Text Box 31" o:spid="_x0000_s1034" type="#_x0000_t202" style="position:absolute;left:0;text-align:left;margin-left:122.5pt;margin-top:130.9pt;width:252.2pt;height:.05pt;z-index:251693056;visibility:visible;mso-wrap-style:square;mso-wrap-distance-left:9pt;mso-wrap-distance-top:0;mso-wrap-distance-right:9pt;mso-wrap-distance-bottom:0;mso-position-horizontal:absolute;mso-position-horizontal-relative:text;mso-position-vertical:absolute;mso-position-vertical-relative:text;v-text-anchor:top" o:gfxdata="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" stroked="f">
+              <v:shape w14:anchorId="6FEE5B49" id="Text Box 31" o:spid="_x0000_s1035" type="#_x0000_t202" style="position:absolute;left:0;text-align:left;margin-left:122.5pt;margin-top:130.9pt;width:252.2pt;height:.05pt;z-index:251693056;visibility:visible;mso-wrap-style:square;mso-wrap-distance-left:9pt;mso-wrap-distance-top:0;mso-wrap-distance-right:9pt;mso-wrap-distance-bottom:0;mso-position-horizontal:absolute;mso-position-horizontal-relative:text;mso-position-vertical:absolute;mso-position-vertical-relative:text;v-text-anchor:top" o:gfxdata="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" stroked="f">
                 <v:textbox style="mso-fit-shape-to-text:t" inset="0,0,0,0">
                   <w:txbxContent>
                     <w:p>
@@ -14434,7 +16632,7 @@
           <w:lang w:val="en-US"/>
         </w:rPr>
         <w:drawing>
-          <wp:anchor distT="0" distB="0" distL="0" distR="0" simplePos="0" relativeHeight="251679744" behindDoc="0" locked="0" layoutInCell="1" allowOverlap="1" wp14:anchorId="6229772A" wp14:editId="6BCD7021">
+          <wp:anchor distT="0" distB="0" distL="0" distR="0" simplePos="0" relativeHeight="251679744" behindDoc="0" locked="0" layoutInCell="1" allowOverlap="1" wp14:anchorId="3EB2C644" wp14:editId="6B6D068D">
             <wp:simplePos x="0" y="0"/>
             <wp:positionH relativeFrom="page">
               <wp:posOffset>2470615</wp:posOffset>
@@ -14457,7 +16655,7 @@
                     <pic:cNvPicPr/>
                   </pic:nvPicPr>
                   <pic:blipFill>
-                    <a:blip r:embed="rId23" cstate="print"/>
+                    <a:blip r:embed="rId25" cstate="print"/>
                     <a:stretch>
                       <a:fillRect/>
                     </a:stretch>
@@ -14492,10 +16690,557 @@
         <w:t>: Mặc dù có sự khác nhau trong định nghĩa, ta thấy dạng không đơn định NFA được định nghĩa tổng quát hơn dạng đơn định DFA, nhưng rõ ràng khả năng nhận dạng cùng lớp ngôn ngữ của chúng là tương đương nhau. Trong thực tế, các máy tính số hoàn toàn là đơn định, trạng thái của chúng tại mỗi thời điểm là xác định được duy nhất từ một chuỗi nhập bất kỳ và trạng thái bắt đầu.</w:t>
       </w:r>
     </w:p>
+    <w:p>
+      <w:pPr>
+        <w:pStyle w:val="BodyText"/>
+      </w:pPr>
+    </w:p>
+    <w:p>
+      <w:pPr>
+        <w:pStyle w:val="BodyText"/>
+      </w:pPr>
+    </w:p>
+    <w:p>
+      <w:pPr>
+        <w:pStyle w:val="BodyText"/>
+      </w:pPr>
+    </w:p>
+    <w:p>
+      <w:pPr>
+        <w:pStyle w:val="Heading1"/>
+        <w:numPr>
+          <w:ilvl w:val="0"/>
+          <w:numId w:val="22"/>
+        </w:numPr>
+      </w:pPr>
+      <w:bookmarkStart w:id="18" w:name="_Toc44882760"/>
+      <w:r>
+        <w:lastRenderedPageBreak/>
+        <w:t>XÂY DỰNG DFA ĐOÁN NHẬN NGÔN NGỮ</w:t>
+      </w:r>
+      <w:bookmarkEnd w:id="18"/>
+    </w:p>
+    <w:p>
+      <w:pPr>
+        <w:pStyle w:val="BodyText"/>
+      </w:pPr>
+      <w:r>
+        <w:t xml:space="preserve">Xây dụng DFA M ({a, b}, {q0, q1, q2, q3, q4}, </w:t>
+      </w:r>
+      <w:r>
+        <w:sym w:font="Symbol" w:char="F064"/>
+      </w:r>
+      <w:r>
+        <w:t>, q0, {q4})</w:t>
+      </w:r>
+    </w:p>
+    <w:p>
+      <w:pPr>
+        <w:pStyle w:val="BodyText"/>
+      </w:pPr>
+      <w:r>
+        <w:t xml:space="preserve">Với </w:t>
+      </w:r>
+      <w:r>
+        <w:sym w:font="Symbol" w:char="F064"/>
+      </w:r>
+      <w:r>
+        <w:t xml:space="preserve">: </w:t>
+      </w:r>
+      <w:r>
+        <w:tab/>
+      </w:r>
+      <w:r>
+        <w:sym w:font="Symbol" w:char="F064"/>
+      </w:r>
+      <w:r>
+        <w:t>(q0, a) = q1</w:t>
+      </w:r>
+      <w:r>
+        <w:tab/>
+      </w:r>
+      <w:r>
+        <w:tab/>
+      </w:r>
+      <w:r>
+        <w:sym w:font="Symbol" w:char="F064"/>
+      </w:r>
+      <w:r>
+        <w:t>(q1, b) = q2</w:t>
+      </w:r>
+    </w:p>
+    <w:p>
+      <w:pPr>
+        <w:pStyle w:val="BodyText"/>
+      </w:pPr>
+      <w:r>
+        <w:tab/>
+      </w:r>
+      <w:r>
+        <w:tab/>
+      </w:r>
+      <w:r>
+        <w:sym w:font="Symbol" w:char="F064"/>
+      </w:r>
+      <w:r>
+        <w:t>(q1, a) = q3</w:t>
+      </w:r>
+      <w:r>
+        <w:tab/>
+      </w:r>
+      <w:r>
+        <w:tab/>
+      </w:r>
+      <w:r>
+        <w:sym w:font="Symbol" w:char="F064"/>
+      </w:r>
+      <w:r>
+        <w:t>(q2, a) = q3</w:t>
+      </w:r>
+    </w:p>
+    <w:p>
+      <w:pPr>
+        <w:pStyle w:val="BodyText"/>
+      </w:pPr>
+      <w:r>
+        <w:tab/>
+      </w:r>
+      <w:r>
+        <w:tab/>
+      </w:r>
+      <w:r>
+        <w:sym w:font="Symbol" w:char="F064"/>
+      </w:r>
+      <w:r>
+        <w:t>(q2, b) = q4</w:t>
+      </w:r>
+      <w:r>
+        <w:tab/>
+      </w:r>
+      <w:r>
+        <w:tab/>
+      </w:r>
+      <w:r>
+        <w:sym w:font="Symbol" w:char="F064"/>
+      </w:r>
+      <w:r>
+        <w:t>(q3, a) = q3</w:t>
+      </w:r>
+    </w:p>
+    <w:p>
+      <w:pPr>
+        <w:pStyle w:val="BodyText"/>
+      </w:pPr>
+      <w:r>
+        <w:tab/>
+      </w:r>
+      <w:r>
+        <w:tab/>
+      </w:r>
+      <w:r>
+        <w:sym w:font="Symbol" w:char="F064"/>
+      </w:r>
+      <w:r>
+        <w:t>(q3, b) = q4</w:t>
+      </w:r>
+      <w:r>
+        <w:tab/>
+      </w:r>
+      <w:r>
+        <w:tab/>
+      </w:r>
+      <w:r>
+        <w:sym w:font="Symbol" w:char="F064"/>
+      </w:r>
+      <w:r>
+        <w:t>(q4, b) = q4</w:t>
+      </w:r>
+      <w:r>
+        <w:tab/>
+      </w:r>
+      <w:r>
+        <w:tab/>
+      </w:r>
+    </w:p>
+    <w:p>
+      <w:pPr>
+        <w:pStyle w:val="BodyText"/>
+      </w:pPr>
+      <w:r>
+        <w:tab/>
+      </w:r>
+      <w:r>
+        <w:tab/>
+      </w:r>
+      <w:r>
+        <w:sym w:font="Symbol" w:char="F064"/>
+      </w:r>
+      <w:r>
+        <w:t>(q4, a) = q1</w:t>
+      </w:r>
+      <w:r>
+        <w:tab/>
+      </w:r>
+      <w:r>
+        <w:tab/>
+      </w:r>
+    </w:p>
+    <w:p>
+      <w:pPr>
+        <w:pStyle w:val="BodyText"/>
+      </w:pPr>
+    </w:p>
+    <w:p>
+      <w:pPr>
+        <w:pStyle w:val="BodyText"/>
+        <w:jc w:val="center"/>
+      </w:pPr>
+      <w:r>
+        <w:rPr>
+          <w:noProof/>
+        </w:rPr>
+        <w:drawing>
+          <wp:inline distT="0" distB="0" distL="0" distR="0" wp14:anchorId="50A145FC" wp14:editId="5606AAA3">
+            <wp:extent cx="4542857" cy="3047619"/>
+            <wp:effectExtent l="0" t="0" r="0" b="635"/>
+            <wp:docPr id="14" name="Picture 14"/>
+            <wp:cNvGraphicFramePr>
+              <a:graphicFrameLocks xmlns:a="http://schemas.openxmlformats.org/drawingml/2006/main" noChangeAspect="1"/>
+            </wp:cNvGraphicFramePr>
+            <a:graphic xmlns:a="http://schemas.openxmlformats.org/drawingml/2006/main">
+              <a:graphicData uri="http://schemas.openxmlformats.org/drawingml/2006/picture">
+                <pic:pic xmlns:pic="http://schemas.openxmlformats.org/drawingml/2006/picture">
+                  <pic:nvPicPr>
+                    <pic:cNvPr id="1" name=""/>
+                    <pic:cNvPicPr/>
+                  </pic:nvPicPr>
+                  <pic:blipFill>
+                    <a:blip r:embed="rId26"/>
+                    <a:stretch>
+                      <a:fillRect/>
+                    </a:stretch>
+                  </pic:blipFill>
+                  <pic:spPr>
+                    <a:xfrm>
+                      <a:off x="0" y="0"/>
+                      <a:ext cx="4542857" cy="3047619"/>
+                    </a:xfrm>
+                    <a:prstGeom prst="rect">
+                      <a:avLst/>
+                    </a:prstGeom>
+                  </pic:spPr>
+                </pic:pic>
+              </a:graphicData>
+            </a:graphic>
+          </wp:inline>
+        </w:drawing>
+      </w:r>
+    </w:p>
+    <w:p>
+      <w:pPr>
+        <w:pStyle w:val="BodyText"/>
+      </w:pPr>
+    </w:p>
+    <w:p>
+      <w:pPr>
+        <w:pStyle w:val="Heading2"/>
+      </w:pPr>
+      <w:bookmarkStart w:id="19" w:name="_Toc44882761"/>
+      <w:r>
+        <w:t>Xét chuỗi x = abaabbb</w:t>
+      </w:r>
+      <w:bookmarkEnd w:id="19"/>
+    </w:p>
+    <w:p>
+      <w:pPr>
+        <w:pStyle w:val="BodyText"/>
+      </w:pPr>
+      <w:r>
+        <w:t xml:space="preserve">Từ trạng thái bắt đầu </w:t>
+      </w:r>
+      <w:r>
+        <w:sym w:font="Symbol" w:char="F064"/>
+      </w:r>
+      <w:r>
+        <w:t xml:space="preserve">(q0, </w:t>
+      </w:r>
+      <w:r>
+        <w:sym w:font="Symbol" w:char="F065"/>
+      </w:r>
+      <w:r>
+        <w:t>) = q0</w:t>
+      </w:r>
+    </w:p>
+    <w:p>
+      <w:pPr>
+        <w:pStyle w:val="BodyText"/>
+      </w:pPr>
+      <w:r>
+        <w:sym w:font="Symbol" w:char="F064"/>
+      </w:r>
+      <w:r>
+        <w:t xml:space="preserve">(q0, a) = </w:t>
+      </w:r>
+      <w:r>
+        <w:sym w:font="Symbol" w:char="F064"/>
+      </w:r>
+      <w:r>
+        <w:t>(</w:t>
+      </w:r>
+      <w:r>
+        <w:sym w:font="Symbol" w:char="F064"/>
+      </w:r>
+      <w:r>
+        <w:t xml:space="preserve">(q0, </w:t>
+      </w:r>
+      <w:r>
+        <w:sym w:font="Symbol" w:char="F065"/>
+      </w:r>
+      <w:r>
+        <w:t xml:space="preserve">), a) = </w:t>
+      </w:r>
+      <w:r>
+        <w:sym w:font="Symbol" w:char="F064"/>
+      </w:r>
+      <w:r>
+        <w:t>(q0, a) = q1</w:t>
+      </w:r>
+    </w:p>
+    <w:p>
+      <w:pPr>
+        <w:pStyle w:val="BodyText"/>
+      </w:pPr>
+      <w:r>
+        <w:sym w:font="Symbol" w:char="F064"/>
+      </w:r>
+      <w:r>
+        <w:t xml:space="preserve">(q0, ab) = </w:t>
+      </w:r>
+      <w:r>
+        <w:sym w:font="Symbol" w:char="F064"/>
+      </w:r>
+      <w:r>
+        <w:t>(</w:t>
+      </w:r>
+      <w:r>
+        <w:sym w:font="Symbol" w:char="F064"/>
+      </w:r>
+      <w:r>
+        <w:t xml:space="preserve">(q0, a), b) = </w:t>
+      </w:r>
+      <w:r>
+        <w:sym w:font="Symbol" w:char="F064"/>
+      </w:r>
+      <w:r>
+        <w:t>(q1, a) = q2</w:t>
+      </w:r>
+    </w:p>
+    <w:p>
+      <w:pPr>
+        <w:pStyle w:val="BodyText"/>
+      </w:pPr>
+      <w:r>
+        <w:sym w:font="Symbol" w:char="F064"/>
+      </w:r>
+      <w:r>
+        <w:t xml:space="preserve">(q0, aba) = </w:t>
+      </w:r>
+      <w:r>
+        <w:sym w:font="Symbol" w:char="F064"/>
+      </w:r>
+      <w:r>
+        <w:t>(</w:t>
+      </w:r>
+      <w:r>
+        <w:sym w:font="Symbol" w:char="F064"/>
+      </w:r>
+      <w:r>
+        <w:t xml:space="preserve">(q0, ab), a) = </w:t>
+      </w:r>
+      <w:r>
+        <w:sym w:font="Symbol" w:char="F064"/>
+      </w:r>
+      <w:r>
+        <w:t>(q2, a) = q3</w:t>
+      </w:r>
+    </w:p>
+    <w:p>
+      <w:pPr>
+        <w:pStyle w:val="BodyText"/>
+      </w:pPr>
+      <w:r>
+        <w:sym w:font="Symbol" w:char="F064"/>
+      </w:r>
+      <w:r>
+        <w:t xml:space="preserve">(q0, abaa) = </w:t>
+      </w:r>
+      <w:r>
+        <w:sym w:font="Symbol" w:char="F064"/>
+      </w:r>
+      <w:r>
+        <w:t>(</w:t>
+      </w:r>
+      <w:r>
+        <w:sym w:font="Symbol" w:char="F064"/>
+      </w:r>
+      <w:r>
+        <w:t xml:space="preserve">(q0, aba), a) = </w:t>
+      </w:r>
+      <w:r>
+        <w:sym w:font="Symbol" w:char="F064"/>
+      </w:r>
+      <w:r>
+        <w:t>(q3, a) = q3</w:t>
+      </w:r>
+    </w:p>
+    <w:p>
+      <w:pPr>
+        <w:pStyle w:val="BodyText"/>
+      </w:pPr>
+      <w:r>
+        <w:sym w:font="Symbol" w:char="F064"/>
+      </w:r>
+      <w:r>
+        <w:t xml:space="preserve">(q0, abaab) = </w:t>
+      </w:r>
+      <w:r>
+        <w:sym w:font="Symbol" w:char="F064"/>
+      </w:r>
+      <w:r>
+        <w:t>(</w:t>
+      </w:r>
+      <w:r>
+        <w:sym w:font="Symbol" w:char="F064"/>
+      </w:r>
+      <w:r>
+        <w:t xml:space="preserve">(q0, abaa), b) = </w:t>
+      </w:r>
+      <w:r>
+        <w:sym w:font="Symbol" w:char="F064"/>
+      </w:r>
+      <w:r>
+        <w:t>(q3, b) = q4</w:t>
+      </w:r>
+    </w:p>
+    <w:p>
+      <w:pPr>
+        <w:pStyle w:val="BodyText"/>
+      </w:pPr>
+      <w:r>
+        <w:sym w:font="Symbol" w:char="F064"/>
+      </w:r>
+      <w:r>
+        <w:t xml:space="preserve">(q0, abaabb) = </w:t>
+      </w:r>
+      <w:r>
+        <w:sym w:font="Symbol" w:char="F064"/>
+      </w:r>
+      <w:r>
+        <w:t>(</w:t>
+      </w:r>
+      <w:r>
+        <w:sym w:font="Symbol" w:char="F064"/>
+      </w:r>
+      <w:r>
+        <w:t xml:space="preserve">(q0, abaab), b) = </w:t>
+      </w:r>
+      <w:r>
+        <w:sym w:font="Symbol" w:char="F064"/>
+      </w:r>
+      <w:r>
+        <w:t>(q4, b) = q4</w:t>
+      </w:r>
+    </w:p>
+    <w:p>
+      <w:pPr>
+        <w:pStyle w:val="BodyText"/>
+      </w:pPr>
+      <w:r>
+        <w:sym w:font="Symbol" w:char="F064"/>
+      </w:r>
+      <w:r>
+        <w:t xml:space="preserve">(q0, abaabbb) = </w:t>
+      </w:r>
+      <w:r>
+        <w:sym w:font="Symbol" w:char="F064"/>
+      </w:r>
+      <w:r>
+        <w:t>(</w:t>
+      </w:r>
+      <w:r>
+        <w:sym w:font="Symbol" w:char="F064"/>
+      </w:r>
+      <w:r>
+        <w:t xml:space="preserve">(q0, abaabb), b) = </w:t>
+      </w:r>
+      <w:r>
+        <w:sym w:font="Symbol" w:char="F064"/>
+      </w:r>
+      <w:r>
+        <w:t xml:space="preserve">(q4, b) = q4 </w:t>
+      </w:r>
+    </w:p>
+    <w:p>
+      <w:pPr>
+        <w:pStyle w:val="BodyText"/>
+      </w:pPr>
+      <w:r>
+        <w:t xml:space="preserve">q4 là trạng thái kết thúc (q4 </w:t>
+      </w:r>
+      <w:r>
+        <w:sym w:font="Symbol" w:char="F0CE"/>
+      </w:r>
+      <w:r>
+        <w:t xml:space="preserve"> F) </w:t>
+      </w:r>
+      <w:r>
+        <w:sym w:font="Wingdings" w:char="F0E8"/>
+      </w:r>
+      <w:r>
+        <w:t xml:space="preserve"> Chuỗi x = abaabbb được đoán nhận</w:t>
+      </w:r>
+    </w:p>
+    <w:p>
+      <w:pPr>
+        <w:pStyle w:val="BodyText"/>
+      </w:pPr>
+    </w:p>
+    <w:p>
+      <w:pPr>
+        <w:pStyle w:val="Heading2"/>
+      </w:pPr>
+      <w:bookmarkStart w:id="20" w:name="_Toc44882762"/>
+      <w:r>
+        <w:lastRenderedPageBreak/>
+        <w:t>Xét chuỗi y = aababbabab</w:t>
+      </w:r>
+      <w:bookmarkEnd w:id="20"/>
+    </w:p>
+    <w:p>
+      <w:pPr>
+        <w:pStyle w:val="BodyText"/>
+      </w:pPr>
+      <w:r>
+        <w:t xml:space="preserve">Từ trạng thái bắt đầu </w:t>
+      </w:r>
+      <w:r>
+        <w:sym w:font="Symbol" w:char="F064"/>
+      </w:r>
+      <w:r>
+        <w:t xml:space="preserve">(q0, </w:t>
+      </w:r>
+      <w:r>
+        <w:sym w:font="Symbol" w:char="F065"/>
+      </w:r>
+      <w:r>
+        <w:t>) = q0</w:t>
+      </w:r>
+    </w:p>
     <w:sectPr>
-      <w:footerReference w:type="default" r:id="rId24"/>
+      <w:footerReference w:type="default" r:id="rId27"/>
       <w:pgSz w:w="11907" w:h="16840" w:code="9"/>
       <w:pgMar w:top="1134" w:right="1134" w:bottom="1134" w:left="1701" w:header="720" w:footer="720" w:gutter="0"/>
+      <w:pgNumType w:start="1"/>
       <w:cols w:space="720"/>
       <w:docGrid w:linePitch="360"/>
     </w:sectPr>
@@ -14532,6 +17277,12 @@
 <w:ftr xmlns:wpc="http://schemas.microsoft.com/office/word/2010/wordprocessingCanvas" xmlns:cx="http://schemas.microsoft.com/office/drawing/2014/chartex" xmlns:mc="http://schemas.openxmlformats.org/markup-compatibility/2006" xmlns:o="urn:schemas-microsoft-com:office:office" xmlns:r="http://schemas.openxmlformats.org/officeDocument/2006/relationships" xmlns:m="http://schemas.openxmlformats.org/officeDocument/2006/math" xmlns:v="urn:schemas-microsoft-com:vml" xmlns:wp14="http://schemas.microsoft.com/office/word/2010/wordprocessingDrawing" xmlns:wp="http://schemas.openxmlformats.org/drawingml/2006/wordprocessingDrawing" xmlns:w10="urn:schemas-microsoft-com:office:word" xmlns:w="http://schemas.openxmlformats.org/wordprocessingml/2006/main" xmlns:w14="http://schemas.microsoft.com/office/word/2010/wordml" xmlns:w15="http://schemas.microsoft.com/office/word/2012/wordml" xmlns:w16se="http://schemas.microsoft.com/office/word/2015/wordml/symex" xmlns:wpg="http://schemas.microsoft.com/office/word/2010/wordprocessingGroup" xmlns:wpi="http://schemas.microsoft.com/office/word/2010/wordprocessingInk" xmlns:wne="http://schemas.microsoft.com/office/word/2006/wordml" xmlns:wps="http://schemas.microsoft.com/office/word/2010/wordprocessingShape" mc:Ignorable="w14 w15 w16se wp14">
   <w:p>
     <w:pPr>
+      <w:pStyle w:val="Footer"/>
+      <w:jc w:val="right"/>
+    </w:pPr>
+  </w:p>
+  <w:p>
+    <w:pPr>
       <w:pStyle w:val="BodyText"/>
       <w:spacing w:line="14" w:lineRule="auto"/>
       <w:rPr>
@@ -14539,13 +17290,67 @@
         <w:lang w:val="en-US"/>
       </w:rPr>
     </w:pPr>
-    <w:r>
+  </w:p>
+</w:ftr>
+</file>
+
+<file path=word/footer2.xml><?xml version="1.0" encoding="utf-8"?>
+<w:ftr xmlns:wpc="http://schemas.microsoft.com/office/word/2010/wordprocessingCanvas" xmlns:cx="http://schemas.microsoft.com/office/drawing/2014/chartex" xmlns:mc="http://schemas.openxmlformats.org/markup-compatibility/2006" xmlns:o="urn:schemas-microsoft-com:office:office" xmlns:r="http://schemas.openxmlformats.org/officeDocument/2006/relationships" xmlns:m="http://schemas.openxmlformats.org/officeDocument/2006/math" xmlns:v="urn:schemas-microsoft-com:vml" xmlns:wp14="http://schemas.microsoft.com/office/word/2010/wordprocessingDrawing" xmlns:wp="http://schemas.openxmlformats.org/drawingml/2006/wordprocessingDrawing" xmlns:w10="urn:schemas-microsoft-com:office:word" xmlns:w="http://schemas.openxmlformats.org/wordprocessingml/2006/main" xmlns:w14="http://schemas.microsoft.com/office/word/2010/wordml" xmlns:w15="http://schemas.microsoft.com/office/word/2012/wordml" xmlns:w16se="http://schemas.microsoft.com/office/word/2015/wordml/symex" xmlns:wpg="http://schemas.microsoft.com/office/word/2010/wordprocessingGroup" xmlns:wpi="http://schemas.microsoft.com/office/word/2010/wordprocessingInk" xmlns:wne="http://schemas.microsoft.com/office/word/2006/wordml" xmlns:wps="http://schemas.microsoft.com/office/word/2010/wordprocessingShape" mc:Ignorable="w14 w15 w16se wp14">
+  <w:sdt>
+    <w:sdtPr>
+      <w:rPr>
+        <w:noProof w:val="0"/>
+      </w:rPr>
+      <w:id w:val="-86618199"/>
+      <w:docPartObj>
+        <w:docPartGallery w:val="Page Numbers (Bottom of Page)"/>
+        <w:docPartUnique/>
+      </w:docPartObj>
+    </w:sdtPr>
+    <w:sdtEndPr>
+      <w:rPr>
+        <w:noProof/>
+      </w:rPr>
+    </w:sdtEndPr>
+    <w:sdtContent>
+      <w:p>
+        <w:pPr>
+          <w:pStyle w:val="Footer"/>
+          <w:jc w:val="right"/>
+        </w:pPr>
+        <w:r>
+          <w:rPr>
+            <w:noProof w:val="0"/>
+          </w:rPr>
+          <w:fldChar w:fldCharType="begin"/>
+        </w:r>
+        <w:r>
+          <w:instrText xml:space="preserve"> PAGE   \* MERGEFORMAT </w:instrText>
+        </w:r>
+        <w:r>
+          <w:rPr>
+            <w:noProof w:val="0"/>
+          </w:rPr>
+          <w:fldChar w:fldCharType="separate"/>
+        </w:r>
+        <w:r>
+          <w:t>1</w:t>
+        </w:r>
+        <w:r>
+          <w:fldChar w:fldCharType="end"/>
+        </w:r>
+      </w:p>
+    </w:sdtContent>
+  </w:sdt>
+  <w:p>
+    <w:pPr>
+      <w:pStyle w:val="BodyText"/>
+      <w:spacing w:line="14" w:lineRule="auto"/>
       <w:rPr>
         <w:sz w:val="20"/>
         <w:lang w:val="en-US"/>
       </w:rPr>
-      <w:t>\</w:t>
-    </w:r>
+    </w:pPr>
   </w:p>
 </w:ftr>
 </file>
@@ -15174,9 +17979,98 @@
     </w:lvl>
   </w:abstractNum>
   <w:abstractNum w:abstractNumId="5" w15:restartNumberingAfterBreak="0">
+    <w:nsid w:val="255C6B6F"/>
+    <w:multiLevelType w:val="hybridMultilevel"/>
+    <w:tmpl w:val="DA36DB88"/>
+    <w:lvl w:ilvl="0" w:tplc="0409000F">
+      <w:start w:val="1"/>
+      <w:numFmt w:val="decimal"/>
+      <w:lvlText w:val="%1."/>
+      <w:lvlJc w:val="left"/>
+      <w:pPr>
+        <w:ind w:left="720" w:hanging="360"/>
+      </w:pPr>
+      <w:rPr>
+        <w:rFonts w:hint="default"/>
+      </w:rPr>
+    </w:lvl>
+    <w:lvl w:ilvl="1" w:tplc="04090019" w:tentative="1">
+      <w:start w:val="1"/>
+      <w:numFmt w:val="lowerLetter"/>
+      <w:lvlText w:val="%2."/>
+      <w:lvlJc w:val="left"/>
+      <w:pPr>
+        <w:ind w:left="1440" w:hanging="360"/>
+      </w:pPr>
+    </w:lvl>
+    <w:lvl w:ilvl="2" w:tplc="0409001B" w:tentative="1">
+      <w:start w:val="1"/>
+      <w:numFmt w:val="lowerRoman"/>
+      <w:lvlText w:val="%3."/>
+      <w:lvlJc w:val="right"/>
+      <w:pPr>
+        <w:ind w:left="2160" w:hanging="180"/>
+      </w:pPr>
+    </w:lvl>
+    <w:lvl w:ilvl="3" w:tplc="0409000F" w:tentative="1">
+      <w:start w:val="1"/>
+      <w:numFmt w:val="decimal"/>
+      <w:lvlText w:val="%4."/>
+      <w:lvlJc w:val="left"/>
+      <w:pPr>
+        <w:ind w:left="2880" w:hanging="360"/>
+      </w:pPr>
+    </w:lvl>
+    <w:lvl w:ilvl="4" w:tplc="04090019" w:tentative="1">
+      <w:start w:val="1"/>
+      <w:numFmt w:val="lowerLetter"/>
+      <w:lvlText w:val="%5."/>
+      <w:lvlJc w:val="left"/>
+      <w:pPr>
+        <w:ind w:left="3600" w:hanging="360"/>
+      </w:pPr>
+    </w:lvl>
+    <w:lvl w:ilvl="5" w:tplc="0409001B" w:tentative="1">
+      <w:start w:val="1"/>
+      <w:numFmt w:val="lowerRoman"/>
+      <w:lvlText w:val="%6."/>
+      <w:lvlJc w:val="right"/>
+      <w:pPr>
+        <w:ind w:left="4320" w:hanging="180"/>
+      </w:pPr>
+    </w:lvl>
+    <w:lvl w:ilvl="6" w:tplc="0409000F" w:tentative="1">
+      <w:start w:val="1"/>
+      <w:numFmt w:val="decimal"/>
+      <w:lvlText w:val="%7."/>
+      <w:lvlJc w:val="left"/>
+      <w:pPr>
+        <w:ind w:left="5040" w:hanging="360"/>
+      </w:pPr>
+    </w:lvl>
+    <w:lvl w:ilvl="7" w:tplc="04090019" w:tentative="1">
+      <w:start w:val="1"/>
+      <w:numFmt w:val="lowerLetter"/>
+      <w:lvlText w:val="%8."/>
+      <w:lvlJc w:val="left"/>
+      <w:pPr>
+        <w:ind w:left="5760" w:hanging="360"/>
+      </w:pPr>
+    </w:lvl>
+    <w:lvl w:ilvl="8" w:tplc="0409001B" w:tentative="1">
+      <w:start w:val="1"/>
+      <w:numFmt w:val="lowerRoman"/>
+      <w:lvlText w:val="%9."/>
+      <w:lvlJc w:val="right"/>
+      <w:pPr>
+        <w:ind w:left="6480" w:hanging="180"/>
+      </w:pPr>
+    </w:lvl>
+  </w:abstractNum>
+  <w:abstractNum w:abstractNumId="6" w15:restartNumberingAfterBreak="0">
     <w:nsid w:val="381C45C0"/>
     <w:multiLevelType w:val="multilevel"/>
-    <w:tmpl w:val="6AAEFA54"/>
+    <w:tmpl w:val="C3D8C380"/>
     <w:lvl w:ilvl="0">
       <w:start w:val="1"/>
       <w:numFmt w:val="upperLetter"/>
@@ -15292,7 +18186,7 @@
       </w:rPr>
     </w:lvl>
   </w:abstractNum>
-  <w:abstractNum w:abstractNumId="6" w15:restartNumberingAfterBreak="0">
+  <w:abstractNum w:abstractNumId="7" w15:restartNumberingAfterBreak="0">
     <w:nsid w:val="384568E1"/>
     <w:multiLevelType w:val="hybridMultilevel"/>
     <w:tmpl w:val="6CD6C18A"/>
@@ -15412,7 +18306,7 @@
       </w:rPr>
     </w:lvl>
   </w:abstractNum>
-  <w:abstractNum w:abstractNumId="7" w15:restartNumberingAfterBreak="0">
+  <w:abstractNum w:abstractNumId="8" w15:restartNumberingAfterBreak="0">
     <w:nsid w:val="3E9A568C"/>
     <w:multiLevelType w:val="hybridMultilevel"/>
     <w:tmpl w:val="0BF0424C"/>
@@ -15529,7 +18423,7 @@
       </w:rPr>
     </w:lvl>
   </w:abstractNum>
-  <w:abstractNum w:abstractNumId="8" w15:restartNumberingAfterBreak="0">
+  <w:abstractNum w:abstractNumId="9" w15:restartNumberingAfterBreak="0">
     <w:nsid w:val="442803A7"/>
     <w:multiLevelType w:val="hybridMultilevel"/>
     <w:tmpl w:val="AB6257B8"/>
@@ -15651,7 +18545,7 @@
       </w:rPr>
     </w:lvl>
   </w:abstractNum>
-  <w:abstractNum w:abstractNumId="9" w15:restartNumberingAfterBreak="0">
+  <w:abstractNum w:abstractNumId="10" w15:restartNumberingAfterBreak="0">
     <w:nsid w:val="586B53DD"/>
     <w:multiLevelType w:val="hybridMultilevel"/>
     <w:tmpl w:val="15220166"/>
@@ -15769,7 +18663,7 @@
       </w:rPr>
     </w:lvl>
   </w:abstractNum>
-  <w:abstractNum w:abstractNumId="10" w15:restartNumberingAfterBreak="0">
+  <w:abstractNum w:abstractNumId="11" w15:restartNumberingAfterBreak="0">
     <w:nsid w:val="5A4607FA"/>
     <w:multiLevelType w:val="hybridMultilevel"/>
     <w:tmpl w:val="7EF4F346"/>
@@ -15885,7 +18779,7 @@
       </w:rPr>
     </w:lvl>
   </w:abstractNum>
-  <w:abstractNum w:abstractNumId="11" w15:restartNumberingAfterBreak="0">
+  <w:abstractNum w:abstractNumId="12" w15:restartNumberingAfterBreak="0">
     <w:nsid w:val="5C2D7D82"/>
     <w:multiLevelType w:val="multilevel"/>
     <w:tmpl w:val="8E165B26"/>
@@ -16013,7 +18907,7 @@
       </w:rPr>
     </w:lvl>
   </w:abstractNum>
-  <w:abstractNum w:abstractNumId="12" w15:restartNumberingAfterBreak="0">
+  <w:abstractNum w:abstractNumId="13" w15:restartNumberingAfterBreak="0">
     <w:nsid w:val="62081437"/>
     <w:multiLevelType w:val="hybridMultilevel"/>
     <w:tmpl w:val="6E7060C6"/>
@@ -16131,7 +19025,7 @@
       </w:rPr>
     </w:lvl>
   </w:abstractNum>
-  <w:abstractNum w:abstractNumId="13" w15:restartNumberingAfterBreak="0">
+  <w:abstractNum w:abstractNumId="14" w15:restartNumberingAfterBreak="0">
     <w:nsid w:val="673F2873"/>
     <w:multiLevelType w:val="hybridMultilevel"/>
     <w:tmpl w:val="F9CA6EA2"/>
@@ -16244,7 +19138,7 @@
       </w:rPr>
     </w:lvl>
   </w:abstractNum>
-  <w:abstractNum w:abstractNumId="14" w15:restartNumberingAfterBreak="0">
+  <w:abstractNum w:abstractNumId="15" w15:restartNumberingAfterBreak="0">
     <w:nsid w:val="764B7D9F"/>
     <w:multiLevelType w:val="hybridMultilevel"/>
     <w:tmpl w:val="3ACE6CA0"/>
@@ -16360,7 +19254,7 @@
       </w:rPr>
     </w:lvl>
   </w:abstractNum>
-  <w:abstractNum w:abstractNumId="15" w15:restartNumberingAfterBreak="0">
+  <w:abstractNum w:abstractNumId="16" w15:restartNumberingAfterBreak="0">
     <w:nsid w:val="784538DA"/>
     <w:multiLevelType w:val="multilevel"/>
     <w:tmpl w:val="1DC0ACD6"/>
@@ -16485,7 +19379,7 @@
       </w:rPr>
     </w:lvl>
   </w:abstractNum>
-  <w:abstractNum w:abstractNumId="16" w15:restartNumberingAfterBreak="0">
+  <w:abstractNum w:abstractNumId="17" w15:restartNumberingAfterBreak="0">
     <w:nsid w:val="79103CF5"/>
     <w:multiLevelType w:val="hybridMultilevel"/>
     <w:tmpl w:val="75F0ED66"/>
@@ -16602,7 +19496,7 @@
       </w:rPr>
     </w:lvl>
   </w:abstractNum>
-  <w:abstractNum w:abstractNumId="17" w15:restartNumberingAfterBreak="0">
+  <w:abstractNum w:abstractNumId="18" w15:restartNumberingAfterBreak="0">
     <w:nsid w:val="7A056673"/>
     <w:multiLevelType w:val="hybridMultilevel"/>
     <w:tmpl w:val="0BE0FE34"/>
@@ -16720,10 +19614,10 @@
     </w:lvl>
   </w:abstractNum>
   <w:num w:numId="1">
-    <w:abstractNumId w:val="5"/>
+    <w:abstractNumId w:val="6"/>
   </w:num>
   <w:num w:numId="2">
-    <w:abstractNumId w:val="5"/>
+    <w:abstractNumId w:val="6"/>
     <w:lvlOverride w:ilvl="0">
       <w:startOverride w:val="1"/>
     </w:lvlOverride>
@@ -16756,7 +19650,7 @@
     <w:abstractNumId w:val="1"/>
   </w:num>
   <w:num w:numId="4">
-    <w:abstractNumId w:val="5"/>
+    <w:abstractNumId w:val="6"/>
     <w:lvlOverride w:ilvl="0">
       <w:startOverride w:val="1"/>
     </w:lvlOverride>
@@ -16786,52 +19680,85 @@
     </w:lvlOverride>
   </w:num>
   <w:num w:numId="5">
+    <w:abstractNumId w:val="9"/>
+  </w:num>
+  <w:num w:numId="6">
+    <w:abstractNumId w:val="7"/>
+  </w:num>
+  <w:num w:numId="7">
+    <w:abstractNumId w:val="13"/>
+  </w:num>
+  <w:num w:numId="8">
+    <w:abstractNumId w:val="18"/>
+  </w:num>
+  <w:num w:numId="9">
     <w:abstractNumId w:val="8"/>
   </w:num>
-  <w:num w:numId="6">
-    <w:abstractNumId w:val="6"/>
-  </w:num>
-  <w:num w:numId="7">
+  <w:num w:numId="10">
     <w:abstractNumId w:val="12"/>
   </w:num>
-  <w:num w:numId="8">
+  <w:num w:numId="11">
     <w:abstractNumId w:val="17"/>
-  </w:num>
-  <w:num w:numId="9">
-    <w:abstractNumId w:val="7"/>
-  </w:num>
-  <w:num w:numId="10">
-    <w:abstractNumId w:val="11"/>
-  </w:num>
-  <w:num w:numId="11">
-    <w:abstractNumId w:val="16"/>
   </w:num>
   <w:num w:numId="12">
     <w:abstractNumId w:val="0"/>
   </w:num>
   <w:num w:numId="13">
-    <w:abstractNumId w:val="9"/>
+    <w:abstractNumId w:val="10"/>
   </w:num>
   <w:num w:numId="14">
     <w:abstractNumId w:val="3"/>
   </w:num>
   <w:num w:numId="15">
-    <w:abstractNumId w:val="10"/>
+    <w:abstractNumId w:val="11"/>
   </w:num>
   <w:num w:numId="16">
     <w:abstractNumId w:val="2"/>
   </w:num>
   <w:num w:numId="17">
-    <w:abstractNumId w:val="14"/>
+    <w:abstractNumId w:val="15"/>
   </w:num>
   <w:num w:numId="18">
-    <w:abstractNumId w:val="15"/>
+    <w:abstractNumId w:val="16"/>
   </w:num>
   <w:num w:numId="19">
     <w:abstractNumId w:val="4"/>
   </w:num>
   <w:num w:numId="20">
-    <w:abstractNumId w:val="13"/>
+    <w:abstractNumId w:val="14"/>
+  </w:num>
+  <w:num w:numId="21">
+    <w:abstractNumId w:val="5"/>
+  </w:num>
+  <w:num w:numId="22">
+    <w:abstractNumId w:val="6"/>
+    <w:lvlOverride w:ilvl="0">
+      <w:startOverride w:val="1"/>
+    </w:lvlOverride>
+    <w:lvlOverride w:ilvl="1">
+      <w:startOverride w:val="1"/>
+    </w:lvlOverride>
+    <w:lvlOverride w:ilvl="2">
+      <w:startOverride w:val="1"/>
+    </w:lvlOverride>
+    <w:lvlOverride w:ilvl="3">
+      <w:startOverride w:val="1"/>
+    </w:lvlOverride>
+    <w:lvlOverride w:ilvl="4">
+      <w:startOverride w:val="1"/>
+    </w:lvlOverride>
+    <w:lvlOverride w:ilvl="5">
+      <w:startOverride w:val="1"/>
+    </w:lvlOverride>
+    <w:lvlOverride w:ilvl="6">
+      <w:startOverride w:val="1"/>
+    </w:lvlOverride>
+    <w:lvlOverride w:ilvl="7">
+      <w:startOverride w:val="1"/>
+    </w:lvlOverride>
+    <w:lvlOverride w:ilvl="8">
+      <w:startOverride w:val="1"/>
+    </w:lvlOverride>
   </w:num>
 </w:numbering>
 </file>
@@ -17033,7 +19960,7 @@
     <w:lsdException w:name="Medium Shading 2 Accent 1" w:uiPriority="64"/>
     <w:lsdException w:name="Medium List 1 Accent 1" w:uiPriority="65"/>
     <w:lsdException w:name="Revision" w:semiHidden="1"/>
-    <w:lsdException w:name="List Paragraph" w:uiPriority="1" w:qFormat="1"/>
+    <w:lsdException w:name="List Paragraph" w:uiPriority="34" w:qFormat="1"/>
     <w:lsdException w:name="Quote" w:uiPriority="29" w:qFormat="1"/>
     <w:lsdException w:name="Intense Quote" w:uiPriority="30" w:qFormat="1"/>
     <w:lsdException w:name="Medium List 2 Accent 1" w:uiPriority="66"/>
@@ -17240,10 +20167,11 @@
     <w:link w:val="Heading1Char"/>
     <w:uiPriority w:val="9"/>
     <w:qFormat/>
-    <w:rsid w:val="00BB3BE1"/>
+    <w:rsid w:val="00F12C74"/>
     <w:pPr>
       <w:keepNext/>
       <w:keepLines/>
+      <w:pageBreakBefore/>
       <w:numPr>
         <w:numId w:val="1"/>
       </w:numPr>
@@ -17251,9 +20179,9 @@
       <w:outlineLvl w:val="0"/>
     </w:pPr>
     <w:rPr>
-      <w:rFonts w:asciiTheme="majorHAnsi" w:eastAsiaTheme="majorEastAsia" w:hAnsiTheme="majorHAnsi" w:cstheme="majorBidi"/>
+      <w:rFonts w:ascii="Times New Roman" w:eastAsiaTheme="majorEastAsia" w:hAnsi="Times New Roman" w:cstheme="majorBidi"/>
+      <w:b/>
       <w:caps/>
-      <w:color w:val="2E74B5" w:themeColor="accent1" w:themeShade="BF"/>
       <w:sz w:val="32"/>
       <w:szCs w:val="32"/>
     </w:rPr>
@@ -17275,7 +20203,6 @@
         <w:numId w:val="1"/>
       </w:numPr>
       <w:spacing w:before="240" w:after="0" w:line="240" w:lineRule="auto"/>
-      <w:ind w:firstLine="0"/>
       <w:outlineLvl w:val="1"/>
     </w:pPr>
     <w:rPr>
@@ -17302,7 +20229,6 @@
         <w:numId w:val="1"/>
       </w:numPr>
       <w:spacing w:after="0" w:line="240" w:lineRule="auto"/>
-      <w:ind w:firstLine="0"/>
       <w:outlineLvl w:val="2"/>
     </w:pPr>
     <w:rPr>
@@ -17315,6 +20241,7 @@
   <w:style w:type="character" w:default="1" w:styleId="DefaultParagraphFont">
     <w:name w:val="Default Paragraph Font"/>
     <w:uiPriority w:val="1"/>
+    <w:semiHidden/>
     <w:unhideWhenUsed/>
   </w:style>
   <w:style w:type="table" w:default="1" w:styleId="TableNormal">
@@ -17343,12 +20270,12 @@
     <w:basedOn w:val="DefaultParagraphFont"/>
     <w:link w:val="Heading1"/>
     <w:uiPriority w:val="9"/>
-    <w:rsid w:val="00BB3BE1"/>
+    <w:rsid w:val="00F12C74"/>
     <w:rPr>
-      <w:rFonts w:asciiTheme="majorHAnsi" w:eastAsiaTheme="majorEastAsia" w:hAnsiTheme="majorHAnsi" w:cstheme="majorBidi"/>
+      <w:rFonts w:ascii="Times New Roman" w:eastAsiaTheme="majorEastAsia" w:hAnsi="Times New Roman" w:cstheme="majorBidi"/>
+      <w:b/>
       <w:caps/>
       <w:noProof/>
-      <w:color w:val="2E74B5" w:themeColor="accent1" w:themeShade="BF"/>
       <w:sz w:val="32"/>
       <w:szCs w:val="32"/>
     </w:rPr>
@@ -17419,7 +20346,7 @@
   <w:style w:type="paragraph" w:styleId="ListParagraph">
     <w:name w:val="List Paragraph"/>
     <w:basedOn w:val="Normal"/>
-    <w:uiPriority w:val="1"/>
+    <w:uiPriority w:val="34"/>
     <w:qFormat/>
     <w:rsid w:val="008415EA"/>
     <w:pPr>
@@ -17494,7 +20421,7 @@
     <w:uiPriority w:val="35"/>
     <w:unhideWhenUsed/>
     <w:qFormat/>
-    <w:rsid w:val="002F01B2"/>
+    <w:rsid w:val="004D4827"/>
     <w:pPr>
       <w:spacing w:after="200" w:line="240" w:lineRule="auto"/>
     </w:pPr>
@@ -17502,7 +20429,6 @@
       <w:rFonts w:ascii="Times New Roman" w:hAnsi="Times New Roman"/>
       <w:i/>
       <w:iCs/>
-      <w:color w:val="44546A" w:themeColor="text2"/>
       <w:sz w:val="26"/>
       <w:szCs w:val="18"/>
     </w:rPr>
@@ -17555,6 +20481,75 @@
     <w:rsid w:val="0038019C"/>
     <w:rPr>
       <w:noProof/>
+    </w:rPr>
+  </w:style>
+  <w:style w:type="paragraph" w:styleId="TOCHeading">
+    <w:name w:val="TOC Heading"/>
+    <w:basedOn w:val="Heading1"/>
+    <w:next w:val="Normal"/>
+    <w:uiPriority w:val="39"/>
+    <w:unhideWhenUsed/>
+    <w:qFormat/>
+    <w:rsid w:val="000D595B"/>
+    <w:pPr>
+      <w:numPr>
+        <w:numId w:val="0"/>
+      </w:numPr>
+      <w:jc w:val="center"/>
+      <w:outlineLvl w:val="9"/>
+    </w:pPr>
+    <w:rPr>
+      <w:caps w:val="0"/>
+      <w:noProof w:val="0"/>
+    </w:rPr>
+  </w:style>
+  <w:style w:type="paragraph" w:styleId="TOC1">
+    <w:name w:val="toc 1"/>
+    <w:basedOn w:val="Normal"/>
+    <w:next w:val="Normal"/>
+    <w:autoRedefine/>
+    <w:uiPriority w:val="39"/>
+    <w:unhideWhenUsed/>
+    <w:rsid w:val="000D595B"/>
+    <w:pPr>
+      <w:spacing w:after="100"/>
+    </w:pPr>
+  </w:style>
+  <w:style w:type="paragraph" w:styleId="TOC2">
+    <w:name w:val="toc 2"/>
+    <w:basedOn w:val="Normal"/>
+    <w:next w:val="Normal"/>
+    <w:autoRedefine/>
+    <w:uiPriority w:val="39"/>
+    <w:unhideWhenUsed/>
+    <w:rsid w:val="000D595B"/>
+    <w:pPr>
+      <w:spacing w:after="100"/>
+      <w:ind w:left="220"/>
+    </w:pPr>
+  </w:style>
+  <w:style w:type="paragraph" w:styleId="TOC3">
+    <w:name w:val="toc 3"/>
+    <w:basedOn w:val="Normal"/>
+    <w:next w:val="Normal"/>
+    <w:autoRedefine/>
+    <w:uiPriority w:val="39"/>
+    <w:unhideWhenUsed/>
+    <w:rsid w:val="000D595B"/>
+    <w:pPr>
+      <w:spacing w:after="100"/>
+      <w:ind w:left="440"/>
+    </w:pPr>
+  </w:style>
+  <w:style w:type="character" w:styleId="Hyperlink">
+    <w:name w:val="Hyperlink"/>
+    <w:basedOn w:val="DefaultParagraphFont"/>
+    <w:uiPriority w:val="99"/>
+    <w:unhideWhenUsed/>
+    <w:rsid w:val="000D595B"/>
+    <w:rPr>
+      <w:color w:val="0563C1" w:themeColor="hyperlink"/>
+      <w:u w:val="single"/>
     </w:rPr>
   </w:style>
 </w:styles>
@@ -17826,7 +20821,7 @@
 </file>
 
 <file path=customXml/itemProps1.xml><?xml version="1.0" encoding="utf-8"?>
-<ds:datastoreItem xmlns:ds="http://schemas.openxmlformats.org/officeDocument/2006/customXml" ds:itemID="{72406D73-7108-4CC6-B1A4-9AA3EEC19401}">
+<ds:datastoreItem xmlns:ds="http://schemas.openxmlformats.org/officeDocument/2006/customXml" ds:itemID="{222C2817-C156-4A4D-AD43-8D931843C139}">
   <ds:schemaRefs>
     <ds:schemaRef ds:uri="http://schemas.openxmlformats.org/officeDocument/2006/bibliography"/>
   </ds:schemaRefs>

</xml_diff>

<commit_message>
Cập nhật trước khi in
</commit_message>
<xml_diff>
--- a/Doc1.docx
+++ b/Doc1.docx
@@ -1,6 +1,6 @@
 
 <file path=word/document.xml><?xml version="1.0" encoding="utf-8"?>
-<w:document xmlns:wpc="http://schemas.microsoft.com/office/word/2010/wordprocessingCanvas" xmlns:cx="http://schemas.microsoft.com/office/drawing/2014/chartex" xmlns:cx1="http://schemas.microsoft.com/office/drawing/2015/9/8/chartex" xmlns:cx2="http://schemas.microsoft.com/office/drawing/2015/10/21/chartex" xmlns:cx3="http://schemas.microsoft.com/office/drawing/2016/5/9/chartex" xmlns:cx4="http://schemas.microsoft.com/office/drawing/2016/5/10/chartex" xmlns:cx5="http://schemas.microsoft.com/office/drawing/2016/5/11/chartex" xmlns:cx6="http://schemas.microsoft.com/office/drawing/2016/5/12/chartex" xmlns:cx7="http://schemas.microsoft.com/office/drawing/2016/5/13/chartex" xmlns:cx8="http://schemas.microsoft.com/office/drawing/2016/5/14/chartex" xmlns:mc="http://schemas.openxmlformats.org/markup-compatibility/2006" xmlns:aink="http://schemas.microsoft.com/office/drawing/2016/ink" xmlns:am3d="http://schemas.microsoft.com/office/drawing/2017/model3d" xmlns:o="urn:schemas-microsoft-com:office:office" xmlns:r="http://schemas.openxmlformats.org/officeDocument/2006/relationships" xmlns:m="http://schemas.openxmlformats.org/officeDocument/2006/math" xmlns:v="urn:schemas-microsoft-com:vml" xmlns:wp14="http://schemas.microsoft.com/office/word/2010/wordprocessingDrawing" xmlns:wp="http://schemas.openxmlformats.org/drawingml/2006/wordprocessingDrawing" xmlns:w10="urn:schemas-microsoft-com:office:word" xmlns:w="http://schemas.openxmlformats.org/wordprocessingml/2006/main" xmlns:w14="http://schemas.microsoft.com/office/word/2010/wordml" xmlns:w15="http://schemas.microsoft.com/office/word/2012/wordml" xmlns:w16cex="http://schemas.microsoft.com/office/word/2018/wordml/cex" xmlns:w16cid="http://schemas.microsoft.com/office/word/2016/wordml/cid" xmlns:w16="http://schemas.microsoft.com/office/word/2018/wordml" xmlns:w16se="http://schemas.microsoft.com/office/word/2015/wordml/symex" xmlns:wpg="http://schemas.microsoft.com/office/word/2010/wordprocessingGroup" xmlns:wpi="http://schemas.microsoft.com/office/word/2010/wordprocessingInk" xmlns:wne="http://schemas.microsoft.com/office/word/2006/wordml" xmlns:wps="http://schemas.microsoft.com/office/word/2010/wordprocessingShape" mc:Ignorable="w14 w15 w16se w16cid w16 w16cex wp14">
+<w:document xmlns:wpc="http://schemas.microsoft.com/office/word/2010/wordprocessingCanvas" xmlns:cx="http://schemas.microsoft.com/office/drawing/2014/chartex" xmlns:mc="http://schemas.openxmlformats.org/markup-compatibility/2006" xmlns:o="urn:schemas-microsoft-com:office:office" xmlns:r="http://schemas.openxmlformats.org/officeDocument/2006/relationships" xmlns:m="http://schemas.openxmlformats.org/officeDocument/2006/math" xmlns:v="urn:schemas-microsoft-com:vml" xmlns:wp14="http://schemas.microsoft.com/office/word/2010/wordprocessingDrawing" xmlns:wp="http://schemas.openxmlformats.org/drawingml/2006/wordprocessingDrawing" xmlns:w10="urn:schemas-microsoft-com:office:word" xmlns:w="http://schemas.openxmlformats.org/wordprocessingml/2006/main" xmlns:w14="http://schemas.microsoft.com/office/word/2010/wordml" xmlns:w15="http://schemas.microsoft.com/office/word/2012/wordml" xmlns:w16se="http://schemas.microsoft.com/office/word/2015/wordml/symex" xmlns:wpg="http://schemas.microsoft.com/office/word/2010/wordprocessingGroup" xmlns:wpi="http://schemas.microsoft.com/office/word/2010/wordprocessingInk" xmlns:wne="http://schemas.microsoft.com/office/word/2006/wordml" xmlns:wps="http://schemas.microsoft.com/office/word/2010/wordprocessingShape" mc:Ignorable="w14 w15 w16se wp14">
   <w:body>
     <w:p>
       <w:pPr>
@@ -178,6 +178,8 @@
         </w:rPr>
         <w:t>BÁO CÁO TIỂU LUẬN</w:t>
       </w:r>
+      <w:bookmarkStart w:id="0" w:name="_GoBack"/>
+      <w:bookmarkEnd w:id="0"/>
     </w:p>
     <w:p>
       <w:pPr>
@@ -668,7 +670,7 @@
               </wp:anchor>
             </w:drawing>
           </mc:Choice>
-          <mc:Fallback>
+          <mc:Fallback xmlns:w16="http://schemas.microsoft.com/office/word/2018/wordml" xmlns:w16cid="http://schemas.microsoft.com/office/word/2016/wordml/cid" xmlns:w16cex="http://schemas.microsoft.com/office/word/2018/wordml/cex" xmlns:am3d="http://schemas.microsoft.com/office/drawing/2017/model3d" xmlns:aink="http://schemas.microsoft.com/office/drawing/2016/ink" xmlns:cx8="http://schemas.microsoft.com/office/drawing/2016/5/14/chartex" xmlns:cx7="http://schemas.microsoft.com/office/drawing/2016/5/13/chartex" xmlns:cx6="http://schemas.microsoft.com/office/drawing/2016/5/12/chartex" xmlns:cx5="http://schemas.microsoft.com/office/drawing/2016/5/11/chartex" xmlns:cx4="http://schemas.microsoft.com/office/drawing/2016/5/10/chartex" xmlns:cx3="http://schemas.microsoft.com/office/drawing/2016/5/9/chartex" xmlns:cx2="http://schemas.microsoft.com/office/drawing/2015/10/21/chartex" xmlns:cx1="http://schemas.microsoft.com/office/drawing/2015/9/8/chartex">
             <w:pict>
               <v:shapetype w14:anchorId="7976A5F3" id="_x0000_t54" coordsize="21600,21600" o:spt="54" adj="5400,18900" path="m0@29l@3@29qx@4@19l@4@10@5@10@5@19qy@6@29l@28@29@26@22@28@23@9@23@9@24qy@8,l@1,qx@0@24l@0@23,0@23,2700@22xem@4@19nfqy@3@20l@1@20qx@0@21@1@10l@4@10em@5@19nfqy@6@20l@8@20qx@9@21@8@10l@5@10em@0@21nfl@0@23em@9@21nfl@9@23e">
                 <v:formulas>
@@ -1234,12 +1236,24 @@
           <w:r>
             <w:fldChar w:fldCharType="separate"/>
           </w:r>
-          <w:hyperlink w:anchor="_Toc44882748" w:history="1">
+          <w:hyperlink w:anchor="_Toc44919102" w:history="1">
             <w:r>
               <w:rPr>
                 <w:rStyle w:val="Hyperlink"/>
               </w:rPr>
-              <w:t>Tìm hiểu về Ôtômat hữu hạn (Finite</w:t>
+              <w:t>TÌM HIỂU VỀ ÔTÔMAT HỮU</w:t>
+            </w:r>
+            <w:r>
+              <w:rPr>
+                <w:rStyle w:val="Hyperlink"/>
+              </w:rPr>
+              <w:t xml:space="preserve"> </w:t>
+            </w:r>
+            <w:r>
+              <w:rPr>
+                <w:rStyle w:val="Hyperlink"/>
+              </w:rPr>
+              <w:t>HẠN (FINITE</w:t>
             </w:r>
             <w:r>
               <w:rPr>
@@ -1252,7 +1266,7 @@
               <w:rPr>
                 <w:rStyle w:val="Hyperlink"/>
               </w:rPr>
-              <w:t>Automata)</w:t>
+              <w:t>AUTOMATA)</w:t>
             </w:r>
             <w:r>
               <w:rPr>
@@ -1270,7 +1284,7 @@
               <w:rPr>
                 <w:webHidden/>
               </w:rPr>
-              <w:instrText xml:space="preserve"> PAGEREF _Toc44882748 \h </w:instrText>
+              <w:instrText xml:space="preserve"> PAGEREF _Toc44919102 \h </w:instrText>
             </w:r>
             <w:r>
               <w:rPr>
@@ -1307,7 +1321,7 @@
               <w:rFonts w:eastAsiaTheme="minorEastAsia"/>
             </w:rPr>
           </w:pPr>
-          <w:hyperlink w:anchor="_Toc44882749" w:history="1">
+          <w:hyperlink w:anchor="_Toc44919103" w:history="1">
             <w:r>
               <w:rPr>
                 <w:rStyle w:val="Hyperlink"/>
@@ -1330,7 +1344,7 @@
               <w:rPr>
                 <w:webHidden/>
               </w:rPr>
-              <w:instrText xml:space="preserve"> PAGEREF _Toc44882749 \h </w:instrText>
+              <w:instrText xml:space="preserve"> PAGEREF _Toc44919103 \h </w:instrText>
             </w:r>
             <w:r>
               <w:rPr>
@@ -1367,7 +1381,7 @@
               <w:rFonts w:eastAsiaTheme="minorEastAsia"/>
             </w:rPr>
           </w:pPr>
-          <w:hyperlink w:anchor="_Toc44882750" w:history="1">
+          <w:hyperlink w:anchor="_Toc44919104" w:history="1">
             <w:r>
               <w:rPr>
                 <w:rStyle w:val="Hyperlink"/>
@@ -1390,7 +1404,7 @@
               <w:rPr>
                 <w:webHidden/>
               </w:rPr>
-              <w:instrText xml:space="preserve"> PAGEREF _Toc44882750 \h </w:instrText>
+              <w:instrText xml:space="preserve"> PAGEREF _Toc44919104 \h </w:instrText>
             </w:r>
             <w:r>
               <w:rPr>
@@ -1427,7 +1441,7 @@
               <w:rFonts w:eastAsiaTheme="minorEastAsia"/>
             </w:rPr>
           </w:pPr>
-          <w:hyperlink w:anchor="_Toc44882751" w:history="1">
+          <w:hyperlink w:anchor="_Toc44919105" w:history="1">
             <w:r>
               <w:rPr>
                 <w:rStyle w:val="Hyperlink"/>
@@ -1450,7 +1464,7 @@
               <w:rPr>
                 <w:webHidden/>
               </w:rPr>
-              <w:instrText xml:space="preserve"> PAGEREF _Toc44882751 \h </w:instrText>
+              <w:instrText xml:space="preserve"> PAGEREF _Toc44919105 \h </w:instrText>
             </w:r>
             <w:r>
               <w:rPr>
@@ -1487,7 +1501,7 @@
               <w:rFonts w:eastAsiaTheme="minorEastAsia"/>
             </w:rPr>
           </w:pPr>
-          <w:hyperlink w:anchor="_Toc44882752" w:history="1">
+          <w:hyperlink w:anchor="_Toc44919106" w:history="1">
             <w:r>
               <w:rPr>
                 <w:rStyle w:val="Hyperlink"/>
@@ -1510,7 +1524,7 @@
               <w:rPr>
                 <w:webHidden/>
               </w:rPr>
-              <w:instrText xml:space="preserve"> PAGEREF _Toc44882752 \h </w:instrText>
+              <w:instrText xml:space="preserve"> PAGEREF _Toc44919106 \h </w:instrText>
             </w:r>
             <w:r>
               <w:rPr>
@@ -1547,7 +1561,7 @@
               <w:rFonts w:eastAsiaTheme="minorEastAsia"/>
             </w:rPr>
           </w:pPr>
-          <w:hyperlink w:anchor="_Toc44882753" w:history="1">
+          <w:hyperlink w:anchor="_Toc44919107" w:history="1">
             <w:r>
               <w:rPr>
                 <w:rStyle w:val="Hyperlink"/>
@@ -1570,7 +1584,7 @@
               <w:rPr>
                 <w:webHidden/>
               </w:rPr>
-              <w:instrText xml:space="preserve"> PAGEREF _Toc44882753 \h </w:instrText>
+              <w:instrText xml:space="preserve"> PAGEREF _Toc44919107 \h </w:instrText>
             </w:r>
             <w:r>
               <w:rPr>
@@ -1607,7 +1621,7 @@
               <w:rFonts w:eastAsiaTheme="minorEastAsia"/>
             </w:rPr>
           </w:pPr>
-          <w:hyperlink w:anchor="_Toc44882754" w:history="1">
+          <w:hyperlink w:anchor="_Toc44919108" w:history="1">
             <w:r>
               <w:rPr>
                 <w:rStyle w:val="Hyperlink"/>
@@ -1630,7 +1644,7 @@
               <w:rPr>
                 <w:webHidden/>
               </w:rPr>
-              <w:instrText xml:space="preserve"> PAGEREF _Toc44882754 \h </w:instrText>
+              <w:instrText xml:space="preserve"> PAGEREF _Toc44919108 \h </w:instrText>
             </w:r>
             <w:r>
               <w:rPr>
@@ -1667,7 +1681,7 @@
               <w:rFonts w:eastAsiaTheme="minorEastAsia"/>
             </w:rPr>
           </w:pPr>
-          <w:hyperlink w:anchor="_Toc44882755" w:history="1">
+          <w:hyperlink w:anchor="_Toc44919109" w:history="1">
             <w:r>
               <w:rPr>
                 <w:rStyle w:val="Hyperlink"/>
@@ -1690,7 +1704,7 @@
               <w:rPr>
                 <w:webHidden/>
               </w:rPr>
-              <w:instrText xml:space="preserve"> PAGEREF _Toc44882755 \h </w:instrText>
+              <w:instrText xml:space="preserve"> PAGEREF _Toc44919109 \h </w:instrText>
             </w:r>
             <w:r>
               <w:rPr>
@@ -1727,7 +1741,7 @@
               <w:rFonts w:eastAsiaTheme="minorEastAsia"/>
             </w:rPr>
           </w:pPr>
-          <w:hyperlink w:anchor="_Toc44882756" w:history="1">
+          <w:hyperlink w:anchor="_Toc44919110" w:history="1">
             <w:r>
               <w:rPr>
                 <w:rStyle w:val="Hyperlink"/>
@@ -1750,7 +1764,7 @@
               <w:rPr>
                 <w:webHidden/>
               </w:rPr>
-              <w:instrText xml:space="preserve"> PAGEREF _Toc44882756 \h </w:instrText>
+              <w:instrText xml:space="preserve"> PAGEREF _Toc44919110 \h </w:instrText>
             </w:r>
             <w:r>
               <w:rPr>
@@ -1787,7 +1801,7 @@
               <w:rFonts w:eastAsiaTheme="minorEastAsia"/>
             </w:rPr>
           </w:pPr>
-          <w:hyperlink w:anchor="_Toc44882757" w:history="1">
+          <w:hyperlink w:anchor="_Toc44919111" w:history="1">
             <w:r>
               <w:rPr>
                 <w:rStyle w:val="Hyperlink"/>
@@ -1810,7 +1824,7 @@
               <w:rPr>
                 <w:webHidden/>
               </w:rPr>
-              <w:instrText xml:space="preserve"> PAGEREF _Toc44882757 \h </w:instrText>
+              <w:instrText xml:space="preserve"> PAGEREF _Toc44919111 \h </w:instrText>
             </w:r>
             <w:r>
               <w:rPr>
@@ -1847,7 +1861,7 @@
               <w:rFonts w:eastAsiaTheme="minorEastAsia"/>
             </w:rPr>
           </w:pPr>
-          <w:hyperlink w:anchor="_Toc44882758" w:history="1">
+          <w:hyperlink w:anchor="_Toc44919112" w:history="1">
             <w:r>
               <w:rPr>
                 <w:rStyle w:val="Hyperlink"/>
@@ -1870,7 +1884,7 @@
               <w:rPr>
                 <w:webHidden/>
               </w:rPr>
-              <w:instrText xml:space="preserve"> PAGEREF _Toc44882758 \h </w:instrText>
+              <w:instrText xml:space="preserve"> PAGEREF _Toc44919112 \h </w:instrText>
             </w:r>
             <w:r>
               <w:rPr>
@@ -1907,7 +1921,7 @@
               <w:rFonts w:eastAsiaTheme="minorEastAsia"/>
             </w:rPr>
           </w:pPr>
-          <w:hyperlink w:anchor="_Toc44882759" w:history="1">
+          <w:hyperlink w:anchor="_Toc44919113" w:history="1">
             <w:r>
               <w:rPr>
                 <w:rStyle w:val="Hyperlink"/>
@@ -1930,7 +1944,7 @@
               <w:rPr>
                 <w:webHidden/>
               </w:rPr>
-              <w:instrText xml:space="preserve"> PAGEREF _Toc44882759 \h </w:instrText>
+              <w:instrText xml:space="preserve"> PAGEREF _Toc44919113 \h </w:instrText>
             </w:r>
             <w:r>
               <w:rPr>
@@ -1967,12 +1981,12 @@
               <w:rFonts w:eastAsiaTheme="minorEastAsia"/>
             </w:rPr>
           </w:pPr>
-          <w:hyperlink w:anchor="_Toc44882760" w:history="1">
+          <w:hyperlink w:anchor="_Toc44919114" w:history="1">
             <w:r>
               <w:rPr>
                 <w:rStyle w:val="Hyperlink"/>
               </w:rPr>
-              <w:t>A. XÂY DỰNG DFA ĐOÁN NHẬN NGÔN NGỮ</w:t>
+              <w:t>XÂY DỰNG DFA ĐOÁN NHẬN NGÔN NGỮ</w:t>
             </w:r>
             <w:r>
               <w:rPr>
@@ -1990,7 +2004,7 @@
               <w:rPr>
                 <w:webHidden/>
               </w:rPr>
-              <w:instrText xml:space="preserve"> PAGEREF _Toc44882760 \h </w:instrText>
+              <w:instrText xml:space="preserve"> PAGEREF _Toc44919114 \h </w:instrText>
             </w:r>
             <w:r>
               <w:rPr>
@@ -2008,126 +2022,6 @@
                 <w:webHidden/>
               </w:rPr>
               <w:t>16</w:t>
-            </w:r>
-            <w:r>
-              <w:rPr>
-                <w:webHidden/>
-              </w:rPr>
-              <w:fldChar w:fldCharType="end"/>
-            </w:r>
-          </w:hyperlink>
-        </w:p>
-        <w:p>
-          <w:pPr>
-            <w:pStyle w:val="TOC2"/>
-            <w:tabs>
-              <w:tab w:val="right" w:leader="dot" w:pos="9062"/>
-            </w:tabs>
-            <w:rPr>
-              <w:rFonts w:eastAsiaTheme="minorEastAsia"/>
-            </w:rPr>
-          </w:pPr>
-          <w:hyperlink w:anchor="_Toc44882761" w:history="1">
-            <w:r>
-              <w:rPr>
-                <w:rStyle w:val="Hyperlink"/>
-              </w:rPr>
-              <w:t>1. Xét chuỗi x = abaabbb</w:t>
-            </w:r>
-            <w:r>
-              <w:rPr>
-                <w:webHidden/>
-              </w:rPr>
-              <w:tab/>
-            </w:r>
-            <w:r>
-              <w:rPr>
-                <w:webHidden/>
-              </w:rPr>
-              <w:fldChar w:fldCharType="begin"/>
-            </w:r>
-            <w:r>
-              <w:rPr>
-                <w:webHidden/>
-              </w:rPr>
-              <w:instrText xml:space="preserve"> PAGEREF _Toc44882761 \h </w:instrText>
-            </w:r>
-            <w:r>
-              <w:rPr>
-                <w:webHidden/>
-              </w:rPr>
-            </w:r>
-            <w:r>
-              <w:rPr>
-                <w:webHidden/>
-              </w:rPr>
-              <w:fldChar w:fldCharType="separate"/>
-            </w:r>
-            <w:r>
-              <w:rPr>
-                <w:webHidden/>
-              </w:rPr>
-              <w:t>16</w:t>
-            </w:r>
-            <w:r>
-              <w:rPr>
-                <w:webHidden/>
-              </w:rPr>
-              <w:fldChar w:fldCharType="end"/>
-            </w:r>
-          </w:hyperlink>
-        </w:p>
-        <w:p>
-          <w:pPr>
-            <w:pStyle w:val="TOC2"/>
-            <w:tabs>
-              <w:tab w:val="right" w:leader="dot" w:pos="9062"/>
-            </w:tabs>
-            <w:rPr>
-              <w:rFonts w:eastAsiaTheme="minorEastAsia"/>
-            </w:rPr>
-          </w:pPr>
-          <w:hyperlink w:anchor="_Toc44882762" w:history="1">
-            <w:r>
-              <w:rPr>
-                <w:rStyle w:val="Hyperlink"/>
-              </w:rPr>
-              <w:t>2. Xét chuỗi y = aababbabab</w:t>
-            </w:r>
-            <w:r>
-              <w:rPr>
-                <w:webHidden/>
-              </w:rPr>
-              <w:tab/>
-            </w:r>
-            <w:r>
-              <w:rPr>
-                <w:webHidden/>
-              </w:rPr>
-              <w:fldChar w:fldCharType="begin"/>
-            </w:r>
-            <w:r>
-              <w:rPr>
-                <w:webHidden/>
-              </w:rPr>
-              <w:instrText xml:space="preserve"> PAGEREF _Toc44882762 \h </w:instrText>
-            </w:r>
-            <w:r>
-              <w:rPr>
-                <w:webHidden/>
-              </w:rPr>
-            </w:r>
-            <w:r>
-              <w:rPr>
-                <w:webHidden/>
-              </w:rPr>
-              <w:fldChar w:fldCharType="separate"/>
-            </w:r>
-            <w:r>
-              <w:rPr>
-                <w:webHidden/>
-              </w:rPr>
-              <w:t>17</w:t>
             </w:r>
             <w:r>
               <w:rPr>
@@ -2181,7 +2075,7 @@
           <w:tab w:val="left" w:pos="9072"/>
         </w:tabs>
       </w:pPr>
-      <w:bookmarkStart w:id="0" w:name="_Toc44882748"/>
+      <w:bookmarkStart w:id="1" w:name="_Toc44919102"/>
       <w:r>
         <w:lastRenderedPageBreak/>
         <w:t xml:space="preserve">Tìm hiểu về </w:t>
@@ -2198,7 +2092,7 @@
       <w:r>
         <w:t>Automata)</w:t>
       </w:r>
-      <w:bookmarkEnd w:id="0"/>
+      <w:bookmarkEnd w:id="1"/>
     </w:p>
     <w:p>
       <w:pPr>
@@ -2613,7 +2507,7 @@
               </wp:anchor>
             </w:drawing>
           </mc:Choice>
-          <mc:Fallback>
+          <mc:Fallback xmlns:w16="http://schemas.microsoft.com/office/word/2018/wordml" xmlns:w16cid="http://schemas.microsoft.com/office/word/2016/wordml/cid" xmlns:w16cex="http://schemas.microsoft.com/office/word/2018/wordml/cex" xmlns:am3d="http://schemas.microsoft.com/office/drawing/2017/model3d" xmlns:aink="http://schemas.microsoft.com/office/drawing/2016/ink" xmlns:cx8="http://schemas.microsoft.com/office/drawing/2016/5/14/chartex" xmlns:cx7="http://schemas.microsoft.com/office/drawing/2016/5/13/chartex" xmlns:cx6="http://schemas.microsoft.com/office/drawing/2016/5/12/chartex" xmlns:cx5="http://schemas.microsoft.com/office/drawing/2016/5/11/chartex" xmlns:cx4="http://schemas.microsoft.com/office/drawing/2016/5/10/chartex" xmlns:cx3="http://schemas.microsoft.com/office/drawing/2016/5/9/chartex" xmlns:cx2="http://schemas.microsoft.com/office/drawing/2015/10/21/chartex" xmlns:cx1="http://schemas.microsoft.com/office/drawing/2015/9/8/chartex">
             <w:pict>
               <v:shapetype w14:anchorId="64038134" id="_x0000_t202" coordsize="21600,21600" o:spt="202" path="m,l,21600r21600,l21600,xe">
                 <v:stroke joinstyle="miter"/>
@@ -2754,11 +2648,11 @@
           <w:tab w:val="left" w:pos="9072"/>
         </w:tabs>
       </w:pPr>
-      <w:bookmarkStart w:id="1" w:name="_Toc44882749"/>
+      <w:bookmarkStart w:id="2" w:name="_Toc44919103"/>
       <w:r>
         <w:t>Automata hữu hạn đơn định</w:t>
       </w:r>
-      <w:bookmarkEnd w:id="1"/>
+      <w:bookmarkEnd w:id="2"/>
     </w:p>
     <w:p>
       <w:pPr>
@@ -2767,11 +2661,11 @@
           <w:tab w:val="left" w:pos="9072"/>
         </w:tabs>
       </w:pPr>
-      <w:bookmarkStart w:id="2" w:name="_Toc44882750"/>
+      <w:bookmarkStart w:id="3" w:name="_Toc44919104"/>
       <w:r>
         <w:t>Giới thiệu</w:t>
       </w:r>
-      <w:bookmarkEnd w:id="2"/>
+      <w:bookmarkEnd w:id="3"/>
     </w:p>
     <w:p>
       <w:pPr>
@@ -3051,7 +2945,7 @@
           <w:sz w:val="20"/>
         </w:rPr>
       </w:pPr>
-      <w:bookmarkStart w:id="3" w:name="_Ref44536891"/>
+      <w:bookmarkStart w:id="4" w:name="_Ref44536891"/>
       <w:r>
         <w:t xml:space="preserve">Hình </w:t>
       </w:r>
@@ -3070,7 +2964,7 @@
       <w:r>
         <w:fldChar w:fldCharType="end"/>
       </w:r>
-      <w:bookmarkEnd w:id="3"/>
+      <w:bookmarkEnd w:id="4"/>
       <w:r>
         <w:t>:</w:t>
       </w:r>
@@ -3105,11 +2999,11 @@
           <w:tab w:val="left" w:pos="9072"/>
         </w:tabs>
       </w:pPr>
-      <w:bookmarkStart w:id="4" w:name="_Toc44882751"/>
+      <w:bookmarkStart w:id="5" w:name="_Toc44919105"/>
       <w:r>
         <w:t>Hàm chuyển trạng thái mở rộng</w:t>
       </w:r>
-      <w:bookmarkEnd w:id="4"/>
+      <w:bookmarkEnd w:id="5"/>
     </w:p>
     <w:p>
       <w:pPr>
@@ -3323,11 +3217,11 @@
           <w:tab w:val="left" w:pos="9072"/>
         </w:tabs>
       </w:pPr>
-      <w:bookmarkStart w:id="5" w:name="_Toc44882752"/>
+      <w:bookmarkStart w:id="6" w:name="_Toc44919106"/>
       <w:r>
         <w:t>Ngôn ngữ được chấp nhận bởi DFA</w:t>
       </w:r>
-      <w:bookmarkEnd w:id="5"/>
+      <w:bookmarkEnd w:id="6"/>
     </w:p>
     <w:p>
       <w:pPr>
@@ -3631,7 +3525,7 @@
               </wp:anchor>
             </w:drawing>
           </mc:Choice>
-          <mc:Fallback>
+          <mc:Fallback xmlns:w16="http://schemas.microsoft.com/office/word/2018/wordml" xmlns:w16cid="http://schemas.microsoft.com/office/word/2016/wordml/cid" xmlns:w16cex="http://schemas.microsoft.com/office/word/2018/wordml/cex" xmlns:am3d="http://schemas.microsoft.com/office/drawing/2017/model3d" xmlns:aink="http://schemas.microsoft.com/office/drawing/2016/ink" xmlns:cx8="http://schemas.microsoft.com/office/drawing/2016/5/14/chartex" xmlns:cx7="http://schemas.microsoft.com/office/drawing/2016/5/13/chartex" xmlns:cx6="http://schemas.microsoft.com/office/drawing/2016/5/12/chartex" xmlns:cx5="http://schemas.microsoft.com/office/drawing/2016/5/11/chartex" xmlns:cx4="http://schemas.microsoft.com/office/drawing/2016/5/10/chartex" xmlns:cx3="http://schemas.microsoft.com/office/drawing/2016/5/9/chartex" xmlns:cx2="http://schemas.microsoft.com/office/drawing/2015/10/21/chartex" xmlns:cx1="http://schemas.microsoft.com/office/drawing/2015/9/8/chartex">
             <w:pict>
               <v:shape w14:anchorId="604D0165" id="Text Box 24" o:spid="_x0000_s1028" type="#_x0000_t202" style="position:absolute;left:0;text-align:left;margin-left:0;margin-top:96.45pt;width:75.75pt;height:.05pt;z-index:251684864;visibility:visible;mso-wrap-style:square;mso-width-percent:0;mso-wrap-distance-left:9pt;mso-wrap-distance-top:0;mso-wrap-distance-right:9pt;mso-wrap-distance-bottom:0;mso-position-horizontal:center;mso-position-horizontal-relative:margin;mso-position-vertical:absolute;mso-position-vertical-relative:text;mso-width-percent:0;mso-width-relative:margin;v-text-anchor:top" o:gfxdata="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" stroked="f">
                 <v:textbox style="mso-fit-shape-to-text:t" inset="0,0,0,0">
@@ -3828,7 +3722,7 @@
         </w:tabs>
         <w:jc w:val="center"/>
       </w:pPr>
-      <w:bookmarkStart w:id="6" w:name="_Ref44537076"/>
+      <w:bookmarkStart w:id="7" w:name="_Ref44537076"/>
       <w:r>
         <w:t xml:space="preserve">Bảng </w:t>
       </w:r>
@@ -3847,7 +3741,7 @@
       <w:r>
         <w:fldChar w:fldCharType="end"/>
       </w:r>
-      <w:bookmarkEnd w:id="6"/>
+      <w:bookmarkEnd w:id="7"/>
     </w:p>
     <w:tbl>
       <w:tblPr>
@@ -4883,7 +4777,7 @@
               </wp:anchor>
             </w:drawing>
           </mc:Choice>
-          <mc:Fallback>
+          <mc:Fallback xmlns:w16="http://schemas.microsoft.com/office/word/2018/wordml" xmlns:w16cid="http://schemas.microsoft.com/office/word/2016/wordml/cid" xmlns:w16cex="http://schemas.microsoft.com/office/word/2018/wordml/cex" xmlns:am3d="http://schemas.microsoft.com/office/drawing/2017/model3d" xmlns:aink="http://schemas.microsoft.com/office/drawing/2016/ink" xmlns:cx8="http://schemas.microsoft.com/office/drawing/2016/5/14/chartex" xmlns:cx7="http://schemas.microsoft.com/office/drawing/2016/5/13/chartex" xmlns:cx6="http://schemas.microsoft.com/office/drawing/2016/5/12/chartex" xmlns:cx5="http://schemas.microsoft.com/office/drawing/2016/5/11/chartex" xmlns:cx4="http://schemas.microsoft.com/office/drawing/2016/5/10/chartex" xmlns:cx3="http://schemas.microsoft.com/office/drawing/2016/5/9/chartex" xmlns:cx2="http://schemas.microsoft.com/office/drawing/2015/10/21/chartex" xmlns:cx1="http://schemas.microsoft.com/office/drawing/2015/9/8/chartex">
             <w:pict>
               <v:shape w14:anchorId="02A4F3F6" id="Text Box 4" o:spid="_x0000_s1029" type="#_x0000_t202" style="position:absolute;left:0;text-align:left;margin-left:138pt;margin-top:10.9pt;width:392.2pt;height:176.25pt;z-index:-251654144;visibility:visible;mso-wrap-style:square;mso-width-percent:0;mso-height-percent:0;mso-wrap-distance-left:0;mso-wrap-distance-top:0;mso-wrap-distance-right:0;mso-wrap-distance-bottom:0;mso-position-horizontal:absolute;mso-position-horizontal-relative:page;mso-position-vertical:absolute;mso-position-vertical-relative:text;mso-width-percent:0;mso-height-percent:0;mso-width-relative:page;mso-height-relative:page;v-text-anchor:top" o:gfxdata="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" filled="f" strokeweight=".96pt">
                 <v:textbox inset="0,0,0,0">
@@ -5107,11 +5001,11 @@
           <w:tab w:val="left" w:pos="9072"/>
         </w:tabs>
       </w:pPr>
-      <w:bookmarkStart w:id="7" w:name="_Toc44882753"/>
+      <w:bookmarkStart w:id="8" w:name="_Toc44919107"/>
       <w:r>
         <w:t>Ôtômát hữu hạn không đơn định</w:t>
       </w:r>
-      <w:bookmarkEnd w:id="7"/>
+      <w:bookmarkEnd w:id="8"/>
     </w:p>
     <w:p>
       <w:pPr>
@@ -5308,11 +5202,11 @@
           <w:tab w:val="left" w:pos="9072"/>
         </w:tabs>
       </w:pPr>
-      <w:bookmarkStart w:id="8" w:name="_Toc44882754"/>
+      <w:bookmarkStart w:id="9" w:name="_Toc44919108"/>
       <w:r>
         <w:t>Giới thiệu</w:t>
       </w:r>
-      <w:bookmarkEnd w:id="8"/>
+      <w:bookmarkEnd w:id="9"/>
     </w:p>
     <w:p>
       <w:pPr>
@@ -5389,11 +5283,11 @@
       <w:pPr>
         <w:pStyle w:val="Heading3"/>
       </w:pPr>
-      <w:bookmarkStart w:id="9" w:name="_Toc44882755"/>
+      <w:bookmarkStart w:id="10" w:name="_Toc44919109"/>
       <w:r>
         <w:t>Hàm chuyển trạng thái mở rộng</w:t>
       </w:r>
-      <w:bookmarkEnd w:id="9"/>
+      <w:bookmarkEnd w:id="10"/>
     </w:p>
     <w:p>
       <w:pPr>
@@ -5683,7 +5577,7 @@
           <w:sz w:val="20"/>
         </w:rPr>
       </w:pPr>
-      <w:bookmarkStart w:id="10" w:name="_Ref44537200"/>
+      <w:bookmarkStart w:id="11" w:name="_Ref44537200"/>
       <w:r>
         <w:t xml:space="preserve">Hình </w:t>
       </w:r>
@@ -5702,7 +5596,7 @@
       <w:r>
         <w:fldChar w:fldCharType="end"/>
       </w:r>
-      <w:bookmarkEnd w:id="10"/>
+      <w:bookmarkEnd w:id="11"/>
       <w:r>
         <w:t>:</w:t>
       </w:r>
@@ -6126,11 +6020,11 @@
           <w:tab w:val="left" w:pos="9072"/>
         </w:tabs>
       </w:pPr>
-      <w:bookmarkStart w:id="11" w:name="_Toc44882756"/>
+      <w:bookmarkStart w:id="12" w:name="_Toc44919110"/>
       <w:r>
         <w:t>Sự tương đương giữa DFA và NFA</w:t>
       </w:r>
-      <w:bookmarkEnd w:id="11"/>
+      <w:bookmarkEnd w:id="12"/>
     </w:p>
     <w:p>
       <w:pPr>
@@ -6983,7 +6877,7 @@
               </wp:anchor>
             </w:drawing>
           </mc:Choice>
-          <mc:Fallback>
+          <mc:Fallback xmlns:w16="http://schemas.microsoft.com/office/word/2018/wordml" xmlns:w16cid="http://schemas.microsoft.com/office/word/2016/wordml/cid" xmlns:w16cex="http://schemas.microsoft.com/office/word/2018/wordml/cex" xmlns:am3d="http://schemas.microsoft.com/office/drawing/2017/model3d" xmlns:aink="http://schemas.microsoft.com/office/drawing/2016/ink" xmlns:cx8="http://schemas.microsoft.com/office/drawing/2016/5/14/chartex" xmlns:cx7="http://schemas.microsoft.com/office/drawing/2016/5/13/chartex" xmlns:cx6="http://schemas.microsoft.com/office/drawing/2016/5/12/chartex" xmlns:cx5="http://schemas.microsoft.com/office/drawing/2016/5/11/chartex" xmlns:cx4="http://schemas.microsoft.com/office/drawing/2016/5/10/chartex" xmlns:cx3="http://schemas.microsoft.com/office/drawing/2016/5/9/chartex" xmlns:cx2="http://schemas.microsoft.com/office/drawing/2015/10/21/chartex" xmlns:cx1="http://schemas.microsoft.com/office/drawing/2015/9/8/chartex">
             <w:pict>
               <v:group w14:anchorId="7AAAEF1C" id="Group 6" o:spid="_x0000_s1026" style="position:absolute;margin-left:379.3pt;margin-top:8.35pt;width:22.95pt;height:9pt;z-index:-251651072;mso-position-horizontal-relative:page" coordorigin="7586,167" coordsize="459,180" o:gfxdata="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">
                 <v:shapetype id="_x0000_t75" coordsize="21600,21600" o:spt="75" o:preferrelative="t" path="m@4@5l@4@11@9@11@9@5xe" filled="f" stroked="f">
@@ -7760,11 +7654,11 @@
           <w:tab w:val="left" w:pos="9072"/>
         </w:tabs>
       </w:pPr>
-      <w:bookmarkStart w:id="12" w:name="_Toc44882757"/>
+      <w:bookmarkStart w:id="13" w:name="_Toc44919111"/>
       <w:r>
         <w:t>NFA với ε-dịch chuyển (NFAε)</w:t>
       </w:r>
-      <w:bookmarkEnd w:id="12"/>
+      <w:bookmarkEnd w:id="13"/>
     </w:p>
     <w:p>
       <w:pPr>
@@ -7989,7 +7883,7 @@
                                 <w:szCs w:val="24"/>
                               </w:rPr>
                             </w:pPr>
-                            <w:bookmarkStart w:id="13" w:name="_Ref44537301"/>
+                            <w:bookmarkStart w:id="14" w:name="_Ref44537301"/>
                             <w:r>
                               <w:t xml:space="preserve">Hình </w:t>
                             </w:r>
@@ -8008,7 +7902,7 @@
                             <w:r>
                               <w:fldChar w:fldCharType="end"/>
                             </w:r>
-                            <w:bookmarkEnd w:id="13"/>
+                            <w:bookmarkEnd w:id="14"/>
                             <w:r>
                               <w:t xml:space="preserve">: </w:t>
                             </w:r>
@@ -8030,7 +7924,7 @@
               </wp:anchor>
             </w:drawing>
           </mc:Choice>
-          <mc:Fallback>
+          <mc:Fallback xmlns:w16="http://schemas.microsoft.com/office/word/2018/wordml" xmlns:w16cid="http://schemas.microsoft.com/office/word/2016/wordml/cid" xmlns:w16cex="http://schemas.microsoft.com/office/word/2018/wordml/cex" xmlns:am3d="http://schemas.microsoft.com/office/drawing/2017/model3d" xmlns:aink="http://schemas.microsoft.com/office/drawing/2016/ink" xmlns:cx8="http://schemas.microsoft.com/office/drawing/2016/5/14/chartex" xmlns:cx7="http://schemas.microsoft.com/office/drawing/2016/5/13/chartex" xmlns:cx6="http://schemas.microsoft.com/office/drawing/2016/5/12/chartex" xmlns:cx5="http://schemas.microsoft.com/office/drawing/2016/5/11/chartex" xmlns:cx4="http://schemas.microsoft.com/office/drawing/2016/5/10/chartex" xmlns:cx3="http://schemas.microsoft.com/office/drawing/2016/5/9/chartex" xmlns:cx2="http://schemas.microsoft.com/office/drawing/2015/10/21/chartex" xmlns:cx1="http://schemas.microsoft.com/office/drawing/2015/9/8/chartex">
             <w:pict>
               <v:shape w14:anchorId="0C722C0C" id="Text Box 26" o:spid="_x0000_s1030" type="#_x0000_t202" style="position:absolute;left:0;text-align:left;margin-left:126.6pt;margin-top:68.95pt;width:241.3pt;height:.05pt;z-index:251686912;visibility:visible;mso-wrap-style:square;mso-wrap-distance-left:9pt;mso-wrap-distance-top:0;mso-wrap-distance-right:9pt;mso-wrap-distance-bottom:0;mso-position-horizontal:absolute;mso-position-horizontal-relative:text;mso-position-vertical:absolute;mso-position-vertical-relative:text;v-text-anchor:top" o:gfxdata="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" stroked="f">
                 <v:textbox style="mso-fit-shape-to-text:t" inset="0,0,0,0">
@@ -11010,7 +10904,7 @@
               </wp:anchor>
             </w:drawing>
           </mc:Choice>
-          <mc:Fallback>
+          <mc:Fallback xmlns:w16="http://schemas.microsoft.com/office/word/2018/wordml" xmlns:w16cid="http://schemas.microsoft.com/office/word/2016/wordml/cid" xmlns:w16cex="http://schemas.microsoft.com/office/word/2018/wordml/cex" xmlns:am3d="http://schemas.microsoft.com/office/drawing/2017/model3d" xmlns:aink="http://schemas.microsoft.com/office/drawing/2016/ink" xmlns:cx8="http://schemas.microsoft.com/office/drawing/2016/5/14/chartex" xmlns:cx7="http://schemas.microsoft.com/office/drawing/2016/5/13/chartex" xmlns:cx6="http://schemas.microsoft.com/office/drawing/2016/5/12/chartex" xmlns:cx5="http://schemas.microsoft.com/office/drawing/2016/5/11/chartex" xmlns:cx4="http://schemas.microsoft.com/office/drawing/2016/5/10/chartex" xmlns:cx3="http://schemas.microsoft.com/office/drawing/2016/5/9/chartex" xmlns:cx2="http://schemas.microsoft.com/office/drawing/2015/10/21/chartex" xmlns:cx1="http://schemas.microsoft.com/office/drawing/2015/9/8/chartex">
             <w:pict>
               <v:shape w14:anchorId="5BC1593B" id="Text Box 12" o:spid="_x0000_s1031" type="#_x0000_t202" style="position:absolute;left:0;text-align:left;margin-left:130.8pt;margin-top:45.9pt;width:399.5pt;height:251.4pt;z-index:-251643904;visibility:visible;mso-wrap-style:square;mso-width-percent:0;mso-height-percent:0;mso-wrap-distance-left:0;mso-wrap-distance-top:0;mso-wrap-distance-right:0;mso-wrap-distance-bottom:0;mso-position-horizontal:absolute;mso-position-horizontal-relative:page;mso-position-vertical:absolute;mso-position-vertical-relative:text;mso-width-percent:0;mso-height-percent:0;mso-width-relative:page;mso-height-relative:page;v-text-anchor:top" o:gfxdata="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" filled="f" strokeweight=".96pt">
                 <v:textbox inset="0,0,0,0">
@@ -11323,7 +11217,7 @@
           <w:tab w:val="left" w:pos="9072"/>
         </w:tabs>
       </w:pPr>
-      <w:bookmarkStart w:id="15" w:name="_Toc44882758"/>
+      <w:bookmarkStart w:id="15" w:name="_Toc44919112"/>
       <w:r>
         <w:t>Sự tương đương giữa NFA có và không có ε-dịch chuyển</w:t>
       </w:r>
@@ -13145,7 +13039,7 @@
               </wp:anchor>
             </w:drawing>
           </mc:Choice>
-          <mc:Fallback>
+          <mc:Fallback xmlns:w16="http://schemas.microsoft.com/office/word/2018/wordml" xmlns:w16cid="http://schemas.microsoft.com/office/word/2016/wordml/cid" xmlns:w16cex="http://schemas.microsoft.com/office/word/2018/wordml/cex" xmlns:am3d="http://schemas.microsoft.com/office/drawing/2017/model3d" xmlns:aink="http://schemas.microsoft.com/office/drawing/2016/ink" xmlns:cx8="http://schemas.microsoft.com/office/drawing/2016/5/14/chartex" xmlns:cx7="http://schemas.microsoft.com/office/drawing/2016/5/13/chartex" xmlns:cx6="http://schemas.microsoft.com/office/drawing/2016/5/12/chartex" xmlns:cx5="http://schemas.microsoft.com/office/drawing/2016/5/11/chartex" xmlns:cx4="http://schemas.microsoft.com/office/drawing/2016/5/10/chartex" xmlns:cx3="http://schemas.microsoft.com/office/drawing/2016/5/9/chartex" xmlns:cx2="http://schemas.microsoft.com/office/drawing/2015/10/21/chartex" xmlns:cx1="http://schemas.microsoft.com/office/drawing/2015/9/8/chartex">
             <w:pict>
               <v:shape w14:anchorId="6013D7F6" id="Text Box 28" o:spid="_x0000_s1032" type="#_x0000_t202" style="position:absolute;left:0;text-align:left;margin-left:112.45pt;margin-top:110.9pt;width:292.1pt;height:.05pt;z-index:251688960;visibility:visible;mso-wrap-style:square;mso-wrap-distance-left:9pt;mso-wrap-distance-top:0;mso-wrap-distance-right:9pt;mso-wrap-distance-bottom:0;mso-position-horizontal:absolute;mso-position-horizontal-relative:text;mso-position-vertical:absolute;mso-position-vertical-relative:text;v-text-anchor:top" o:gfxdata="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" stroked="f">
                 <v:textbox style="mso-fit-shape-to-text:t" inset="0,0,0,0">
@@ -13250,7 +13144,7 @@
           <w:tab w:val="left" w:pos="9072"/>
         </w:tabs>
       </w:pPr>
-      <w:bookmarkStart w:id="16" w:name="_Toc44882759"/>
+      <w:bookmarkStart w:id="16" w:name="_Toc44919113"/>
       <w:r>
         <w:t>Giải thuật xây dựng DFA từ NFA</w:t>
       </w:r>
@@ -14684,7 +14578,7 @@
               </wp:anchor>
             </w:drawing>
           </mc:Choice>
-          <mc:Fallback>
+          <mc:Fallback xmlns:w16="http://schemas.microsoft.com/office/word/2018/wordml" xmlns:w16cid="http://schemas.microsoft.com/office/word/2016/wordml/cid" xmlns:w16cex="http://schemas.microsoft.com/office/word/2018/wordml/cex" xmlns:am3d="http://schemas.microsoft.com/office/drawing/2017/model3d" xmlns:aink="http://schemas.microsoft.com/office/drawing/2016/ink" xmlns:cx8="http://schemas.microsoft.com/office/drawing/2016/5/14/chartex" xmlns:cx7="http://schemas.microsoft.com/office/drawing/2016/5/13/chartex" xmlns:cx6="http://schemas.microsoft.com/office/drawing/2016/5/12/chartex" xmlns:cx5="http://schemas.microsoft.com/office/drawing/2016/5/11/chartex" xmlns:cx4="http://schemas.microsoft.com/office/drawing/2016/5/10/chartex" xmlns:cx3="http://schemas.microsoft.com/office/drawing/2016/5/9/chartex" xmlns:cx2="http://schemas.microsoft.com/office/drawing/2015/10/21/chartex" xmlns:cx1="http://schemas.microsoft.com/office/drawing/2015/9/8/chartex">
             <w:pict>
               <v:shape w14:anchorId="53E1C306" id="Text Box 20" o:spid="_x0000_s1033" type="#_x0000_t202" style="position:absolute;left:0;text-align:left;margin-left:111.7pt;margin-top:24.6pt;width:400.6pt;height:282.6pt;z-index:-251635712;visibility:visible;mso-wrap-style:square;mso-width-percent:0;mso-height-percent:0;mso-wrap-distance-left:0;mso-wrap-distance-top:0;mso-wrap-distance-right:0;mso-wrap-distance-bottom:0;mso-position-horizontal:absolute;mso-position-horizontal-relative:page;mso-position-vertical:absolute;mso-position-vertical-relative:text;mso-width-percent:0;mso-height-percent:0;mso-width-relative:page;mso-height-relative:page;v-text-anchor:top" o:gfxdata="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" filled="f" strokeweight=".96pt">
                 <v:textbox inset="0,0,0,0">
@@ -15717,7 +15611,7 @@
               </wp:anchor>
             </w:drawing>
           </mc:Choice>
-          <mc:Fallback>
+          <mc:Fallback xmlns:w16="http://schemas.microsoft.com/office/word/2018/wordml" xmlns:w16cid="http://schemas.microsoft.com/office/word/2016/wordml/cid" xmlns:w16cex="http://schemas.microsoft.com/office/word/2018/wordml/cex" xmlns:am3d="http://schemas.microsoft.com/office/drawing/2017/model3d" xmlns:aink="http://schemas.microsoft.com/office/drawing/2016/ink" xmlns:cx8="http://schemas.microsoft.com/office/drawing/2016/5/14/chartex" xmlns:cx7="http://schemas.microsoft.com/office/drawing/2016/5/13/chartex" xmlns:cx6="http://schemas.microsoft.com/office/drawing/2016/5/12/chartex" xmlns:cx5="http://schemas.microsoft.com/office/drawing/2016/5/11/chartex" xmlns:cx4="http://schemas.microsoft.com/office/drawing/2016/5/10/chartex" xmlns:cx3="http://schemas.microsoft.com/office/drawing/2016/5/9/chartex" xmlns:cx2="http://schemas.microsoft.com/office/drawing/2015/10/21/chartex" xmlns:cx1="http://schemas.microsoft.com/office/drawing/2015/9/8/chartex">
             <w:pict>
               <v:shape w14:anchorId="2631FCD2" id="Text Box 29" o:spid="_x0000_s1034" type="#_x0000_t202" style="position:absolute;left:0;text-align:left;margin-left:44.8pt;margin-top:142.9pt;width:354.95pt;height:.05pt;z-index:251691008;visibility:visible;mso-wrap-style:square;mso-wrap-distance-left:9pt;mso-wrap-distance-top:0;mso-wrap-distance-right:9pt;mso-wrap-distance-bottom:0;mso-position-horizontal:absolute;mso-position-horizontal-relative:text;mso-position-vertical:absolute;mso-position-vertical-relative:text;v-text-anchor:top" o:gfxdata="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" stroked="f">
                 <v:textbox style="mso-fit-shape-to-text:t" inset="0,0,0,0">
@@ -16575,7 +16469,7 @@
               </wp:anchor>
             </w:drawing>
           </mc:Choice>
-          <mc:Fallback>
+          <mc:Fallback xmlns:w16="http://schemas.microsoft.com/office/word/2018/wordml" xmlns:w16cid="http://schemas.microsoft.com/office/word/2016/wordml/cid" xmlns:w16cex="http://schemas.microsoft.com/office/word/2018/wordml/cex" xmlns:am3d="http://schemas.microsoft.com/office/drawing/2017/model3d" xmlns:aink="http://schemas.microsoft.com/office/drawing/2016/ink" xmlns:cx8="http://schemas.microsoft.com/office/drawing/2016/5/14/chartex" xmlns:cx7="http://schemas.microsoft.com/office/drawing/2016/5/13/chartex" xmlns:cx6="http://schemas.microsoft.com/office/drawing/2016/5/12/chartex" xmlns:cx5="http://schemas.microsoft.com/office/drawing/2016/5/11/chartex" xmlns:cx4="http://schemas.microsoft.com/office/drawing/2016/5/10/chartex" xmlns:cx3="http://schemas.microsoft.com/office/drawing/2016/5/9/chartex" xmlns:cx2="http://schemas.microsoft.com/office/drawing/2015/10/21/chartex" xmlns:cx1="http://schemas.microsoft.com/office/drawing/2015/9/8/chartex">
             <w:pict>
               <v:shape w14:anchorId="7421667F" id="Text Box 31" o:spid="_x0000_s1035" type="#_x0000_t202" style="position:absolute;left:0;text-align:left;margin-left:122.5pt;margin-top:130.9pt;width:252.2pt;height:.05pt;z-index:251693056;visibility:visible;mso-wrap-style:square;mso-wrap-distance-left:9pt;mso-wrap-distance-top:0;mso-wrap-distance-right:9pt;mso-wrap-distance-bottom:0;mso-position-horizontal:absolute;mso-position-horizontal-relative:text;mso-position-vertical:absolute;mso-position-vertical-relative:text;v-text-anchor:top" o:gfxdata="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" stroked="f">
                 <v:textbox style="mso-fit-shape-to-text:t" inset="0,0,0,0">
@@ -16707,10 +16601,10 @@
         <w:pStyle w:val="Heading1"/>
         <w:numPr>
           <w:ilvl w:val="0"/>
-          <w:numId w:val="22"/>
+          <w:numId w:val="0"/>
         </w:numPr>
       </w:pPr>
-      <w:bookmarkStart w:id="17" w:name="_Toc44882760"/>
+      <w:bookmarkStart w:id="17" w:name="_Toc44919114"/>
       <w:r>
         <w:lastRenderedPageBreak/>
         <w:t>XÂY DỰNG DFA ĐOÁN NHẬN NGÔN NGỮ</w:t>
@@ -23748,7 +23642,7 @@
 </file>
 
 <file path=word/endnotes.xml><?xml version="1.0" encoding="utf-8"?>
-<w:endnotes xmlns:wpc="http://schemas.microsoft.com/office/word/2010/wordprocessingCanvas" xmlns:cx="http://schemas.microsoft.com/office/drawing/2014/chartex" xmlns:cx1="http://schemas.microsoft.com/office/drawing/2015/9/8/chartex" xmlns:cx2="http://schemas.microsoft.com/office/drawing/2015/10/21/chartex" xmlns:cx3="http://schemas.microsoft.com/office/drawing/2016/5/9/chartex" xmlns:cx4="http://schemas.microsoft.com/office/drawing/2016/5/10/chartex" xmlns:cx5="http://schemas.microsoft.com/office/drawing/2016/5/11/chartex" xmlns:cx6="http://schemas.microsoft.com/office/drawing/2016/5/12/chartex" xmlns:cx7="http://schemas.microsoft.com/office/drawing/2016/5/13/chartex" xmlns:cx8="http://schemas.microsoft.com/office/drawing/2016/5/14/chartex" xmlns:mc="http://schemas.openxmlformats.org/markup-compatibility/2006" xmlns:aink="http://schemas.microsoft.com/office/drawing/2016/ink" xmlns:am3d="http://schemas.microsoft.com/office/drawing/2017/model3d" xmlns:o="urn:schemas-microsoft-com:office:office" xmlns:r="http://schemas.openxmlformats.org/officeDocument/2006/relationships" xmlns:m="http://schemas.openxmlformats.org/officeDocument/2006/math" xmlns:v="urn:schemas-microsoft-com:vml" xmlns:wp14="http://schemas.microsoft.com/office/word/2010/wordprocessingDrawing" xmlns:wp="http://schemas.openxmlformats.org/drawingml/2006/wordprocessingDrawing" xmlns:w10="urn:schemas-microsoft-com:office:word" xmlns:w="http://schemas.openxmlformats.org/wordprocessingml/2006/main" xmlns:w14="http://schemas.microsoft.com/office/word/2010/wordml" xmlns:w15="http://schemas.microsoft.com/office/word/2012/wordml" xmlns:w16cex="http://schemas.microsoft.com/office/word/2018/wordml/cex" xmlns:w16cid="http://schemas.microsoft.com/office/word/2016/wordml/cid" xmlns:w16="http://schemas.microsoft.com/office/word/2018/wordml" xmlns:w16se="http://schemas.microsoft.com/office/word/2015/wordml/symex" xmlns:wpg="http://schemas.microsoft.com/office/word/2010/wordprocessingGroup" xmlns:wpi="http://schemas.microsoft.com/office/word/2010/wordprocessingInk" xmlns:wne="http://schemas.microsoft.com/office/word/2006/wordml" xmlns:wps="http://schemas.microsoft.com/office/word/2010/wordprocessingShape" mc:Ignorable="w14 w15 w16se w16cid w16 w16cex wp14">
+<w:endnotes xmlns:wpc="http://schemas.microsoft.com/office/word/2010/wordprocessingCanvas" xmlns:cx="http://schemas.microsoft.com/office/drawing/2014/chartex" xmlns:mc="http://schemas.openxmlformats.org/markup-compatibility/2006" xmlns:o="urn:schemas-microsoft-com:office:office" xmlns:r="http://schemas.openxmlformats.org/officeDocument/2006/relationships" xmlns:m="http://schemas.openxmlformats.org/officeDocument/2006/math" xmlns:v="urn:schemas-microsoft-com:vml" xmlns:wp14="http://schemas.microsoft.com/office/word/2010/wordprocessingDrawing" xmlns:wp="http://schemas.openxmlformats.org/drawingml/2006/wordprocessingDrawing" xmlns:w10="urn:schemas-microsoft-com:office:word" xmlns:w="http://schemas.openxmlformats.org/wordprocessingml/2006/main" xmlns:w14="http://schemas.microsoft.com/office/word/2010/wordml" xmlns:w15="http://schemas.microsoft.com/office/word/2012/wordml" xmlns:w16se="http://schemas.microsoft.com/office/word/2015/wordml/symex" xmlns:wpg="http://schemas.microsoft.com/office/word/2010/wordprocessingGroup" xmlns:wpi="http://schemas.microsoft.com/office/word/2010/wordprocessingInk" xmlns:wne="http://schemas.microsoft.com/office/word/2006/wordml" xmlns:wps="http://schemas.microsoft.com/office/word/2010/wordprocessingShape" mc:Ignorable="w14 w15 w16se wp14">
   <w:endnote w:type="separator" w:id="-1">
     <w:p>
       <w:pPr>
@@ -23773,7 +23667,7 @@
 </file>
 
 <file path=word/footer1.xml><?xml version="1.0" encoding="utf-8"?>
-<w:ftr xmlns:wpc="http://schemas.microsoft.com/office/word/2010/wordprocessingCanvas" xmlns:cx="http://schemas.microsoft.com/office/drawing/2014/chartex" xmlns:cx1="http://schemas.microsoft.com/office/drawing/2015/9/8/chartex" xmlns:cx2="http://schemas.microsoft.com/office/drawing/2015/10/21/chartex" xmlns:cx3="http://schemas.microsoft.com/office/drawing/2016/5/9/chartex" xmlns:cx4="http://schemas.microsoft.com/office/drawing/2016/5/10/chartex" xmlns:cx5="http://schemas.microsoft.com/office/drawing/2016/5/11/chartex" xmlns:cx6="http://schemas.microsoft.com/office/drawing/2016/5/12/chartex" xmlns:cx7="http://schemas.microsoft.com/office/drawing/2016/5/13/chartex" xmlns:cx8="http://schemas.microsoft.com/office/drawing/2016/5/14/chartex" xmlns:mc="http://schemas.openxmlformats.org/markup-compatibility/2006" xmlns:aink="http://schemas.microsoft.com/office/drawing/2016/ink" xmlns:am3d="http://schemas.microsoft.com/office/drawing/2017/model3d" xmlns:o="urn:schemas-microsoft-com:office:office" xmlns:r="http://schemas.openxmlformats.org/officeDocument/2006/relationships" xmlns:m="http://schemas.openxmlformats.org/officeDocument/2006/math" xmlns:v="urn:schemas-microsoft-com:vml" xmlns:wp14="http://schemas.microsoft.com/office/word/2010/wordprocessingDrawing" xmlns:wp="http://schemas.openxmlformats.org/drawingml/2006/wordprocessingDrawing" xmlns:w10="urn:schemas-microsoft-com:office:word" xmlns:w="http://schemas.openxmlformats.org/wordprocessingml/2006/main" xmlns:w14="http://schemas.microsoft.com/office/word/2010/wordml" xmlns:w15="http://schemas.microsoft.com/office/word/2012/wordml" xmlns:w16cex="http://schemas.microsoft.com/office/word/2018/wordml/cex" xmlns:w16cid="http://schemas.microsoft.com/office/word/2016/wordml/cid" xmlns:w16="http://schemas.microsoft.com/office/word/2018/wordml" xmlns:w16se="http://schemas.microsoft.com/office/word/2015/wordml/symex" xmlns:wpg="http://schemas.microsoft.com/office/word/2010/wordprocessingGroup" xmlns:wpi="http://schemas.microsoft.com/office/word/2010/wordprocessingInk" xmlns:wne="http://schemas.microsoft.com/office/word/2006/wordml" xmlns:wps="http://schemas.microsoft.com/office/word/2010/wordprocessingShape" mc:Ignorable="w14 w15 w16se w16cid w16 w16cex wp14">
+<w:ftr xmlns:wpc="http://schemas.microsoft.com/office/word/2010/wordprocessingCanvas" xmlns:cx="http://schemas.microsoft.com/office/drawing/2014/chartex" xmlns:mc="http://schemas.openxmlformats.org/markup-compatibility/2006" xmlns:o="urn:schemas-microsoft-com:office:office" xmlns:r="http://schemas.openxmlformats.org/officeDocument/2006/relationships" xmlns:m="http://schemas.openxmlformats.org/officeDocument/2006/math" xmlns:v="urn:schemas-microsoft-com:vml" xmlns:wp14="http://schemas.microsoft.com/office/word/2010/wordprocessingDrawing" xmlns:wp="http://schemas.openxmlformats.org/drawingml/2006/wordprocessingDrawing" xmlns:w10="urn:schemas-microsoft-com:office:word" xmlns:w="http://schemas.openxmlformats.org/wordprocessingml/2006/main" xmlns:w14="http://schemas.microsoft.com/office/word/2010/wordml" xmlns:w15="http://schemas.microsoft.com/office/word/2012/wordml" xmlns:w16se="http://schemas.microsoft.com/office/word/2015/wordml/symex" xmlns:wpg="http://schemas.microsoft.com/office/word/2010/wordprocessingGroup" xmlns:wpi="http://schemas.microsoft.com/office/word/2010/wordprocessingInk" xmlns:wne="http://schemas.microsoft.com/office/word/2006/wordml" xmlns:wps="http://schemas.microsoft.com/office/word/2010/wordprocessingShape" mc:Ignorable="w14 w15 w16se wp14">
   <w:p>
     <w:pPr>
       <w:pStyle w:val="Footer"/>
@@ -23794,7 +23688,7 @@
 </file>
 
 <file path=word/footer2.xml><?xml version="1.0" encoding="utf-8"?>
-<w:ftr xmlns:wpc="http://schemas.microsoft.com/office/word/2010/wordprocessingCanvas" xmlns:cx="http://schemas.microsoft.com/office/drawing/2014/chartex" xmlns:cx1="http://schemas.microsoft.com/office/drawing/2015/9/8/chartex" xmlns:cx2="http://schemas.microsoft.com/office/drawing/2015/10/21/chartex" xmlns:cx3="http://schemas.microsoft.com/office/drawing/2016/5/9/chartex" xmlns:cx4="http://schemas.microsoft.com/office/drawing/2016/5/10/chartex" xmlns:cx5="http://schemas.microsoft.com/office/drawing/2016/5/11/chartex" xmlns:cx6="http://schemas.microsoft.com/office/drawing/2016/5/12/chartex" xmlns:cx7="http://schemas.microsoft.com/office/drawing/2016/5/13/chartex" xmlns:cx8="http://schemas.microsoft.com/office/drawing/2016/5/14/chartex" xmlns:mc="http://schemas.openxmlformats.org/markup-compatibility/2006" xmlns:aink="http://schemas.microsoft.com/office/drawing/2016/ink" xmlns:am3d="http://schemas.microsoft.com/office/drawing/2017/model3d" xmlns:o="urn:schemas-microsoft-com:office:office" xmlns:r="http://schemas.openxmlformats.org/officeDocument/2006/relationships" xmlns:m="http://schemas.openxmlformats.org/officeDocument/2006/math" xmlns:v="urn:schemas-microsoft-com:vml" xmlns:wp14="http://schemas.microsoft.com/office/word/2010/wordprocessingDrawing" xmlns:wp="http://schemas.openxmlformats.org/drawingml/2006/wordprocessingDrawing" xmlns:w10="urn:schemas-microsoft-com:office:word" xmlns:w="http://schemas.openxmlformats.org/wordprocessingml/2006/main" xmlns:w14="http://schemas.microsoft.com/office/word/2010/wordml" xmlns:w15="http://schemas.microsoft.com/office/word/2012/wordml" xmlns:w16cex="http://schemas.microsoft.com/office/word/2018/wordml/cex" xmlns:w16cid="http://schemas.microsoft.com/office/word/2016/wordml/cid" xmlns:w16="http://schemas.microsoft.com/office/word/2018/wordml" xmlns:w16se="http://schemas.microsoft.com/office/word/2015/wordml/symex" xmlns:wpg="http://schemas.microsoft.com/office/word/2010/wordprocessingGroup" xmlns:wpi="http://schemas.microsoft.com/office/word/2010/wordprocessingInk" xmlns:wne="http://schemas.microsoft.com/office/word/2006/wordml" xmlns:wps="http://schemas.microsoft.com/office/word/2010/wordprocessingShape" mc:Ignorable="w14 w15 w16se w16cid w16 w16cex wp14">
+<w:ftr xmlns:wpc="http://schemas.microsoft.com/office/word/2010/wordprocessingCanvas" xmlns:cx="http://schemas.microsoft.com/office/drawing/2014/chartex" xmlns:mc="http://schemas.openxmlformats.org/markup-compatibility/2006" xmlns:o="urn:schemas-microsoft-com:office:office" xmlns:r="http://schemas.openxmlformats.org/officeDocument/2006/relationships" xmlns:m="http://schemas.openxmlformats.org/officeDocument/2006/math" xmlns:v="urn:schemas-microsoft-com:vml" xmlns:wp14="http://schemas.microsoft.com/office/word/2010/wordprocessingDrawing" xmlns:wp="http://schemas.openxmlformats.org/drawingml/2006/wordprocessingDrawing" xmlns:w10="urn:schemas-microsoft-com:office:word" xmlns:w="http://schemas.openxmlformats.org/wordprocessingml/2006/main" xmlns:w14="http://schemas.microsoft.com/office/word/2010/wordml" xmlns:w15="http://schemas.microsoft.com/office/word/2012/wordml" xmlns:w16se="http://schemas.microsoft.com/office/word/2015/wordml/symex" xmlns:wpg="http://schemas.microsoft.com/office/word/2010/wordprocessingGroup" xmlns:wpi="http://schemas.microsoft.com/office/word/2010/wordprocessingInk" xmlns:wne="http://schemas.microsoft.com/office/word/2006/wordml" xmlns:wps="http://schemas.microsoft.com/office/word/2010/wordprocessingShape" mc:Ignorable="w14 w15 w16se wp14">
   <w:sdt>
     <w:sdtPr>
       <w:rPr>
@@ -23833,7 +23727,7 @@
           <w:fldChar w:fldCharType="separate"/>
         </w:r>
         <w:r>
-          <w:t>1</w:t>
+          <w:t>18</w:t>
         </w:r>
         <w:r>
           <w:fldChar w:fldCharType="end"/>
@@ -23855,7 +23749,7 @@
 </file>
 
 <file path=word/footnotes.xml><?xml version="1.0" encoding="utf-8"?>
-<w:footnotes xmlns:wpc="http://schemas.microsoft.com/office/word/2010/wordprocessingCanvas" xmlns:cx="http://schemas.microsoft.com/office/drawing/2014/chartex" xmlns:cx1="http://schemas.microsoft.com/office/drawing/2015/9/8/chartex" xmlns:cx2="http://schemas.microsoft.com/office/drawing/2015/10/21/chartex" xmlns:cx3="http://schemas.microsoft.com/office/drawing/2016/5/9/chartex" xmlns:cx4="http://schemas.microsoft.com/office/drawing/2016/5/10/chartex" xmlns:cx5="http://schemas.microsoft.com/office/drawing/2016/5/11/chartex" xmlns:cx6="http://schemas.microsoft.com/office/drawing/2016/5/12/chartex" xmlns:cx7="http://schemas.microsoft.com/office/drawing/2016/5/13/chartex" xmlns:cx8="http://schemas.microsoft.com/office/drawing/2016/5/14/chartex" xmlns:mc="http://schemas.openxmlformats.org/markup-compatibility/2006" xmlns:aink="http://schemas.microsoft.com/office/drawing/2016/ink" xmlns:am3d="http://schemas.microsoft.com/office/drawing/2017/model3d" xmlns:o="urn:schemas-microsoft-com:office:office" xmlns:r="http://schemas.openxmlformats.org/officeDocument/2006/relationships" xmlns:m="http://schemas.openxmlformats.org/officeDocument/2006/math" xmlns:v="urn:schemas-microsoft-com:vml" xmlns:wp14="http://schemas.microsoft.com/office/word/2010/wordprocessingDrawing" xmlns:wp="http://schemas.openxmlformats.org/drawingml/2006/wordprocessingDrawing" xmlns:w10="urn:schemas-microsoft-com:office:word" xmlns:w="http://schemas.openxmlformats.org/wordprocessingml/2006/main" xmlns:w14="http://schemas.microsoft.com/office/word/2010/wordml" xmlns:w15="http://schemas.microsoft.com/office/word/2012/wordml" xmlns:w16cex="http://schemas.microsoft.com/office/word/2018/wordml/cex" xmlns:w16cid="http://schemas.microsoft.com/office/word/2016/wordml/cid" xmlns:w16="http://schemas.microsoft.com/office/word/2018/wordml" xmlns:w16se="http://schemas.microsoft.com/office/word/2015/wordml/symex" xmlns:wpg="http://schemas.microsoft.com/office/word/2010/wordprocessingGroup" xmlns:wpi="http://schemas.microsoft.com/office/word/2010/wordprocessingInk" xmlns:wne="http://schemas.microsoft.com/office/word/2006/wordml" xmlns:wps="http://schemas.microsoft.com/office/word/2010/wordprocessingShape" mc:Ignorable="w14 w15 w16se w16cid w16 w16cex wp14">
+<w:footnotes xmlns:wpc="http://schemas.microsoft.com/office/word/2010/wordprocessingCanvas" xmlns:cx="http://schemas.microsoft.com/office/drawing/2014/chartex" xmlns:mc="http://schemas.openxmlformats.org/markup-compatibility/2006" xmlns:o="urn:schemas-microsoft-com:office:office" xmlns:r="http://schemas.openxmlformats.org/officeDocument/2006/relationships" xmlns:m="http://schemas.openxmlformats.org/officeDocument/2006/math" xmlns:v="urn:schemas-microsoft-com:vml" xmlns:wp14="http://schemas.microsoft.com/office/word/2010/wordprocessingDrawing" xmlns:wp="http://schemas.openxmlformats.org/drawingml/2006/wordprocessingDrawing" xmlns:w10="urn:schemas-microsoft-com:office:word" xmlns:w="http://schemas.openxmlformats.org/wordprocessingml/2006/main" xmlns:w14="http://schemas.microsoft.com/office/word/2010/wordml" xmlns:w15="http://schemas.microsoft.com/office/word/2012/wordml" xmlns:w16se="http://schemas.microsoft.com/office/word/2015/wordml/symex" xmlns:wpg="http://schemas.microsoft.com/office/word/2010/wordprocessingGroup" xmlns:wpi="http://schemas.microsoft.com/office/word/2010/wordprocessingInk" xmlns:wne="http://schemas.microsoft.com/office/word/2006/wordml" xmlns:wps="http://schemas.microsoft.com/office/word/2010/wordprocessingShape" mc:Ignorable="w14 w15 w16se wp14">
   <w:footnote w:type="separator" w:id="-1">
     <w:p>
       <w:pPr>
@@ -23880,7 +23774,7 @@
 </file>
 
 <file path=word/numbering.xml><?xml version="1.0" encoding="utf-8"?>
-<w:numbering xmlns:wpc="http://schemas.microsoft.com/office/word/2010/wordprocessingCanvas" xmlns:cx="http://schemas.microsoft.com/office/drawing/2014/chartex" xmlns:cx1="http://schemas.microsoft.com/office/drawing/2015/9/8/chartex" xmlns:cx2="http://schemas.microsoft.com/office/drawing/2015/10/21/chartex" xmlns:cx3="http://schemas.microsoft.com/office/drawing/2016/5/9/chartex" xmlns:cx4="http://schemas.microsoft.com/office/drawing/2016/5/10/chartex" xmlns:cx5="http://schemas.microsoft.com/office/drawing/2016/5/11/chartex" xmlns:cx6="http://schemas.microsoft.com/office/drawing/2016/5/12/chartex" xmlns:cx7="http://schemas.microsoft.com/office/drawing/2016/5/13/chartex" xmlns:cx8="http://schemas.microsoft.com/office/drawing/2016/5/14/chartex" xmlns:mc="http://schemas.openxmlformats.org/markup-compatibility/2006" xmlns:aink="http://schemas.microsoft.com/office/drawing/2016/ink" xmlns:am3d="http://schemas.microsoft.com/office/drawing/2017/model3d" xmlns:o="urn:schemas-microsoft-com:office:office" xmlns:r="http://schemas.openxmlformats.org/officeDocument/2006/relationships" xmlns:m="http://schemas.openxmlformats.org/officeDocument/2006/math" xmlns:v="urn:schemas-microsoft-com:vml" xmlns:wp14="http://schemas.microsoft.com/office/word/2010/wordprocessingDrawing" xmlns:wp="http://schemas.openxmlformats.org/drawingml/2006/wordprocessingDrawing" xmlns:w10="urn:schemas-microsoft-com:office:word" xmlns:w="http://schemas.openxmlformats.org/wordprocessingml/2006/main" xmlns:w14="http://schemas.microsoft.com/office/word/2010/wordml" xmlns:w15="http://schemas.microsoft.com/office/word/2012/wordml" xmlns:w16cex="http://schemas.microsoft.com/office/word/2018/wordml/cex" xmlns:w16cid="http://schemas.microsoft.com/office/word/2016/wordml/cid" xmlns:w16="http://schemas.microsoft.com/office/word/2018/wordml" xmlns:w16se="http://schemas.microsoft.com/office/word/2015/wordml/symex" xmlns:wpg="http://schemas.microsoft.com/office/word/2010/wordprocessingGroup" xmlns:wpi="http://schemas.microsoft.com/office/word/2010/wordprocessingInk" xmlns:wne="http://schemas.microsoft.com/office/word/2006/wordml" xmlns:wps="http://schemas.microsoft.com/office/word/2010/wordprocessingShape" mc:Ignorable="w14 w15 w16se w16cid w16 w16cex wp14">
+<w:numbering xmlns:wpc="http://schemas.microsoft.com/office/word/2010/wordprocessingCanvas" xmlns:cx="http://schemas.microsoft.com/office/drawing/2014/chartex" xmlns:mc="http://schemas.openxmlformats.org/markup-compatibility/2006" xmlns:o="urn:schemas-microsoft-com:office:office" xmlns:r="http://schemas.openxmlformats.org/officeDocument/2006/relationships" xmlns:m="http://schemas.openxmlformats.org/officeDocument/2006/math" xmlns:v="urn:schemas-microsoft-com:vml" xmlns:wp14="http://schemas.microsoft.com/office/word/2010/wordprocessingDrawing" xmlns:wp="http://schemas.openxmlformats.org/drawingml/2006/wordprocessingDrawing" xmlns:w10="urn:schemas-microsoft-com:office:word" xmlns:w="http://schemas.openxmlformats.org/wordprocessingml/2006/main" xmlns:w14="http://schemas.microsoft.com/office/word/2010/wordml" xmlns:w15="http://schemas.microsoft.com/office/word/2012/wordml" xmlns:w16se="http://schemas.microsoft.com/office/word/2015/wordml/symex" xmlns:wpg="http://schemas.microsoft.com/office/word/2010/wordprocessingGroup" xmlns:wpi="http://schemas.microsoft.com/office/word/2010/wordprocessingInk" xmlns:wne="http://schemas.microsoft.com/office/word/2006/wordml" xmlns:wps="http://schemas.microsoft.com/office/word/2010/wordprocessingShape" mc:Ignorable="w14 w15 w16se wp14">
   <w:abstractNum w:abstractNumId="0" w15:restartNumberingAfterBreak="0">
     <w:nsid w:val="06EA78FB"/>
     <w:multiLevelType w:val="hybridMultilevel"/>
@@ -26355,7 +26249,7 @@
 </file>
 
 <file path=word/styles.xml><?xml version="1.0" encoding="utf-8"?>
-<w:styles xmlns:mc="http://schemas.openxmlformats.org/markup-compatibility/2006" xmlns:r="http://schemas.openxmlformats.org/officeDocument/2006/relationships" xmlns:w="http://schemas.openxmlformats.org/wordprocessingml/2006/main" xmlns:w14="http://schemas.microsoft.com/office/word/2010/wordml" xmlns:w15="http://schemas.microsoft.com/office/word/2012/wordml" xmlns:w16cex="http://schemas.microsoft.com/office/word/2018/wordml/cex" xmlns:w16cid="http://schemas.microsoft.com/office/word/2016/wordml/cid" xmlns:w16="http://schemas.microsoft.com/office/word/2018/wordml" xmlns:w16se="http://schemas.microsoft.com/office/word/2015/wordml/symex" mc:Ignorable="w14 w15 w16se w16cid w16 w16cex">
+<w:styles xmlns:mc="http://schemas.openxmlformats.org/markup-compatibility/2006" xmlns:r="http://schemas.openxmlformats.org/officeDocument/2006/relationships" xmlns:w="http://schemas.openxmlformats.org/wordprocessingml/2006/main" xmlns:w14="http://schemas.microsoft.com/office/word/2010/wordml" xmlns:w15="http://schemas.microsoft.com/office/word/2012/wordml" xmlns:w16se="http://schemas.microsoft.com/office/word/2015/wordml/symex" mc:Ignorable="w14 w15 w16se">
   <w:docDefaults>
     <w:rPrDefault>
       <w:rPr>
@@ -26371,7 +26265,7 @@
       </w:pPr>
     </w:pPrDefault>
   </w:docDefaults>
-  <w:latentStyles w:defLockedState="0" w:defUIPriority="99" w:defSemiHidden="0" w:defUnhideWhenUsed="0" w:defQFormat="0" w:count="376">
+  <w:latentStyles w:defLockedState="0" w:defUIPriority="99" w:defSemiHidden="0" w:defUnhideWhenUsed="0" w:defQFormat="0" w:count="371">
     <w:lsdException w:name="Normal" w:uiPriority="0" w:qFormat="1"/>
     <w:lsdException w:name="heading 1" w:uiPriority="9" w:qFormat="1"/>
     <w:lsdException w:name="heading 2" w:semiHidden="1" w:uiPriority="9" w:unhideWhenUsed="1" w:qFormat="1"/>
@@ -26477,6 +26371,7 @@
     <w:lsdException w:name="HTML Sample" w:semiHidden="1" w:unhideWhenUsed="1"/>
     <w:lsdException w:name="HTML Typewriter" w:semiHidden="1" w:unhideWhenUsed="1"/>
     <w:lsdException w:name="HTML Variable" w:semiHidden="1" w:unhideWhenUsed="1"/>
+    <w:lsdException w:name="Normal Table" w:semiHidden="1" w:unhideWhenUsed="1"/>
     <w:lsdException w:name="annotation subject" w:semiHidden="1" w:unhideWhenUsed="1"/>
     <w:lsdException w:name="No List" w:semiHidden="1" w:unhideWhenUsed="1"/>
     <w:lsdException w:name="Outline List 1" w:semiHidden="1" w:unhideWhenUsed="1"/>
@@ -26519,8 +26414,11 @@
     <w:lsdException w:name="Table Contemporary" w:semiHidden="1" w:unhideWhenUsed="1"/>
     <w:lsdException w:name="Table Elegant" w:semiHidden="1" w:unhideWhenUsed="1"/>
     <w:lsdException w:name="Table Professional" w:semiHidden="1" w:unhideWhenUsed="1"/>
+    <w:lsdException w:name="Table Subtle 1" w:semiHidden="1" w:unhideWhenUsed="1"/>
     <w:lsdException w:name="Table Subtle 2" w:semiHidden="1" w:unhideWhenUsed="1"/>
     <w:lsdException w:name="Table Web 1" w:semiHidden="1" w:unhideWhenUsed="1"/>
+    <w:lsdException w:name="Table Web 2" w:semiHidden="1" w:unhideWhenUsed="1"/>
+    <w:lsdException w:name="Table Web 3" w:semiHidden="1" w:unhideWhenUsed="1"/>
     <w:lsdException w:name="Balloon Text" w:semiHidden="1" w:unhideWhenUsed="1"/>
     <w:lsdException w:name="Table Grid" w:uiPriority="39"/>
     <w:lsdException w:name="Table Theme" w:semiHidden="1" w:unhideWhenUsed="1"/>
@@ -26739,11 +26637,6 @@
     <w:lsdException w:name="List Table 5 Dark Accent 6" w:uiPriority="50"/>
     <w:lsdException w:name="List Table 6 Colorful Accent 6" w:uiPriority="51"/>
     <w:lsdException w:name="List Table 7 Colorful Accent 6" w:uiPriority="52"/>
-    <w:lsdException w:name="Mention" w:semiHidden="1" w:unhideWhenUsed="1"/>
-    <w:lsdException w:name="Smart Hyperlink" w:semiHidden="1" w:unhideWhenUsed="1"/>
-    <w:lsdException w:name="Hashtag" w:semiHidden="1" w:unhideWhenUsed="1"/>
-    <w:lsdException w:name="Unresolved Mention" w:semiHidden="1" w:unhideWhenUsed="1"/>
-    <w:lsdException w:name="Smart Link" w:semiHidden="1" w:unhideWhenUsed="1"/>
   </w:latentStyles>
   <w:style w:type="paragraph" w:default="1" w:styleId="Normal">
     <w:name w:val="Normal"/>
@@ -27413,7 +27306,7 @@
 </file>
 
 <file path=customXml/itemProps1.xml><?xml version="1.0" encoding="utf-8"?>
-<ds:datastoreItem xmlns:ds="http://schemas.openxmlformats.org/officeDocument/2006/customXml" ds:itemID="{222C2817-C156-4A4D-AD43-8D931843C139}">
+<ds:datastoreItem xmlns:ds="http://schemas.openxmlformats.org/officeDocument/2006/customXml" ds:itemID="{2DDD19F6-339E-4968-AD66-E4E57D839B08}">
   <ds:schemaRefs>
     <ds:schemaRef ds:uri="http://schemas.openxmlformats.org/officeDocument/2006/bibliography"/>
   </ds:schemaRefs>

</xml_diff>